<commit_message>
Text answer for Exercise 1
</commit_message>
<xml_diff>
--- a/Assignment3.docx
+++ b/Assignment3.docx
@@ -1,6 +1,6 @@
 
 <file path=word/document.xml><?xml version="1.0" encoding="utf-8"?>
-<w:document xmlns:wpc="http://schemas.microsoft.com/office/word/2010/wordprocessingCanvas" xmlns:cx="http://schemas.microsoft.com/office/drawing/2014/chartex" xmlns:cx1="http://schemas.microsoft.com/office/drawing/2015/9/8/chartex" xmlns:cx2="http://schemas.microsoft.com/office/drawing/2015/10/21/chartex" xmlns:cx3="http://schemas.microsoft.com/office/drawing/2016/5/9/chartex" xmlns:cx4="http://schemas.microsoft.com/office/drawing/2016/5/10/chartex" xmlns:cx5="http://schemas.microsoft.com/office/drawing/2016/5/11/chartex" xmlns:cx6="http://schemas.microsoft.com/office/drawing/2016/5/12/chartex" xmlns:cx7="http://schemas.microsoft.com/office/drawing/2016/5/13/chartex" xmlns:cx8="http://schemas.microsoft.com/office/drawing/2016/5/14/chartex" xmlns:mc="http://schemas.openxmlformats.org/markup-compatibility/2006" xmlns:aink="http://schemas.microsoft.com/office/drawing/2016/ink" xmlns:am3d="http://schemas.microsoft.com/office/drawing/2017/model3d" xmlns:o="urn:schemas-microsoft-com:office:office" xmlns:r="http://schemas.openxmlformats.org/officeDocument/2006/relationships" xmlns:m="http://schemas.openxmlformats.org/officeDocument/2006/math" xmlns:v="urn:schemas-microsoft-com:vml" xmlns:wp14="http://schemas.microsoft.com/office/word/2010/wordprocessingDrawing" xmlns:wp="http://schemas.openxmlformats.org/drawingml/2006/wordprocessingDrawing" xmlns:w10="urn:schemas-microsoft-com:office:word" xmlns:w="http://schemas.openxmlformats.org/wordprocessingml/2006/main" xmlns:w14="http://schemas.microsoft.com/office/word/2010/wordml" xmlns:w15="http://schemas.microsoft.com/office/word/2012/wordml" xmlns:w16cid="http://schemas.microsoft.com/office/word/2016/wordml/cid" xmlns:w16se="http://schemas.microsoft.com/office/word/2015/wordml/symex" xmlns:wpg="http://schemas.microsoft.com/office/word/2010/wordprocessingGroup" xmlns:wpi="http://schemas.microsoft.com/office/word/2010/wordprocessingInk" xmlns:wne="http://schemas.microsoft.com/office/word/2006/wordml" xmlns:wps="http://schemas.microsoft.com/office/word/2010/wordprocessingShape" mc:Ignorable="w14 w15 w16se w16cid wp14">
+<w:document xmlns:ve="http://schemas.openxmlformats.org/markup-compatibility/2006" xmlns:o="urn:schemas-microsoft-com:office:office" xmlns:r="http://schemas.openxmlformats.org/officeDocument/2006/relationships" xmlns:m="http://schemas.openxmlformats.org/officeDocument/2006/math" xmlns:v="urn:schemas-microsoft-com:vml" xmlns:wp="http://schemas.openxmlformats.org/drawingml/2006/wordprocessingDrawing" xmlns:w10="urn:schemas-microsoft-com:office:word" xmlns:w="http://schemas.openxmlformats.org/wordprocessingml/2006/main" xmlns:wne="http://schemas.microsoft.com/office/word/2006/wordml">
   <w:body>
     <w:p>
       <w:pPr>
@@ -27,16 +27,770 @@
     </w:p>
     <w:p>
       <w:pPr>
+        <w:pStyle w:val="ListParagraph"/>
+        <w:numPr>
+          <w:ilvl w:val="0"/>
+          <w:numId w:val="3"/>
+        </w:numPr>
+        <w:rPr>
+          <w:bCs/>
+        </w:rPr>
+      </w:pPr>
+      <w:r>
+        <w:rPr>
+          <w:bCs/>
+        </w:rPr>
+        <w:t>The resulting matrix shows a suggested random assignment for the different exp</w:t>
+      </w:r>
+      <w:r>
+        <w:rPr>
+          <w:bCs/>
+        </w:rPr>
+        <w:t>eriment</w:t>
+      </w:r>
+      <w:r>
+        <w:rPr>
+          <w:bCs/>
+        </w:rPr>
+        <w:t xml:space="preserve"> units, for example:</w:t>
+      </w:r>
+    </w:p>
+    <w:p>
+      <w:pPr>
+        <w:pStyle w:val="ListParagraph"/>
+        <w:rPr>
+          <w:bCs/>
+        </w:rPr>
+      </w:pPr>
+      <w:r>
+        <w:rPr>
+          <w:bCs/>
+        </w:rPr>
+        <w:t xml:space="preserve">elements of the matrix: (1,2)=1,(2,2)=2,(3,2)=7 ==&gt; </w:t>
+      </w:r>
+      <w:r>
+        <w:rPr>
+          <w:bCs/>
+        </w:rPr>
+        <w:t xml:space="preserve">the suggestion would be then to </w:t>
+      </w:r>
+      <w:r>
+        <w:rPr>
+          <w:bCs/>
+        </w:rPr>
+        <w:t>assign the unit 7 to temp</w:t>
+      </w:r>
+      <w:r>
+        <w:rPr>
+          <w:bCs/>
+        </w:rPr>
+        <w:t>erature level 1 and humidity</w:t>
+      </w:r>
+      <w:r>
+        <w:rPr>
+          <w:bCs/>
+        </w:rPr>
+        <w:t xml:space="preserve"> level 2.</w:t>
+      </w:r>
+    </w:p>
+    <w:p>
+      <w:pPr>
+        <w:pStyle w:val="ListParagraph"/>
+        <w:rPr>
+          <w:bCs/>
+        </w:rPr>
+      </w:pPr>
+    </w:p>
+    <w:p>
+      <w:pPr>
+        <w:pStyle w:val="ListParagraph"/>
+        <w:numPr>
+          <w:ilvl w:val="0"/>
+          <w:numId w:val="3"/>
+        </w:numPr>
+        <w:rPr>
+          <w:bCs/>
+        </w:rPr>
+      </w:pPr>
+      <w:r>
+        <w:rPr>
+          <w:bCs/>
+        </w:rPr>
+        <w:t>Graphs</w:t>
+      </w:r>
+    </w:p>
+    <w:p>
+      <w:pPr>
+        <w:pStyle w:val="ListParagraph"/>
+        <w:rPr>
+          <w:bCs/>
+        </w:rPr>
+      </w:pPr>
+    </w:p>
+    <w:p>
+      <w:pPr>
+        <w:pStyle w:val="ListParagraph"/>
+        <w:numPr>
+          <w:ilvl w:val="0"/>
+          <w:numId w:val="3"/>
+        </w:numPr>
+        <w:rPr>
+          <w:bCs/>
+        </w:rPr>
+      </w:pPr>
+      <w:r>
+        <w:rPr>
+          <w:bCs/>
+        </w:rPr>
+        <w:t>Conclusion:</w:t>
+      </w:r>
+    </w:p>
+    <w:p>
+      <w:pPr>
+        <w:pStyle w:val="ListParagraph"/>
+        <w:rPr>
+          <w:bCs/>
+        </w:rPr>
+      </w:pPr>
+      <w:r>
+        <w:rPr>
+          <w:bCs/>
+        </w:rPr>
+        <w:t>Considering the decomposition of the population mean as:</w:t>
+      </w:r>
+    </w:p>
+    <w:p>
+      <w:pPr>
+        <w:ind w:left="360"/>
+        <w:rPr>
+          <w:bCs/>
+          <w:lang w:val="pt-BR"/>
+        </w:rPr>
+      </w:pPr>
+      <w:r>
+        <w:rPr>
+          <w:bCs/>
+        </w:rPr>
+        <w:tab/>
+      </w:r>
+      <w:r>
+        <w:rPr>
+          <w:bCs/>
+          <w:lang w:val="pt-BR"/>
+        </w:rPr>
+        <w:t>u(i,j) = u + a(i) + b(i) + y(i,j)</w:t>
+      </w:r>
+    </w:p>
+    <w:p>
+      <w:pPr>
+        <w:pStyle w:val="ListParagraph"/>
+        <w:rPr>
+          <w:bCs/>
+          <w:lang w:val="pt-BR"/>
+        </w:rPr>
+      </w:pPr>
+    </w:p>
+    <w:p>
+      <w:pPr>
+        <w:ind w:left="360"/>
+        <w:rPr>
+          <w:bCs/>
+        </w:rPr>
+      </w:pPr>
+      <w:r>
+        <w:rPr>
+          <w:bCs/>
+          <w:lang w:val="pt-BR"/>
+        </w:rPr>
+        <w:tab/>
+      </w:r>
+      <w:r>
+        <w:rPr>
+          <w:bCs/>
+        </w:rPr>
+        <w:t>As per the results from ANOVA:</w:t>
+      </w:r>
+    </w:p>
+    <w:p>
+      <w:pPr>
+        <w:ind w:left="360"/>
+        <w:rPr>
+          <w:bCs/>
+        </w:rPr>
+      </w:pPr>
+      <w:r>
+        <w:rPr>
+          <w:bCs/>
+        </w:rPr>
+        <w:tab/>
+        <w:t xml:space="preserve">The p-value testing H0: </w:t>
+      </w:r>
+      <w:proofErr w:type="gramStart"/>
+      <w:r>
+        <w:rPr>
+          <w:bCs/>
+        </w:rPr>
+        <w:t>a(</w:t>
+      </w:r>
+      <w:proofErr w:type="spellStart"/>
+      <w:proofErr w:type="gramEnd"/>
+      <w:r>
+        <w:rPr>
+          <w:bCs/>
+        </w:rPr>
+        <w:t>i</w:t>
+      </w:r>
+      <w:proofErr w:type="spellEnd"/>
+      <w:r>
+        <w:rPr>
+          <w:bCs/>
+        </w:rPr>
+        <w:t xml:space="preserve">) for all </w:t>
+      </w:r>
+      <w:proofErr w:type="spellStart"/>
+      <w:r>
+        <w:rPr>
+          <w:bCs/>
+        </w:rPr>
+        <w:t>i</w:t>
+      </w:r>
+      <w:proofErr w:type="spellEnd"/>
+      <w:r>
+        <w:rPr>
+          <w:bCs/>
+        </w:rPr>
+        <w:t xml:space="preserve"> = 0 is 2.461e-10 (reject H0)</w:t>
+      </w:r>
+    </w:p>
+    <w:p>
+      <w:pPr>
+        <w:ind w:left="360"/>
+        <w:rPr>
+          <w:bCs/>
+        </w:rPr>
+      </w:pPr>
+      <w:r>
+        <w:rPr>
+          <w:bCs/>
+        </w:rPr>
+        <w:tab/>
+        <w:t xml:space="preserve">The p-value testing H0: </w:t>
+      </w:r>
+      <w:proofErr w:type="gramStart"/>
+      <w:r>
+        <w:rPr>
+          <w:bCs/>
+        </w:rPr>
+        <w:t>b(</w:t>
+      </w:r>
+      <w:proofErr w:type="spellStart"/>
+      <w:proofErr w:type="gramEnd"/>
+      <w:r>
+        <w:rPr>
+          <w:bCs/>
+        </w:rPr>
+        <w:t>i</w:t>
+      </w:r>
+      <w:proofErr w:type="spellEnd"/>
+      <w:r>
+        <w:rPr>
+          <w:bCs/>
+        </w:rPr>
+        <w:t xml:space="preserve">) for all </w:t>
+      </w:r>
+      <w:proofErr w:type="spellStart"/>
+      <w:r>
+        <w:rPr>
+          <w:bCs/>
+        </w:rPr>
+        <w:t>i</w:t>
+      </w:r>
+      <w:proofErr w:type="spellEnd"/>
+      <w:r>
+        <w:rPr>
+          <w:bCs/>
+        </w:rPr>
+        <w:t xml:space="preserve"> = 0 is 4.316e-06 (reject H0)</w:t>
+      </w:r>
+    </w:p>
+    <w:p>
+      <w:pPr>
+        <w:ind w:left="360"/>
+        <w:rPr>
+          <w:bCs/>
+        </w:rPr>
+      </w:pPr>
+      <w:r>
+        <w:rPr>
+          <w:bCs/>
+        </w:rPr>
+        <w:tab/>
+        <w:t xml:space="preserve">The p-value testing H0: </w:t>
+      </w:r>
+      <w:proofErr w:type="gramStart"/>
+      <w:r>
+        <w:rPr>
+          <w:bCs/>
+        </w:rPr>
+        <w:t>y(</w:t>
+      </w:r>
+      <w:proofErr w:type="spellStart"/>
+      <w:proofErr w:type="gramEnd"/>
+      <w:r>
+        <w:rPr>
+          <w:bCs/>
+        </w:rPr>
+        <w:t>i,j</w:t>
+      </w:r>
+      <w:proofErr w:type="spellEnd"/>
+      <w:r>
+        <w:rPr>
+          <w:bCs/>
+        </w:rPr>
+        <w:t>) for all (</w:t>
+      </w:r>
+      <w:proofErr w:type="spellStart"/>
+      <w:r>
+        <w:rPr>
+          <w:bCs/>
+        </w:rPr>
+        <w:t>i,j</w:t>
+      </w:r>
+      <w:proofErr w:type="spellEnd"/>
+      <w:r>
+        <w:rPr>
+          <w:bCs/>
+        </w:rPr>
+        <w:t>) = 0 is 3.705e-07 (reject H0)</w:t>
+      </w:r>
+    </w:p>
+    <w:p>
+      <w:pPr>
+        <w:ind w:left="360"/>
+        <w:rPr>
+          <w:bCs/>
+        </w:rPr>
+      </w:pPr>
+    </w:p>
+    <w:p>
+      <w:pPr>
+        <w:ind w:left="360"/>
+        <w:rPr>
+          <w:bCs/>
+        </w:rPr>
+      </w:pPr>
+      <w:r>
+        <w:rPr>
+          <w:bCs/>
+        </w:rPr>
+        <w:t>Thus, it’s possible to say that both factors have a main effect given that the null hypothesis for both of them was rejected (so they are a factor &lt;&gt; 0) in the equation mentioned above.</w:t>
+      </w:r>
+    </w:p>
+    <w:p>
+      <w:pPr>
+        <w:ind w:left="360"/>
+        <w:rPr>
+          <w:bCs/>
+        </w:rPr>
+      </w:pPr>
+      <w:r>
+        <w:rPr>
+          <w:bCs/>
+        </w:rPr>
+        <w:t xml:space="preserve">The fact that H0 is also rejected for </w:t>
+      </w:r>
+      <w:proofErr w:type="gramStart"/>
+      <w:r>
+        <w:rPr>
+          <w:bCs/>
+        </w:rPr>
+        <w:t>y(</w:t>
+      </w:r>
+      <w:proofErr w:type="spellStart"/>
+      <w:proofErr w:type="gramEnd"/>
+      <w:r>
+        <w:rPr>
+          <w:bCs/>
+        </w:rPr>
+        <w:t>i,j</w:t>
+      </w:r>
+      <w:proofErr w:type="spellEnd"/>
+      <w:r>
+        <w:rPr>
+          <w:bCs/>
+        </w:rPr>
+        <w:t>) means that there might be interaction between both factors.</w:t>
+      </w:r>
+    </w:p>
+    <w:p>
+      <w:pPr>
+        <w:ind w:left="360"/>
+        <w:rPr>
+          <w:bCs/>
+        </w:rPr>
+      </w:pPr>
+      <w:r>
+        <w:rPr>
+          <w:bCs/>
+        </w:rPr>
+        <w:t>As could be seen in the interaction plots from the item 1.2 there is an indication of interaction by the existence of non-parallel lines.</w:t>
+      </w:r>
+    </w:p>
+    <w:p>
+      <w:pPr>
+        <w:ind w:left="360"/>
+        <w:rPr>
+          <w:bCs/>
+        </w:rPr>
+      </w:pPr>
+    </w:p>
+    <w:p>
+      <w:pPr>
+        <w:pStyle w:val="ListParagraph"/>
+        <w:numPr>
+          <w:ilvl w:val="0"/>
+          <w:numId w:val="3"/>
+        </w:numPr>
+        <w:rPr>
+          <w:bCs/>
+        </w:rPr>
+      </w:pPr>
+      <w:r>
+        <w:rPr>
+          <w:bCs/>
+        </w:rPr>
+        <w:t>As can be seen on the estimations for the factors (environment1</w:t>
+      </w:r>
+      <w:r>
+        <w:rPr>
+          <w:bCs/>
+        </w:rPr>
+        <w:t>:</w:t>
+      </w:r>
+      <w:r>
+        <w:rPr>
+          <w:bCs/>
+        </w:rPr>
+        <w:t xml:space="preserve"> 149.333 // environment2</w:t>
+      </w:r>
+      <w:r>
+        <w:rPr>
+          <w:bCs/>
+        </w:rPr>
+        <w:t>:</w:t>
+      </w:r>
+      <w:r>
+        <w:rPr>
+          <w:bCs/>
+        </w:rPr>
+        <w:t xml:space="preserve"> -64.667), the environment has the biggest numerical influence over the time decay.</w:t>
+      </w:r>
+    </w:p>
+    <w:p>
+      <w:pPr>
+        <w:ind w:left="360"/>
+        <w:rPr>
+          <w:bCs/>
+        </w:rPr>
+      </w:pPr>
+      <w:r>
+        <w:rPr>
+          <w:bCs/>
+        </w:rPr>
+        <w:t xml:space="preserve">This can be a good question if </w:t>
+      </w:r>
+      <w:r>
+        <w:rPr>
+          <w:bCs/>
+        </w:rPr>
+        <w:t xml:space="preserve">it </w:t>
+      </w:r>
+      <w:r>
+        <w:rPr>
+          <w:bCs/>
+        </w:rPr>
+        <w:t xml:space="preserve">is important to know which factor could cause bigger changes in the outcome/result that is been measured. </w:t>
+      </w:r>
+    </w:p>
+    <w:p>
+      <w:pPr>
+        <w:ind w:left="360"/>
+        <w:rPr>
+          <w:bCs/>
+        </w:rPr>
+      </w:pPr>
+      <w:r>
+        <w:rPr>
+          <w:bCs/>
+        </w:rPr>
+        <w:t xml:space="preserve">However, is also important to notice </w:t>
+      </w:r>
+      <w:r>
+        <w:rPr>
+          <w:bCs/>
+        </w:rPr>
+        <w:t>that,</w:t>
+      </w:r>
+      <w:r>
+        <w:rPr>
+          <w:bCs/>
+        </w:rPr>
+        <w:t xml:space="preserve"> as shown on the </w:t>
+      </w:r>
+      <w:r>
+        <w:rPr>
+          <w:bCs/>
+        </w:rPr>
+        <w:t xml:space="preserve">results above, </w:t>
+      </w:r>
+      <w:r>
+        <w:rPr>
+          <w:bCs/>
+        </w:rPr>
+        <w:t xml:space="preserve">that </w:t>
+      </w:r>
+      <w:r>
+        <w:rPr>
+          <w:bCs/>
+        </w:rPr>
+        <w:t>there is a</w:t>
+      </w:r>
+      <w:r>
+        <w:rPr>
+          <w:bCs/>
+        </w:rPr>
+        <w:t>n</w:t>
+      </w:r>
+      <w:r>
+        <w:rPr>
+          <w:bCs/>
+        </w:rPr>
+        <w:t xml:space="preserve"> interaction factor between the two factor</w:t>
+      </w:r>
+      <w:r>
+        <w:rPr>
+          <w:bCs/>
+        </w:rPr>
+        <w:t>s</w:t>
+      </w:r>
+      <w:r>
+        <w:rPr>
+          <w:bCs/>
+        </w:rPr>
+        <w:t>. So it may happen that the combination of them could lead to more significant changes in the result.</w:t>
+      </w:r>
+    </w:p>
+    <w:p>
+      <w:pPr>
+        <w:ind w:left="360"/>
+        <w:rPr>
+          <w:bCs/>
+        </w:rPr>
+      </w:pPr>
+    </w:p>
+    <w:p>
+      <w:pPr>
+        <w:pStyle w:val="ListParagraph"/>
+        <w:numPr>
+          <w:ilvl w:val="0"/>
+          <w:numId w:val="3"/>
+        </w:numPr>
+        <w:rPr>
+          <w:bCs/>
+          <w:i/>
+          <w:u w:val="single"/>
+        </w:rPr>
+      </w:pPr>
+      <w:r>
+        <w:rPr>
+          <w:bCs/>
+          <w:i/>
+          <w:u w:val="single"/>
+        </w:rPr>
+        <w:t>Checking the normality of the population.</w:t>
+      </w:r>
+      <w:r>
+        <w:rPr>
+          <w:bCs/>
+          <w:i/>
+          <w:u w:val="single"/>
+        </w:rPr>
+        <w:t xml:space="preserve"> </w:t>
+      </w:r>
+    </w:p>
+    <w:p>
+      <w:pPr>
+        <w:pStyle w:val="ListParagraph"/>
+        <w:rPr>
+          <w:bCs/>
+        </w:rPr>
+      </w:pPr>
+      <w:r>
+        <w:rPr>
+          <w:bCs/>
+        </w:rPr>
+        <w:t xml:space="preserve">The residuals seems to follow a normal distribution, there are some extreme values though.  </w:t>
+      </w:r>
+    </w:p>
+    <w:p>
+      <w:pPr>
+        <w:pStyle w:val="ListParagraph"/>
+        <w:rPr>
+          <w:bCs/>
+        </w:rPr>
+      </w:pPr>
+      <w:r>
+        <w:rPr>
+          <w:bCs/>
+        </w:rPr>
+        <w:t>An extra check is also the Shapiro test.</w:t>
+      </w:r>
+      <w:r>
+        <w:rPr>
+          <w:bCs/>
+        </w:rPr>
+        <w:t xml:space="preserve"> I</w:t>
+      </w:r>
+      <w:r>
+        <w:rPr>
+          <w:bCs/>
+        </w:rPr>
+        <w:t>n this case</w:t>
+      </w:r>
+      <w:r>
+        <w:rPr>
+          <w:bCs/>
+        </w:rPr>
+        <w:t>,</w:t>
+      </w:r>
+      <w:r>
+        <w:rPr>
+          <w:bCs/>
+        </w:rPr>
+        <w:t xml:space="preserve"> we also fail to reject the null hypothesis (that the sample</w:t>
+      </w:r>
+      <w:r>
+        <w:rPr>
+          <w:bCs/>
+        </w:rPr>
+        <w:t>) follows a normal distribution (</w:t>
+      </w:r>
+      <w:r>
+        <w:rPr>
+          <w:bCs/>
+        </w:rPr>
+        <w:t>p-value = 0.1911</w:t>
+      </w:r>
+      <w:r>
+        <w:rPr>
+          <w:bCs/>
+        </w:rPr>
+        <w:t>)</w:t>
+      </w:r>
+      <w:r>
+        <w:rPr>
+          <w:bCs/>
+        </w:rPr>
+        <w:t>.</w:t>
+      </w:r>
+    </w:p>
+    <w:p>
+      <w:pPr>
+        <w:pStyle w:val="ListParagraph"/>
+        <w:rPr>
+          <w:bCs/>
+        </w:rPr>
+      </w:pPr>
+    </w:p>
+    <w:p>
+      <w:pPr>
+        <w:pStyle w:val="ListParagraph"/>
+        <w:rPr>
+          <w:bCs/>
+          <w:i/>
+          <w:u w:val="single"/>
+        </w:rPr>
+      </w:pPr>
+      <w:proofErr w:type="gramStart"/>
+      <w:r>
+        <w:rPr>
+          <w:bCs/>
+          <w:i/>
+          <w:u w:val="single"/>
+        </w:rPr>
+        <w:t>Checking the assumption of equal population variances.</w:t>
+      </w:r>
+      <w:proofErr w:type="gramEnd"/>
+    </w:p>
+    <w:p>
+      <w:pPr>
+        <w:pStyle w:val="ListParagraph"/>
+        <w:rPr>
+          <w:bCs/>
+        </w:rPr>
+      </w:pPr>
+      <w:r>
+        <w:rPr>
+          <w:bCs/>
+        </w:rPr>
+        <w:t>As can be seen, there are two data-points that are extreme.</w:t>
+      </w:r>
+    </w:p>
+    <w:p>
+      <w:pPr>
+        <w:pStyle w:val="ListParagraph"/>
+        <w:rPr>
+          <w:bCs/>
+        </w:rPr>
+      </w:pPr>
+      <w:r>
+        <w:rPr>
+          <w:bCs/>
+        </w:rPr>
+        <w:t>However, in general the residuals remains constant for different fitted values which</w:t>
+      </w:r>
+      <w:r>
+        <w:rPr>
+          <w:bCs/>
+        </w:rPr>
+        <w:t xml:space="preserve"> is in line with the assumption </w:t>
+      </w:r>
+      <w:r>
+        <w:rPr>
+          <w:bCs/>
+        </w:rPr>
+        <w:t>of "of equal population variances".</w:t>
+      </w:r>
+    </w:p>
+    <w:p>
+      <w:pPr>
+        <w:pStyle w:val="ListParagraph"/>
+        <w:rPr>
+          <w:bCs/>
+        </w:rPr>
+      </w:pPr>
+    </w:p>
+    <w:p>
+      <w:pPr>
         <w:rPr>
           <w:b/>
           <w:bCs/>
         </w:rPr>
       </w:pPr>
-      <w:r>
+    </w:p>
+    <w:p>
+      <w:pPr>
         <w:rPr>
           <w:b/>
           <w:bCs/>
         </w:rPr>
+      </w:pPr>
+      <w:r>
+        <w:rPr>
+          <w:b/>
+          <w:bCs/>
+        </w:rPr>
+        <w:lastRenderedPageBreak/>
         <w:t>Exercise 2</w:t>
       </w:r>
     </w:p>
@@ -75,9 +829,22 @@
         <w:t>The p-value</w:t>
       </w:r>
       <w:r>
-        <w:t xml:space="preserve">s produced with anova and summary commands are not simultaneous. The p-values in the lines starter2 to starter5 are for the hypothesis </w:t>
+        <w:t xml:space="preserve">s produced with </w:t>
+      </w:r>
+      <w:proofErr w:type="spellStart"/>
+      <w:r>
+        <w:t>anova</w:t>
+      </w:r>
+      <w:proofErr w:type="spellEnd"/>
+      <w:r>
+        <w:t xml:space="preserve"> and summary commands are not simultaneous. The p-values in the lines starter2 to starter5 are for the </w:t>
+      </w:r>
+      <w:proofErr w:type="gramStart"/>
+      <w:r>
+        <w:t xml:space="preserve">hypothesis </w:t>
       </w:r>
       <m:oMath>
+        <w:proofErr w:type="gramEnd"/>
         <m:sSub>
           <m:sSubPr>
             <m:ctrlPr>
@@ -361,9 +1128,17 @@
         <w:rPr>
           <w:rFonts w:eastAsiaTheme="minorEastAsia"/>
         </w:rPr>
-        <w:t xml:space="preserve"> The abstract model is: </w:t>
+        <w:t xml:space="preserve"> The abstract model is</w:t>
+      </w:r>
+      <w:proofErr w:type="gramStart"/>
+      <w:r>
+        <w:rPr>
+          <w:rFonts w:eastAsiaTheme="minorEastAsia"/>
+        </w:rPr>
+        <w:t xml:space="preserve">: </w:t>
       </w:r>
       <m:oMath>
+        <w:proofErr w:type="gramEnd"/>
         <m:sSub>
           <m:sSubPr>
             <m:ctrlPr>
@@ -548,13 +1323,7 @@
               <w:rPr>
                 <w:rFonts w:ascii="Cambria Math" w:eastAsiaTheme="minorEastAsia" w:hAnsi="Cambria Math"/>
               </w:rPr>
-              <m:t>i</m:t>
-            </m:r>
-            <m:r>
-              <w:rPr>
-                <w:rFonts w:ascii="Cambria Math" w:eastAsiaTheme="minorEastAsia" w:hAnsi="Cambria Math"/>
-              </w:rPr>
-              <m:t xml:space="preserve"> </m:t>
+              <m:t xml:space="preserve">i </m:t>
             </m:r>
           </m:sub>
         </m:sSub>
@@ -563,7 +1332,21 @@
         <w:rPr>
           <w:rFonts w:eastAsiaTheme="minorEastAsia"/>
         </w:rPr>
-        <w:t xml:space="preserve">equals to </w:t>
+        <w:t>e</w:t>
+      </w:r>
+      <w:proofErr w:type="spellStart"/>
+      <w:r>
+        <w:rPr>
+          <w:rFonts w:eastAsiaTheme="minorEastAsia"/>
+        </w:rPr>
+        <w:t>quals</w:t>
+      </w:r>
+      <w:proofErr w:type="spellEnd"/>
+      <w:r>
+        <w:rPr>
+          <w:rFonts w:eastAsiaTheme="minorEastAsia"/>
+        </w:rPr>
+        <w:t xml:space="preserve"> to </w:t>
       </w:r>
       <m:oMath>
         <m:sSub>
@@ -597,7 +1380,21 @@
         <w:rPr>
           <w:rFonts w:eastAsiaTheme="minorEastAsia"/>
         </w:rPr>
-        <w:t xml:space="preserve"> for i = 2,3,5 (except </w:t>
+        <w:t xml:space="preserve"> for i = 2</w:t>
+      </w:r>
+      <w:proofErr w:type="gramStart"/>
+      <w:r>
+        <w:rPr>
+          <w:rFonts w:eastAsiaTheme="minorEastAsia"/>
+        </w:rPr>
+        <w:t>,3,5</w:t>
+      </w:r>
+      <w:proofErr w:type="gramEnd"/>
+      <w:r>
+        <w:rPr>
+          <w:rFonts w:eastAsiaTheme="minorEastAsia"/>
+        </w:rPr>
+        <w:t xml:space="preserve"> (except </w:t>
       </w:r>
       <m:oMath>
         <m:sSub>
@@ -699,9 +1496,17 @@
         <w:rPr>
           <w:rFonts w:eastAsiaTheme="minorEastAsia"/>
         </w:rPr>
-        <w:t xml:space="preserve"> (excluding </w:t>
+        <w:t xml:space="preserve"> (</w:t>
+      </w:r>
+      <w:proofErr w:type="gramStart"/>
+      <w:r>
+        <w:rPr>
+          <w:rFonts w:eastAsiaTheme="minorEastAsia"/>
+        </w:rPr>
+        <w:t xml:space="preserve">excluding </w:t>
       </w:r>
       <m:oMath>
+        <w:proofErr w:type="gramEnd"/>
         <m:sSub>
           <m:sSubPr>
             <m:ctrlPr>
@@ -805,7 +1610,21 @@
         <w:rPr>
           <w:rFonts w:eastAsiaTheme="minorEastAsia"/>
         </w:rPr>
-        <w:t xml:space="preserve"> in range (2,5) is the same as </w:t>
+        <w:t xml:space="preserve"> in range (2</w:t>
+      </w:r>
+      <w:proofErr w:type="gramStart"/>
+      <w:r>
+        <w:rPr>
+          <w:rFonts w:eastAsiaTheme="minorEastAsia"/>
+        </w:rPr>
+        <w:t>,5</w:t>
+      </w:r>
+      <w:proofErr w:type="gramEnd"/>
+      <w:r>
+        <w:rPr>
+          <w:rFonts w:eastAsiaTheme="minorEastAsia"/>
+        </w:rPr>
+        <w:t xml:space="preserve">) is the same as </w:t>
       </w:r>
       <m:oMath>
         <m:sSub>
@@ -875,9 +1694,14 @@
         <w:t xml:space="preserve">. </w:t>
       </w:r>
       <w:r>
-        <w:t xml:space="preserve">P-values for cases, </w:t>
+        <w:t>P-values for cases</w:t>
+      </w:r>
+      <w:proofErr w:type="gramStart"/>
+      <w:r>
+        <w:t xml:space="preserve">, </w:t>
       </w:r>
       <m:oMath>
+        <w:proofErr w:type="gramEnd"/>
         <m:sSub>
           <m:sSubPr>
             <m:ctrlPr>
@@ -1062,13 +1886,7 @@
               <w:rPr>
                 <w:rFonts w:ascii="Cambria Math" w:hAnsi="Cambria Math"/>
               </w:rPr>
-              <m:t>2</m:t>
-            </m:r>
-            <m:r>
-              <w:rPr>
-                <w:rFonts w:ascii="Cambria Math" w:hAnsi="Cambria Math"/>
-              </w:rPr>
-              <m:t xml:space="preserve"> </m:t>
+              <m:t xml:space="preserve">2 </m:t>
             </m:r>
           </m:sub>
         </m:sSub>
@@ -1166,13 +1984,7 @@
               <w:rPr>
                 <w:rFonts w:ascii="Cambria Math" w:hAnsi="Cambria Math"/>
               </w:rPr>
-              <m:t>3</m:t>
-            </m:r>
-            <m:r>
-              <w:rPr>
-                <w:rFonts w:ascii="Cambria Math" w:hAnsi="Cambria Math"/>
-              </w:rPr>
-              <m:t xml:space="preserve"> </m:t>
+              <m:t xml:space="preserve">3 </m:t>
             </m:r>
           </m:sub>
         </m:sSub>
@@ -1270,13 +2082,7 @@
               <w:rPr>
                 <w:rFonts w:ascii="Cambria Math" w:hAnsi="Cambria Math"/>
               </w:rPr>
-              <m:t>4</m:t>
-            </m:r>
-            <m:r>
-              <w:rPr>
-                <w:rFonts w:ascii="Cambria Math" w:hAnsi="Cambria Math"/>
-              </w:rPr>
-              <m:t xml:space="preserve"> </m:t>
+              <m:t xml:space="preserve">4 </m:t>
             </m:r>
           </m:sub>
         </m:sSub>
@@ -1315,9 +2121,14 @@
         </w:numPr>
       </w:pPr>
       <w:r>
-        <w:t xml:space="preserve">The intervals for </w:t>
+        <w:t xml:space="preserve">The intervals </w:t>
+      </w:r>
+      <w:proofErr w:type="gramStart"/>
+      <w:r>
+        <w:t xml:space="preserve">for </w:t>
       </w:r>
       <m:oMath>
+        <w:proofErr w:type="gramEnd"/>
         <m:sSub>
           <m:sSubPr>
             <m:ctrlPr>
@@ -1372,13 +2183,7 @@
               <w:rPr>
                 <w:rFonts w:ascii="Cambria Math" w:hAnsi="Cambria Math"/>
               </w:rPr>
-              <m:t>1</m:t>
-            </m:r>
-            <m:r>
-              <w:rPr>
-                <w:rFonts w:ascii="Cambria Math" w:hAnsi="Cambria Math"/>
-              </w:rPr>
-              <m:t xml:space="preserve"> </m:t>
+              <m:t xml:space="preserve">1 </m:t>
             </m:r>
           </m:sub>
         </m:sSub>
@@ -1444,13 +2249,7 @@
               <w:rPr>
                 <w:rFonts w:ascii="Cambria Math" w:hAnsi="Cambria Math"/>
               </w:rPr>
-              <m:t>2</m:t>
-            </m:r>
-            <m:r>
-              <w:rPr>
-                <w:rFonts w:ascii="Cambria Math" w:hAnsi="Cambria Math"/>
-              </w:rPr>
-              <m:t xml:space="preserve"> </m:t>
+              <m:t xml:space="preserve">2 </m:t>
             </m:r>
           </m:sub>
         </m:sSub>
@@ -1522,13 +2321,7 @@
               <w:rPr>
                 <w:rFonts w:ascii="Cambria Math" w:hAnsi="Cambria Math"/>
               </w:rPr>
-              <m:t>3</m:t>
-            </m:r>
-            <m:r>
-              <w:rPr>
-                <w:rFonts w:ascii="Cambria Math" w:hAnsi="Cambria Math"/>
-              </w:rPr>
-              <m:t xml:space="preserve"> </m:t>
+              <m:t xml:space="preserve">3 </m:t>
             </m:r>
           </m:sub>
         </m:sSub>
@@ -1681,10 +2474,26 @@
         </w:numPr>
       </w:pPr>
       <w:r>
-        <w:t xml:space="preserve">According to scatterplots, wind </w:t>
-      </w:r>
-      <w:r>
-        <w:t xml:space="preserve">and temperature have the most influence on oxidant. Their plots approximately show linear correlation. Afterward, insolation and humidity could affect oxidant linearly. </w:t>
+        <w:t xml:space="preserve">According to </w:t>
+      </w:r>
+      <w:proofErr w:type="spellStart"/>
+      <w:r>
+        <w:t>scatterplots</w:t>
+      </w:r>
+      <w:proofErr w:type="spellEnd"/>
+      <w:r>
+        <w:t xml:space="preserve">, wind </w:t>
+      </w:r>
+      <w:r>
+        <w:t xml:space="preserve">and temperature have the most influence on oxidant. Their plots approximately show linear correlation. Afterward, </w:t>
+      </w:r>
+      <w:proofErr w:type="spellStart"/>
+      <w:r>
+        <w:t>insolation</w:t>
+      </w:r>
+      <w:proofErr w:type="spellEnd"/>
+      <w:r>
+        <w:t xml:space="preserve"> and humidity could affect oxidant linearly. </w:t>
       </w:r>
     </w:p>
     <w:p>
@@ -1711,13 +2520,15 @@
         <w:t>1.17e-06</w:t>
       </w:r>
       <w:r>
-        <w:t xml:space="preserve">. Adding insolation </w:t>
-      </w:r>
-      <w:r>
-        <w:t>(third smallest p-value)</w:t>
-      </w:r>
-      <w:r>
-        <w:t xml:space="preserve"> to the model in step 3, its p-value demonstrates it doesn’t lead to significant affect</w:t>
+        <w:t xml:space="preserve">. Adding </w:t>
+      </w:r>
+      <w:proofErr w:type="spellStart"/>
+      <w:r>
+        <w:t>insolation</w:t>
+      </w:r>
+      <w:proofErr w:type="spellEnd"/>
+      <w:r>
+        <w:t xml:space="preserve"> (third smallest p-value) to the model in step 3, its p-value demonstrates it doesn’t lead to significant affect</w:t>
       </w:r>
       <w:r>
         <w:t>. Finally</w:t>
@@ -1744,7 +2555,15 @@
         </w:numPr>
       </w:pPr>
       <w:r>
-        <w:t xml:space="preserve">In the first and second and third step, day, insolation and humidity are removed from the model respectively due to their p-values. In this part, similarly we reach to the same model as in previous part. </w:t>
+        <w:t xml:space="preserve">In the first and second and third step, day, </w:t>
+      </w:r>
+      <w:proofErr w:type="spellStart"/>
+      <w:r>
+        <w:t>insolation</w:t>
+      </w:r>
+      <w:proofErr w:type="spellEnd"/>
+      <w:r>
+        <w:t xml:space="preserve"> and humidity are removed from the model respectively due to their p-values. In this part, similarly we reach to the same model as in previous part. </w:t>
       </w:r>
       <w:r>
         <w:t>This model is: oxidant ~ wind + temperature</w:t>
@@ -1829,8 +2648,97 @@
 </file>
 
 <file path=word/numbering.xml><?xml version="1.0" encoding="utf-8"?>
-<w:numbering xmlns:wpc="http://schemas.microsoft.com/office/word/2010/wordprocessingCanvas" xmlns:cx="http://schemas.microsoft.com/office/drawing/2014/chartex" xmlns:cx1="http://schemas.microsoft.com/office/drawing/2015/9/8/chartex" xmlns:cx2="http://schemas.microsoft.com/office/drawing/2015/10/21/chartex" xmlns:cx3="http://schemas.microsoft.com/office/drawing/2016/5/9/chartex" xmlns:cx4="http://schemas.microsoft.com/office/drawing/2016/5/10/chartex" xmlns:cx5="http://schemas.microsoft.com/office/drawing/2016/5/11/chartex" xmlns:cx6="http://schemas.microsoft.com/office/drawing/2016/5/12/chartex" xmlns:cx7="http://schemas.microsoft.com/office/drawing/2016/5/13/chartex" xmlns:cx8="http://schemas.microsoft.com/office/drawing/2016/5/14/chartex" xmlns:mc="http://schemas.openxmlformats.org/markup-compatibility/2006" xmlns:aink="http://schemas.microsoft.com/office/drawing/2016/ink" xmlns:am3d="http://schemas.microsoft.com/office/drawing/2017/model3d" xmlns:o="urn:schemas-microsoft-com:office:office" xmlns:r="http://schemas.openxmlformats.org/officeDocument/2006/relationships" xmlns:m="http://schemas.openxmlformats.org/officeDocument/2006/math" xmlns:v="urn:schemas-microsoft-com:vml" xmlns:wp14="http://schemas.microsoft.com/office/word/2010/wordprocessingDrawing" xmlns:wp="http://schemas.openxmlformats.org/drawingml/2006/wordprocessingDrawing" xmlns:w10="urn:schemas-microsoft-com:office:word" xmlns:w="http://schemas.openxmlformats.org/wordprocessingml/2006/main" xmlns:w14="http://schemas.microsoft.com/office/word/2010/wordml" xmlns:w15="http://schemas.microsoft.com/office/word/2012/wordml" xmlns:w16cid="http://schemas.microsoft.com/office/word/2016/wordml/cid" xmlns:w16se="http://schemas.microsoft.com/office/word/2015/wordml/symex" xmlns:wpg="http://schemas.microsoft.com/office/word/2010/wordprocessingGroup" xmlns:wpi="http://schemas.microsoft.com/office/word/2010/wordprocessingInk" xmlns:wne="http://schemas.microsoft.com/office/word/2006/wordml" xmlns:wps="http://schemas.microsoft.com/office/word/2010/wordprocessingShape" mc:Ignorable="w14 w15 w16se w16cid wp14">
-  <w:abstractNum w:abstractNumId="0" w15:restartNumberingAfterBreak="0">
+<w:numbering xmlns:ve="http://schemas.openxmlformats.org/markup-compatibility/2006" xmlns:o="urn:schemas-microsoft-com:office:office" xmlns:r="http://schemas.openxmlformats.org/officeDocument/2006/relationships" xmlns:m="http://schemas.openxmlformats.org/officeDocument/2006/math" xmlns:v="urn:schemas-microsoft-com:vml" xmlns:wp="http://schemas.openxmlformats.org/drawingml/2006/wordprocessingDrawing" xmlns:w10="urn:schemas-microsoft-com:office:word" xmlns:w="http://schemas.openxmlformats.org/wordprocessingml/2006/main" xmlns:wne="http://schemas.microsoft.com/office/word/2006/wordml">
+  <w:abstractNum w:abstractNumId="0">
+    <w:nsid w:val="262C2C7E"/>
+    <w:multiLevelType w:val="hybridMultilevel"/>
+    <w:tmpl w:val="B68EFF78"/>
+    <w:lvl w:ilvl="0" w:tplc="04090011">
+      <w:start w:val="1"/>
+      <w:numFmt w:val="decimal"/>
+      <w:lvlText w:val="%1)"/>
+      <w:lvlJc w:val="left"/>
+      <w:pPr>
+        <w:ind w:left="720" w:hanging="360"/>
+      </w:pPr>
+      <w:rPr>
+        <w:rFonts w:hint="default"/>
+      </w:rPr>
+    </w:lvl>
+    <w:lvl w:ilvl="1" w:tplc="04090019">
+      <w:start w:val="1"/>
+      <w:numFmt w:val="lowerLetter"/>
+      <w:lvlText w:val="%2."/>
+      <w:lvlJc w:val="left"/>
+      <w:pPr>
+        <w:ind w:left="1440" w:hanging="360"/>
+      </w:pPr>
+    </w:lvl>
+    <w:lvl w:ilvl="2" w:tplc="0409001B" w:tentative="1">
+      <w:start w:val="1"/>
+      <w:numFmt w:val="lowerRoman"/>
+      <w:lvlText w:val="%3."/>
+      <w:lvlJc w:val="right"/>
+      <w:pPr>
+        <w:ind w:left="2160" w:hanging="180"/>
+      </w:pPr>
+    </w:lvl>
+    <w:lvl w:ilvl="3" w:tplc="0409000F" w:tentative="1">
+      <w:start w:val="1"/>
+      <w:numFmt w:val="decimal"/>
+      <w:lvlText w:val="%4."/>
+      <w:lvlJc w:val="left"/>
+      <w:pPr>
+        <w:ind w:left="2880" w:hanging="360"/>
+      </w:pPr>
+    </w:lvl>
+    <w:lvl w:ilvl="4" w:tplc="04090019" w:tentative="1">
+      <w:start w:val="1"/>
+      <w:numFmt w:val="lowerLetter"/>
+      <w:lvlText w:val="%5."/>
+      <w:lvlJc w:val="left"/>
+      <w:pPr>
+        <w:ind w:left="3600" w:hanging="360"/>
+      </w:pPr>
+    </w:lvl>
+    <w:lvl w:ilvl="5" w:tplc="0409001B" w:tentative="1">
+      <w:start w:val="1"/>
+      <w:numFmt w:val="lowerRoman"/>
+      <w:lvlText w:val="%6."/>
+      <w:lvlJc w:val="right"/>
+      <w:pPr>
+        <w:ind w:left="4320" w:hanging="180"/>
+      </w:pPr>
+    </w:lvl>
+    <w:lvl w:ilvl="6" w:tplc="0409000F" w:tentative="1">
+      <w:start w:val="1"/>
+      <w:numFmt w:val="decimal"/>
+      <w:lvlText w:val="%7."/>
+      <w:lvlJc w:val="left"/>
+      <w:pPr>
+        <w:ind w:left="5040" w:hanging="360"/>
+      </w:pPr>
+    </w:lvl>
+    <w:lvl w:ilvl="7" w:tplc="04090019" w:tentative="1">
+      <w:start w:val="1"/>
+      <w:numFmt w:val="lowerLetter"/>
+      <w:lvlText w:val="%8."/>
+      <w:lvlJc w:val="left"/>
+      <w:pPr>
+        <w:ind w:left="5760" w:hanging="360"/>
+      </w:pPr>
+    </w:lvl>
+    <w:lvl w:ilvl="8" w:tplc="0409001B" w:tentative="1">
+      <w:start w:val="1"/>
+      <w:numFmt w:val="lowerRoman"/>
+      <w:lvlText w:val="%9."/>
+      <w:lvlJc w:val="right"/>
+      <w:pPr>
+        <w:ind w:left="6480" w:hanging="180"/>
+      </w:pPr>
+    </w:lvl>
+  </w:abstractNum>
+  <w:abstractNum w:abstractNumId="1">
     <w:nsid w:val="28237157"/>
     <w:multiLevelType w:val="hybridMultilevel"/>
     <w:tmpl w:val="58D2DDB2"/>
@@ -1919,7 +2827,93 @@
       </w:pPr>
     </w:lvl>
   </w:abstractNum>
-  <w:abstractNum w:abstractNumId="1" w15:restartNumberingAfterBreak="0">
+  <w:abstractNum w:abstractNumId="2">
+    <w:nsid w:val="3D604586"/>
+    <w:multiLevelType w:val="hybridMultilevel"/>
+    <w:tmpl w:val="C546AD52"/>
+    <w:lvl w:ilvl="0" w:tplc="04090011">
+      <w:start w:val="1"/>
+      <w:numFmt w:val="decimal"/>
+      <w:lvlText w:val="%1)"/>
+      <w:lvlJc w:val="left"/>
+      <w:pPr>
+        <w:ind w:left="1080" w:hanging="360"/>
+      </w:pPr>
+    </w:lvl>
+    <w:lvl w:ilvl="1" w:tplc="04090019" w:tentative="1">
+      <w:start w:val="1"/>
+      <w:numFmt w:val="lowerLetter"/>
+      <w:lvlText w:val="%2."/>
+      <w:lvlJc w:val="left"/>
+      <w:pPr>
+        <w:ind w:left="1800" w:hanging="360"/>
+      </w:pPr>
+    </w:lvl>
+    <w:lvl w:ilvl="2" w:tplc="0409001B" w:tentative="1">
+      <w:start w:val="1"/>
+      <w:numFmt w:val="lowerRoman"/>
+      <w:lvlText w:val="%3."/>
+      <w:lvlJc w:val="right"/>
+      <w:pPr>
+        <w:ind w:left="2520" w:hanging="180"/>
+      </w:pPr>
+    </w:lvl>
+    <w:lvl w:ilvl="3" w:tplc="0409000F" w:tentative="1">
+      <w:start w:val="1"/>
+      <w:numFmt w:val="decimal"/>
+      <w:lvlText w:val="%4."/>
+      <w:lvlJc w:val="left"/>
+      <w:pPr>
+        <w:ind w:left="3240" w:hanging="360"/>
+      </w:pPr>
+    </w:lvl>
+    <w:lvl w:ilvl="4" w:tplc="04090019" w:tentative="1">
+      <w:start w:val="1"/>
+      <w:numFmt w:val="lowerLetter"/>
+      <w:lvlText w:val="%5."/>
+      <w:lvlJc w:val="left"/>
+      <w:pPr>
+        <w:ind w:left="3960" w:hanging="360"/>
+      </w:pPr>
+    </w:lvl>
+    <w:lvl w:ilvl="5" w:tplc="0409001B" w:tentative="1">
+      <w:start w:val="1"/>
+      <w:numFmt w:val="lowerRoman"/>
+      <w:lvlText w:val="%6."/>
+      <w:lvlJc w:val="right"/>
+      <w:pPr>
+        <w:ind w:left="4680" w:hanging="180"/>
+      </w:pPr>
+    </w:lvl>
+    <w:lvl w:ilvl="6" w:tplc="0409000F" w:tentative="1">
+      <w:start w:val="1"/>
+      <w:numFmt w:val="decimal"/>
+      <w:lvlText w:val="%7."/>
+      <w:lvlJc w:val="left"/>
+      <w:pPr>
+        <w:ind w:left="5400" w:hanging="360"/>
+      </w:pPr>
+    </w:lvl>
+    <w:lvl w:ilvl="7" w:tplc="04090019" w:tentative="1">
+      <w:start w:val="1"/>
+      <w:numFmt w:val="lowerLetter"/>
+      <w:lvlText w:val="%8."/>
+      <w:lvlJc w:val="left"/>
+      <w:pPr>
+        <w:ind w:left="6120" w:hanging="360"/>
+      </w:pPr>
+    </w:lvl>
+    <w:lvl w:ilvl="8" w:tplc="0409001B" w:tentative="1">
+      <w:start w:val="1"/>
+      <w:numFmt w:val="lowerRoman"/>
+      <w:lvlText w:val="%9."/>
+      <w:lvlJc w:val="right"/>
+      <w:pPr>
+        <w:ind w:left="6840" w:hanging="180"/>
+      </w:pPr>
+    </w:lvl>
+  </w:abstractNum>
+  <w:abstractNum w:abstractNumId="3">
     <w:nsid w:val="7C22026E"/>
     <w:multiLevelType w:val="hybridMultilevel"/>
     <w:tmpl w:val="FB208D46"/>
@@ -2009,16 +3003,22 @@
     </w:lvl>
   </w:abstractNum>
   <w:num w:numId="1">
+    <w:abstractNumId w:val="3"/>
+  </w:num>
+  <w:num w:numId="2">
     <w:abstractNumId w:val="1"/>
   </w:num>
-  <w:num w:numId="2">
+  <w:num w:numId="3">
     <w:abstractNumId w:val="0"/>
+  </w:num>
+  <w:num w:numId="4">
+    <w:abstractNumId w:val="2"/>
   </w:num>
 </w:numbering>
 </file>
 
 <file path=word/styles.xml><?xml version="1.0" encoding="utf-8"?>
-<w:styles xmlns:mc="http://schemas.openxmlformats.org/markup-compatibility/2006" xmlns:r="http://schemas.openxmlformats.org/officeDocument/2006/relationships" xmlns:w="http://schemas.openxmlformats.org/wordprocessingml/2006/main" xmlns:w14="http://schemas.microsoft.com/office/word/2010/wordml" xmlns:w15="http://schemas.microsoft.com/office/word/2012/wordml" xmlns:w16cid="http://schemas.microsoft.com/office/word/2016/wordml/cid" xmlns:w16se="http://schemas.microsoft.com/office/word/2015/wordml/symex" mc:Ignorable="w14 w15 w16se w16cid">
+<w:styles xmlns:r="http://schemas.openxmlformats.org/officeDocument/2006/relationships" xmlns:w="http://schemas.openxmlformats.org/wordprocessingml/2006/main">
   <w:docDefaults>
     <w:rPrDefault>
       <w:rPr>
@@ -2030,384 +3030,149 @@
     </w:rPrDefault>
     <w:pPrDefault/>
   </w:docDefaults>
-  <w:latentStyles w:defLockedState="0" w:defUIPriority="99" w:defSemiHidden="0" w:defUnhideWhenUsed="0" w:defQFormat="0" w:count="375">
-    <w:lsdException w:name="Normal" w:uiPriority="0" w:qFormat="1"/>
-    <w:lsdException w:name="heading 1" w:uiPriority="9" w:qFormat="1"/>
-    <w:lsdException w:name="heading 2" w:semiHidden="1" w:uiPriority="9" w:unhideWhenUsed="1" w:qFormat="1"/>
-    <w:lsdException w:name="heading 3" w:semiHidden="1" w:uiPriority="9" w:unhideWhenUsed="1" w:qFormat="1"/>
-    <w:lsdException w:name="heading 4" w:semiHidden="1" w:uiPriority="9" w:unhideWhenUsed="1" w:qFormat="1"/>
-    <w:lsdException w:name="heading 5" w:semiHidden="1" w:uiPriority="9" w:unhideWhenUsed="1" w:qFormat="1"/>
-    <w:lsdException w:name="heading 6" w:semiHidden="1" w:uiPriority="9" w:unhideWhenUsed="1" w:qFormat="1"/>
-    <w:lsdException w:name="heading 7" w:semiHidden="1" w:uiPriority="9" w:unhideWhenUsed="1" w:qFormat="1"/>
-    <w:lsdException w:name="heading 8" w:semiHidden="1" w:uiPriority="9" w:unhideWhenUsed="1" w:qFormat="1"/>
-    <w:lsdException w:name="heading 9" w:semiHidden="1" w:uiPriority="9" w:unhideWhenUsed="1" w:qFormat="1"/>
-    <w:lsdException w:name="index 1" w:semiHidden="1" w:unhideWhenUsed="1"/>
-    <w:lsdException w:name="index 2" w:semiHidden="1" w:unhideWhenUsed="1"/>
-    <w:lsdException w:name="index 3" w:semiHidden="1" w:unhideWhenUsed="1"/>
-    <w:lsdException w:name="index 4" w:semiHidden="1" w:unhideWhenUsed="1"/>
-    <w:lsdException w:name="index 5" w:semiHidden="1" w:unhideWhenUsed="1"/>
-    <w:lsdException w:name="index 6" w:semiHidden="1" w:unhideWhenUsed="1"/>
-    <w:lsdException w:name="index 7" w:semiHidden="1" w:unhideWhenUsed="1"/>
-    <w:lsdException w:name="index 8" w:semiHidden="1" w:unhideWhenUsed="1"/>
-    <w:lsdException w:name="index 9" w:semiHidden="1" w:unhideWhenUsed="1"/>
-    <w:lsdException w:name="toc 1" w:semiHidden="1" w:uiPriority="39" w:unhideWhenUsed="1"/>
-    <w:lsdException w:name="toc 2" w:semiHidden="1" w:uiPriority="39" w:unhideWhenUsed="1"/>
-    <w:lsdException w:name="toc 3" w:semiHidden="1" w:uiPriority="39" w:unhideWhenUsed="1"/>
-    <w:lsdException w:name="toc 4" w:semiHidden="1" w:uiPriority="39" w:unhideWhenUsed="1"/>
-    <w:lsdException w:name="toc 5" w:semiHidden="1" w:uiPriority="39" w:unhideWhenUsed="1"/>
-    <w:lsdException w:name="toc 6" w:semiHidden="1" w:uiPriority="39" w:unhideWhenUsed="1"/>
-    <w:lsdException w:name="toc 7" w:semiHidden="1" w:uiPriority="39" w:unhideWhenUsed="1"/>
-    <w:lsdException w:name="toc 8" w:semiHidden="1" w:uiPriority="39" w:unhideWhenUsed="1"/>
-    <w:lsdException w:name="toc 9" w:semiHidden="1" w:uiPriority="39" w:unhideWhenUsed="1"/>
-    <w:lsdException w:name="Normal Indent" w:semiHidden="1" w:unhideWhenUsed="1"/>
-    <w:lsdException w:name="footnote text" w:semiHidden="1" w:unhideWhenUsed="1"/>
-    <w:lsdException w:name="annotation text" w:semiHidden="1" w:unhideWhenUsed="1"/>
-    <w:lsdException w:name="header" w:semiHidden="1" w:unhideWhenUsed="1"/>
-    <w:lsdException w:name="footer" w:semiHidden="1" w:unhideWhenUsed="1"/>
-    <w:lsdException w:name="index heading" w:semiHidden="1" w:unhideWhenUsed="1"/>
-    <w:lsdException w:name="caption" w:semiHidden="1" w:uiPriority="35" w:unhideWhenUsed="1" w:qFormat="1"/>
-    <w:lsdException w:name="table of figures" w:semiHidden="1" w:unhideWhenUsed="1"/>
-    <w:lsdException w:name="envelope address" w:semiHidden="1" w:unhideWhenUsed="1"/>
-    <w:lsdException w:name="envelope return" w:semiHidden="1" w:unhideWhenUsed="1"/>
-    <w:lsdException w:name="footnote reference" w:semiHidden="1" w:unhideWhenUsed="1"/>
-    <w:lsdException w:name="annotation reference" w:semiHidden="1" w:unhideWhenUsed="1"/>
-    <w:lsdException w:name="line number" w:semiHidden="1" w:unhideWhenUsed="1"/>
-    <w:lsdException w:name="page number" w:semiHidden="1" w:unhideWhenUsed="1"/>
-    <w:lsdException w:name="endnote reference" w:semiHidden="1" w:unhideWhenUsed="1"/>
-    <w:lsdException w:name="endnote text" w:semiHidden="1" w:unhideWhenUsed="1"/>
-    <w:lsdException w:name="table of authorities" w:semiHidden="1" w:unhideWhenUsed="1"/>
-    <w:lsdException w:name="macro" w:semiHidden="1" w:unhideWhenUsed="1"/>
-    <w:lsdException w:name="toa heading" w:semiHidden="1" w:unhideWhenUsed="1"/>
-    <w:lsdException w:name="List" w:semiHidden="1" w:unhideWhenUsed="1"/>
-    <w:lsdException w:name="List Bullet" w:semiHidden="1" w:unhideWhenUsed="1"/>
-    <w:lsdException w:name="List Number" w:semiHidden="1" w:unhideWhenUsed="1"/>
-    <w:lsdException w:name="List 2" w:semiHidden="1" w:unhideWhenUsed="1"/>
-    <w:lsdException w:name="List 3" w:semiHidden="1" w:unhideWhenUsed="1"/>
-    <w:lsdException w:name="List 4" w:semiHidden="1" w:unhideWhenUsed="1"/>
-    <w:lsdException w:name="List 5" w:semiHidden="1" w:unhideWhenUsed="1"/>
-    <w:lsdException w:name="List Bullet 2" w:semiHidden="1" w:unhideWhenUsed="1"/>
-    <w:lsdException w:name="List Bullet 3" w:semiHidden="1" w:unhideWhenUsed="1"/>
-    <w:lsdException w:name="List Bullet 4" w:semiHidden="1" w:unhideWhenUsed="1"/>
-    <w:lsdException w:name="List Bullet 5" w:semiHidden="1" w:unhideWhenUsed="1"/>
-    <w:lsdException w:name="List Number 2" w:semiHidden="1" w:unhideWhenUsed="1"/>
-    <w:lsdException w:name="List Number 3" w:semiHidden="1" w:unhideWhenUsed="1"/>
-    <w:lsdException w:name="List Number 4" w:semiHidden="1" w:unhideWhenUsed="1"/>
-    <w:lsdException w:name="List Number 5" w:semiHidden="1" w:unhideWhenUsed="1"/>
-    <w:lsdException w:name="Title" w:uiPriority="10" w:qFormat="1"/>
-    <w:lsdException w:name="Closing" w:semiHidden="1" w:unhideWhenUsed="1"/>
-    <w:lsdException w:name="Signature" w:semiHidden="1" w:unhideWhenUsed="1"/>
-    <w:lsdException w:name="Default Paragraph Font" w:semiHidden="1" w:uiPriority="1" w:unhideWhenUsed="1"/>
-    <w:lsdException w:name="Body Text" w:semiHidden="1" w:unhideWhenUsed="1"/>
-    <w:lsdException w:name="Body Text Indent" w:semiHidden="1" w:unhideWhenUsed="1"/>
-    <w:lsdException w:name="List Continue" w:semiHidden="1" w:unhideWhenUsed="1"/>
-    <w:lsdException w:name="List Continue 2" w:semiHidden="1" w:unhideWhenUsed="1"/>
-    <w:lsdException w:name="List Continue 3" w:semiHidden="1" w:unhideWhenUsed="1"/>
-    <w:lsdException w:name="List Continue 4" w:semiHidden="1" w:unhideWhenUsed="1"/>
-    <w:lsdException w:name="List Continue 5" w:semiHidden="1" w:unhideWhenUsed="1"/>
-    <w:lsdException w:name="Message Header" w:semiHidden="1" w:unhideWhenUsed="1"/>
-    <w:lsdException w:name="Subtitle" w:uiPriority="11" w:qFormat="1"/>
-    <w:lsdException w:name="Salutation" w:semiHidden="1" w:unhideWhenUsed="1"/>
-    <w:lsdException w:name="Date" w:semiHidden="1" w:unhideWhenUsed="1"/>
-    <w:lsdException w:name="Body Text First Indent" w:semiHidden="1" w:unhideWhenUsed="1"/>
-    <w:lsdException w:name="Body Text First Indent 2" w:semiHidden="1" w:unhideWhenUsed="1"/>
-    <w:lsdException w:name="Note Heading" w:semiHidden="1" w:unhideWhenUsed="1"/>
-    <w:lsdException w:name="Body Text 2" w:semiHidden="1" w:unhideWhenUsed="1"/>
-    <w:lsdException w:name="Body Text 3" w:semiHidden="1" w:unhideWhenUsed="1"/>
-    <w:lsdException w:name="Body Text Indent 2" w:semiHidden="1" w:unhideWhenUsed="1"/>
-    <w:lsdException w:name="Body Text Indent 3" w:semiHidden="1" w:unhideWhenUsed="1"/>
-    <w:lsdException w:name="Block Text" w:semiHidden="1" w:unhideWhenUsed="1"/>
-    <w:lsdException w:name="Hyperlink" w:semiHidden="1" w:unhideWhenUsed="1"/>
-    <w:lsdException w:name="FollowedHyperlink" w:semiHidden="1" w:unhideWhenUsed="1"/>
-    <w:lsdException w:name="Strong" w:uiPriority="22" w:qFormat="1"/>
-    <w:lsdException w:name="Emphasis" w:uiPriority="20" w:qFormat="1"/>
-    <w:lsdException w:name="Document Map" w:semiHidden="1" w:unhideWhenUsed="1"/>
-    <w:lsdException w:name="Plain Text" w:semiHidden="1" w:unhideWhenUsed="1"/>
-    <w:lsdException w:name="E-mail Signature" w:semiHidden="1" w:unhideWhenUsed="1"/>
-    <w:lsdException w:name="HTML Top of Form" w:semiHidden="1" w:unhideWhenUsed="1"/>
-    <w:lsdException w:name="HTML Bottom of Form" w:semiHidden="1" w:unhideWhenUsed="1"/>
-    <w:lsdException w:name="Normal (Web)" w:semiHidden="1" w:unhideWhenUsed="1"/>
-    <w:lsdException w:name="HTML Acronym" w:semiHidden="1" w:unhideWhenUsed="1"/>
-    <w:lsdException w:name="HTML Address" w:semiHidden="1" w:unhideWhenUsed="1"/>
-    <w:lsdException w:name="HTML Cite" w:semiHidden="1" w:unhideWhenUsed="1"/>
-    <w:lsdException w:name="HTML Code" w:semiHidden="1" w:unhideWhenUsed="1"/>
-    <w:lsdException w:name="HTML Definition" w:semiHidden="1" w:unhideWhenUsed="1"/>
-    <w:lsdException w:name="HTML Keyboard" w:semiHidden="1" w:unhideWhenUsed="1"/>
-    <w:lsdException w:name="HTML Preformatted" w:semiHidden="1" w:unhideWhenUsed="1"/>
-    <w:lsdException w:name="HTML Sample" w:semiHidden="1" w:unhideWhenUsed="1"/>
-    <w:lsdException w:name="HTML Typewriter" w:semiHidden="1" w:unhideWhenUsed="1"/>
-    <w:lsdException w:name="HTML Variable" w:semiHidden="1" w:unhideWhenUsed="1"/>
-    <w:lsdException w:name="Normal Table" w:semiHidden="1" w:unhideWhenUsed="1"/>
-    <w:lsdException w:name="annotation subject" w:semiHidden="1" w:unhideWhenUsed="1"/>
-    <w:lsdException w:name="No List" w:semiHidden="1" w:unhideWhenUsed="1"/>
-    <w:lsdException w:name="Outline List 1" w:semiHidden="1" w:unhideWhenUsed="1"/>
-    <w:lsdException w:name="Outline List 2" w:semiHidden="1" w:unhideWhenUsed="1"/>
-    <w:lsdException w:name="Outline List 3" w:semiHidden="1" w:unhideWhenUsed="1"/>
-    <w:lsdException w:name="Table Simple 1" w:semiHidden="1" w:unhideWhenUsed="1"/>
-    <w:lsdException w:name="Table Simple 2" w:semiHidden="1" w:unhideWhenUsed="1"/>
-    <w:lsdException w:name="Table Simple 3" w:semiHidden="1" w:unhideWhenUsed="1"/>
-    <w:lsdException w:name="Table Classic 1" w:semiHidden="1" w:unhideWhenUsed="1"/>
-    <w:lsdException w:name="Table Classic 2" w:semiHidden="1" w:unhideWhenUsed="1"/>
-    <w:lsdException w:name="Table Classic 3" w:semiHidden="1" w:unhideWhenUsed="1"/>
-    <w:lsdException w:name="Table Classic 4" w:semiHidden="1" w:unhideWhenUsed="1"/>
-    <w:lsdException w:name="Table Colorful 1" w:semiHidden="1" w:unhideWhenUsed="1"/>
-    <w:lsdException w:name="Table Colorful 2" w:semiHidden="1" w:unhideWhenUsed="1"/>
-    <w:lsdException w:name="Table Colorful 3" w:semiHidden="1" w:unhideWhenUsed="1"/>
-    <w:lsdException w:name="Table Columns 1" w:semiHidden="1" w:unhideWhenUsed="1"/>
-    <w:lsdException w:name="Table Columns 2" w:semiHidden="1" w:unhideWhenUsed="1"/>
-    <w:lsdException w:name="Table Columns 3" w:semiHidden="1" w:unhideWhenUsed="1"/>
-    <w:lsdException w:name="Table Columns 4" w:semiHidden="1" w:unhideWhenUsed="1"/>
-    <w:lsdException w:name="Table Columns 5" w:semiHidden="1" w:unhideWhenUsed="1"/>
-    <w:lsdException w:name="Table Grid 1" w:semiHidden="1" w:unhideWhenUsed="1"/>
-    <w:lsdException w:name="Table Grid 2" w:semiHidden="1" w:unhideWhenUsed="1"/>
-    <w:lsdException w:name="Table Grid 3" w:semiHidden="1" w:unhideWhenUsed="1"/>
-    <w:lsdException w:name="Table Grid 4" w:semiHidden="1" w:unhideWhenUsed="1"/>
-    <w:lsdException w:name="Table Grid 5" w:semiHidden="1" w:unhideWhenUsed="1"/>
-    <w:lsdException w:name="Table Grid 6" w:semiHidden="1" w:unhideWhenUsed="1"/>
-    <w:lsdException w:name="Table Grid 7" w:semiHidden="1" w:unhideWhenUsed="1"/>
-    <w:lsdException w:name="Table Grid 8" w:semiHidden="1" w:unhideWhenUsed="1"/>
-    <w:lsdException w:name="Table List 1" w:semiHidden="1" w:unhideWhenUsed="1"/>
-    <w:lsdException w:name="Table List 2" w:semiHidden="1" w:unhideWhenUsed="1"/>
-    <w:lsdException w:name="Table List 3" w:semiHidden="1" w:unhideWhenUsed="1"/>
-    <w:lsdException w:name="Table List 4" w:semiHidden="1" w:unhideWhenUsed="1"/>
-    <w:lsdException w:name="Table List 5" w:semiHidden="1" w:unhideWhenUsed="1"/>
-    <w:lsdException w:name="Table List 6" w:semiHidden="1" w:unhideWhenUsed="1"/>
-    <w:lsdException w:name="Table List 7" w:semiHidden="1" w:unhideWhenUsed="1"/>
-    <w:lsdException w:name="Table List 8" w:semiHidden="1" w:unhideWhenUsed="1"/>
-    <w:lsdException w:name="Table 3D effects 1" w:semiHidden="1" w:unhideWhenUsed="1"/>
-    <w:lsdException w:name="Table 3D effects 2" w:semiHidden="1" w:unhideWhenUsed="1"/>
-    <w:lsdException w:name="Table 3D effects 3" w:semiHidden="1" w:unhideWhenUsed="1"/>
-    <w:lsdException w:name="Table Contemporary" w:semiHidden="1" w:unhideWhenUsed="1"/>
-    <w:lsdException w:name="Table Elegant" w:semiHidden="1" w:unhideWhenUsed="1"/>
-    <w:lsdException w:name="Table Professional" w:semiHidden="1" w:unhideWhenUsed="1"/>
-    <w:lsdException w:name="Table Subtle 1" w:semiHidden="1" w:unhideWhenUsed="1"/>
-    <w:lsdException w:name="Table Subtle 2" w:semiHidden="1" w:unhideWhenUsed="1"/>
-    <w:lsdException w:name="Table Web 1" w:semiHidden="1" w:unhideWhenUsed="1"/>
-    <w:lsdException w:name="Table Web 2" w:semiHidden="1" w:unhideWhenUsed="1"/>
-    <w:lsdException w:name="Table Web 3" w:semiHidden="1" w:unhideWhenUsed="1"/>
-    <w:lsdException w:name="Balloon Text" w:semiHidden="1" w:unhideWhenUsed="1"/>
-    <w:lsdException w:name="Table Grid" w:uiPriority="39"/>
-    <w:lsdException w:name="Table Theme" w:semiHidden="1" w:unhideWhenUsed="1"/>
-    <w:lsdException w:name="Placeholder Text" w:semiHidden="1"/>
-    <w:lsdException w:name="No Spacing" w:uiPriority="1" w:qFormat="1"/>
-    <w:lsdException w:name="Light Shading" w:uiPriority="60"/>
-    <w:lsdException w:name="Light List" w:uiPriority="61"/>
-    <w:lsdException w:name="Light Grid" w:uiPriority="62"/>
-    <w:lsdException w:name="Medium Shading 1" w:uiPriority="63"/>
-    <w:lsdException w:name="Medium Shading 2" w:uiPriority="64"/>
-    <w:lsdException w:name="Medium List 1" w:uiPriority="65"/>
-    <w:lsdException w:name="Medium List 2" w:uiPriority="66"/>
-    <w:lsdException w:name="Medium Grid 1" w:uiPriority="67"/>
-    <w:lsdException w:name="Medium Grid 2" w:uiPriority="68"/>
-    <w:lsdException w:name="Medium Grid 3" w:uiPriority="69"/>
-    <w:lsdException w:name="Dark List" w:uiPriority="70"/>
-    <w:lsdException w:name="Colorful Shading" w:uiPriority="71"/>
-    <w:lsdException w:name="Colorful List" w:uiPriority="72"/>
-    <w:lsdException w:name="Colorful Grid" w:uiPriority="73"/>
-    <w:lsdException w:name="Light Shading Accent 1" w:uiPriority="60"/>
-    <w:lsdException w:name="Light List Accent 1" w:uiPriority="61"/>
-    <w:lsdException w:name="Light Grid Accent 1" w:uiPriority="62"/>
-    <w:lsdException w:name="Medium Shading 1 Accent 1" w:uiPriority="63"/>
-    <w:lsdException w:name="Medium Shading 2 Accent 1" w:uiPriority="64"/>
-    <w:lsdException w:name="Medium List 1 Accent 1" w:uiPriority="65"/>
-    <w:lsdException w:name="Revision" w:semiHidden="1"/>
-    <w:lsdException w:name="List Paragraph" w:uiPriority="34" w:qFormat="1"/>
-    <w:lsdException w:name="Quote" w:uiPriority="29" w:qFormat="1"/>
-    <w:lsdException w:name="Intense Quote" w:uiPriority="30" w:qFormat="1"/>
-    <w:lsdException w:name="Medium List 2 Accent 1" w:uiPriority="66"/>
-    <w:lsdException w:name="Medium Grid 1 Accent 1" w:uiPriority="67"/>
-    <w:lsdException w:name="Medium Grid 2 Accent 1" w:uiPriority="68"/>
-    <w:lsdException w:name="Medium Grid 3 Accent 1" w:uiPriority="69"/>
-    <w:lsdException w:name="Dark List Accent 1" w:uiPriority="70"/>
-    <w:lsdException w:name="Colorful Shading Accent 1" w:uiPriority="71"/>
-    <w:lsdException w:name="Colorful List Accent 1" w:uiPriority="72"/>
-    <w:lsdException w:name="Colorful Grid Accent 1" w:uiPriority="73"/>
-    <w:lsdException w:name="Light Shading Accent 2" w:uiPriority="60"/>
-    <w:lsdException w:name="Light List Accent 2" w:uiPriority="61"/>
-    <w:lsdException w:name="Light Grid Accent 2" w:uiPriority="62"/>
-    <w:lsdException w:name="Medium Shading 1 Accent 2" w:uiPriority="63"/>
-    <w:lsdException w:name="Medium Shading 2 Accent 2" w:uiPriority="64"/>
-    <w:lsdException w:name="Medium List 1 Accent 2" w:uiPriority="65"/>
-    <w:lsdException w:name="Medium List 2 Accent 2" w:uiPriority="66"/>
-    <w:lsdException w:name="Medium Grid 1 Accent 2" w:uiPriority="67"/>
-    <w:lsdException w:name="Medium Grid 2 Accent 2" w:uiPriority="68"/>
-    <w:lsdException w:name="Medium Grid 3 Accent 2" w:uiPriority="69"/>
-    <w:lsdException w:name="Dark List Accent 2" w:uiPriority="70"/>
-    <w:lsdException w:name="Colorful Shading Accent 2" w:uiPriority="71"/>
-    <w:lsdException w:name="Colorful List Accent 2" w:uiPriority="72"/>
-    <w:lsdException w:name="Colorful Grid Accent 2" w:uiPriority="73"/>
-    <w:lsdException w:name="Light Shading Accent 3" w:uiPriority="60"/>
-    <w:lsdException w:name="Light List Accent 3" w:uiPriority="61"/>
-    <w:lsdException w:name="Light Grid Accent 3" w:uiPriority="62"/>
-    <w:lsdException w:name="Medium Shading 1 Accent 3" w:uiPriority="63"/>
-    <w:lsdException w:name="Medium Shading 2 Accent 3" w:uiPriority="64"/>
-    <w:lsdException w:name="Medium List 1 Accent 3" w:uiPriority="65"/>
-    <w:lsdException w:name="Medium List 2 Accent 3" w:uiPriority="66"/>
-    <w:lsdException w:name="Medium Grid 1 Accent 3" w:uiPriority="67"/>
-    <w:lsdException w:name="Medium Grid 2 Accent 3" w:uiPriority="68"/>
-    <w:lsdException w:name="Medium Grid 3 Accent 3" w:uiPriority="69"/>
-    <w:lsdException w:name="Dark List Accent 3" w:uiPriority="70"/>
-    <w:lsdException w:name="Colorful Shading Accent 3" w:uiPriority="71"/>
-    <w:lsdException w:name="Colorful List Accent 3" w:uiPriority="72"/>
-    <w:lsdException w:name="Colorful Grid Accent 3" w:uiPriority="73"/>
-    <w:lsdException w:name="Light Shading Accent 4" w:uiPriority="60"/>
-    <w:lsdException w:name="Light List Accent 4" w:uiPriority="61"/>
-    <w:lsdException w:name="Light Grid Accent 4" w:uiPriority="62"/>
-    <w:lsdException w:name="Medium Shading 1 Accent 4" w:uiPriority="63"/>
-    <w:lsdException w:name="Medium Shading 2 Accent 4" w:uiPriority="64"/>
-    <w:lsdException w:name="Medium List 1 Accent 4" w:uiPriority="65"/>
-    <w:lsdException w:name="Medium List 2 Accent 4" w:uiPriority="66"/>
-    <w:lsdException w:name="Medium Grid 1 Accent 4" w:uiPriority="67"/>
-    <w:lsdException w:name="Medium Grid 2 Accent 4" w:uiPriority="68"/>
-    <w:lsdException w:name="Medium Grid 3 Accent 4" w:uiPriority="69"/>
-    <w:lsdException w:name="Dark List Accent 4" w:uiPriority="70"/>
-    <w:lsdException w:name="Colorful Shading Accent 4" w:uiPriority="71"/>
-    <w:lsdException w:name="Colorful List Accent 4" w:uiPriority="72"/>
-    <w:lsdException w:name="Colorful Grid Accent 4" w:uiPriority="73"/>
-    <w:lsdException w:name="Light Shading Accent 5" w:uiPriority="60"/>
-    <w:lsdException w:name="Light List Accent 5" w:uiPriority="61"/>
-    <w:lsdException w:name="Light Grid Accent 5" w:uiPriority="62"/>
-    <w:lsdException w:name="Medium Shading 1 Accent 5" w:uiPriority="63"/>
-    <w:lsdException w:name="Medium Shading 2 Accent 5" w:uiPriority="64"/>
-    <w:lsdException w:name="Medium List 1 Accent 5" w:uiPriority="65"/>
-    <w:lsdException w:name="Medium List 2 Accent 5" w:uiPriority="66"/>
-    <w:lsdException w:name="Medium Grid 1 Accent 5" w:uiPriority="67"/>
-    <w:lsdException w:name="Medium Grid 2 Accent 5" w:uiPriority="68"/>
-    <w:lsdException w:name="Medium Grid 3 Accent 5" w:uiPriority="69"/>
-    <w:lsdException w:name="Dark List Accent 5" w:uiPriority="70"/>
-    <w:lsdException w:name="Colorful Shading Accent 5" w:uiPriority="71"/>
-    <w:lsdException w:name="Colorful List Accent 5" w:uiPriority="72"/>
-    <w:lsdException w:name="Colorful Grid Accent 5" w:uiPriority="73"/>
-    <w:lsdException w:name="Light Shading Accent 6" w:uiPriority="60"/>
-    <w:lsdException w:name="Light List Accent 6" w:uiPriority="61"/>
-    <w:lsdException w:name="Light Grid Accent 6" w:uiPriority="62"/>
-    <w:lsdException w:name="Medium Shading 1 Accent 6" w:uiPriority="63"/>
-    <w:lsdException w:name="Medium Shading 2 Accent 6" w:uiPriority="64"/>
-    <w:lsdException w:name="Medium List 1 Accent 6" w:uiPriority="65"/>
-    <w:lsdException w:name="Medium List 2 Accent 6" w:uiPriority="66"/>
-    <w:lsdException w:name="Medium Grid 1 Accent 6" w:uiPriority="67"/>
-    <w:lsdException w:name="Medium Grid 2 Accent 6" w:uiPriority="68"/>
-    <w:lsdException w:name="Medium Grid 3 Accent 6" w:uiPriority="69"/>
-    <w:lsdException w:name="Dark List Accent 6" w:uiPriority="70"/>
-    <w:lsdException w:name="Colorful Shading Accent 6" w:uiPriority="71"/>
-    <w:lsdException w:name="Colorful List Accent 6" w:uiPriority="72"/>
-    <w:lsdException w:name="Colorful Grid Accent 6" w:uiPriority="73"/>
-    <w:lsdException w:name="Subtle Emphasis" w:uiPriority="19" w:qFormat="1"/>
-    <w:lsdException w:name="Intense Emphasis" w:uiPriority="21" w:qFormat="1"/>
-    <w:lsdException w:name="Subtle Reference" w:uiPriority="31" w:qFormat="1"/>
-    <w:lsdException w:name="Intense Reference" w:uiPriority="32" w:qFormat="1"/>
-    <w:lsdException w:name="Book Title" w:uiPriority="33" w:qFormat="1"/>
-    <w:lsdException w:name="Bibliography" w:semiHidden="1" w:uiPriority="37" w:unhideWhenUsed="1"/>
-    <w:lsdException w:name="TOC Heading" w:semiHidden="1" w:uiPriority="39" w:unhideWhenUsed="1" w:qFormat="1"/>
-    <w:lsdException w:name="Plain Table 1" w:uiPriority="41"/>
-    <w:lsdException w:name="Plain Table 2" w:uiPriority="42"/>
-    <w:lsdException w:name="Plain Table 3" w:uiPriority="43"/>
-    <w:lsdException w:name="Plain Table 4" w:uiPriority="44"/>
-    <w:lsdException w:name="Plain Table 5" w:uiPriority="45"/>
-    <w:lsdException w:name="Grid Table Light" w:uiPriority="40"/>
-    <w:lsdException w:name="Grid Table 1 Light" w:uiPriority="46"/>
-    <w:lsdException w:name="Grid Table 2" w:uiPriority="47"/>
-    <w:lsdException w:name="Grid Table 3" w:uiPriority="48"/>
-    <w:lsdException w:name="Grid Table 4" w:uiPriority="49"/>
-    <w:lsdException w:name="Grid Table 5 Dark" w:uiPriority="50"/>
-    <w:lsdException w:name="Grid Table 6 Colorful" w:uiPriority="51"/>
-    <w:lsdException w:name="Grid Table 7 Colorful" w:uiPriority="52"/>
-    <w:lsdException w:name="Grid Table 1 Light Accent 1" w:uiPriority="46"/>
-    <w:lsdException w:name="Grid Table 2 Accent 1" w:uiPriority="47"/>
-    <w:lsdException w:name="Grid Table 3 Accent 1" w:uiPriority="48"/>
-    <w:lsdException w:name="Grid Table 4 Accent 1" w:uiPriority="49"/>
-    <w:lsdException w:name="Grid Table 5 Dark Accent 1" w:uiPriority="50"/>
-    <w:lsdException w:name="Grid Table 6 Colorful Accent 1" w:uiPriority="51"/>
-    <w:lsdException w:name="Grid Table 7 Colorful Accent 1" w:uiPriority="52"/>
-    <w:lsdException w:name="Grid Table 1 Light Accent 2" w:uiPriority="46"/>
-    <w:lsdException w:name="Grid Table 2 Accent 2" w:uiPriority="47"/>
-    <w:lsdException w:name="Grid Table 3 Accent 2" w:uiPriority="48"/>
-    <w:lsdException w:name="Grid Table 4 Accent 2" w:uiPriority="49"/>
-    <w:lsdException w:name="Grid Table 5 Dark Accent 2" w:uiPriority="50"/>
-    <w:lsdException w:name="Grid Table 6 Colorful Accent 2" w:uiPriority="51"/>
-    <w:lsdException w:name="Grid Table 7 Colorful Accent 2" w:uiPriority="52"/>
-    <w:lsdException w:name="Grid Table 1 Light Accent 3" w:uiPriority="46"/>
-    <w:lsdException w:name="Grid Table 2 Accent 3" w:uiPriority="47"/>
-    <w:lsdException w:name="Grid Table 3 Accent 3" w:uiPriority="48"/>
-    <w:lsdException w:name="Grid Table 4 Accent 3" w:uiPriority="49"/>
-    <w:lsdException w:name="Grid Table 5 Dark Accent 3" w:uiPriority="50"/>
-    <w:lsdException w:name="Grid Table 6 Colorful Accent 3" w:uiPriority="51"/>
-    <w:lsdException w:name="Grid Table 7 Colorful Accent 3" w:uiPriority="52"/>
-    <w:lsdException w:name="Grid Table 1 Light Accent 4" w:uiPriority="46"/>
-    <w:lsdException w:name="Grid Table 2 Accent 4" w:uiPriority="47"/>
-    <w:lsdException w:name="Grid Table 3 Accent 4" w:uiPriority="48"/>
-    <w:lsdException w:name="Grid Table 4 Accent 4" w:uiPriority="49"/>
-    <w:lsdException w:name="Grid Table 5 Dark Accent 4" w:uiPriority="50"/>
-    <w:lsdException w:name="Grid Table 6 Colorful Accent 4" w:uiPriority="51"/>
-    <w:lsdException w:name="Grid Table 7 Colorful Accent 4" w:uiPriority="52"/>
-    <w:lsdException w:name="Grid Table 1 Light Accent 5" w:uiPriority="46"/>
-    <w:lsdException w:name="Grid Table 2 Accent 5" w:uiPriority="47"/>
-    <w:lsdException w:name="Grid Table 3 Accent 5" w:uiPriority="48"/>
-    <w:lsdException w:name="Grid Table 4 Accent 5" w:uiPriority="49"/>
-    <w:lsdException w:name="Grid Table 5 Dark Accent 5" w:uiPriority="50"/>
-    <w:lsdException w:name="Grid Table 6 Colorful Accent 5" w:uiPriority="51"/>
-    <w:lsdException w:name="Grid Table 7 Colorful Accent 5" w:uiPriority="52"/>
-    <w:lsdException w:name="Grid Table 1 Light Accent 6" w:uiPriority="46"/>
-    <w:lsdException w:name="Grid Table 2 Accent 6" w:uiPriority="47"/>
-    <w:lsdException w:name="Grid Table 3 Accent 6" w:uiPriority="48"/>
-    <w:lsdException w:name="Grid Table 4 Accent 6" w:uiPriority="49"/>
-    <w:lsdException w:name="Grid Table 5 Dark Accent 6" w:uiPriority="50"/>
-    <w:lsdException w:name="Grid Table 6 Colorful Accent 6" w:uiPriority="51"/>
-    <w:lsdException w:name="Grid Table 7 Colorful Accent 6" w:uiPriority="52"/>
-    <w:lsdException w:name="List Table 1 Light" w:uiPriority="46"/>
-    <w:lsdException w:name="List Table 2" w:uiPriority="47"/>
-    <w:lsdException w:name="List Table 3" w:uiPriority="48"/>
-    <w:lsdException w:name="List Table 4" w:uiPriority="49"/>
-    <w:lsdException w:name="List Table 5 Dark" w:uiPriority="50"/>
-    <w:lsdException w:name="List Table 6 Colorful" w:uiPriority="51"/>
-    <w:lsdException w:name="List Table 7 Colorful" w:uiPriority="52"/>
-    <w:lsdException w:name="List Table 1 Light Accent 1" w:uiPriority="46"/>
-    <w:lsdException w:name="List Table 2 Accent 1" w:uiPriority="47"/>
-    <w:lsdException w:name="List Table 3 Accent 1" w:uiPriority="48"/>
-    <w:lsdException w:name="List Table 4 Accent 1" w:uiPriority="49"/>
-    <w:lsdException w:name="List Table 5 Dark Accent 1" w:uiPriority="50"/>
-    <w:lsdException w:name="List Table 6 Colorful Accent 1" w:uiPriority="51"/>
-    <w:lsdException w:name="List Table 7 Colorful Accent 1" w:uiPriority="52"/>
-    <w:lsdException w:name="List Table 1 Light Accent 2" w:uiPriority="46"/>
-    <w:lsdException w:name="List Table 2 Accent 2" w:uiPriority="47"/>
-    <w:lsdException w:name="List Table 3 Accent 2" w:uiPriority="48"/>
-    <w:lsdException w:name="List Table 4 Accent 2" w:uiPriority="49"/>
-    <w:lsdException w:name="List Table 5 Dark Accent 2" w:uiPriority="50"/>
-    <w:lsdException w:name="List Table 6 Colorful Accent 2" w:uiPriority="51"/>
-    <w:lsdException w:name="List Table 7 Colorful Accent 2" w:uiPriority="52"/>
-    <w:lsdException w:name="List Table 1 Light Accent 3" w:uiPriority="46"/>
-    <w:lsdException w:name="List Table 2 Accent 3" w:uiPriority="47"/>
-    <w:lsdException w:name="List Table 3 Accent 3" w:uiPriority="48"/>
-    <w:lsdException w:name="List Table 4 Accent 3" w:uiPriority="49"/>
-    <w:lsdException w:name="List Table 5 Dark Accent 3" w:uiPriority="50"/>
-    <w:lsdException w:name="List Table 6 Colorful Accent 3" w:uiPriority="51"/>
-    <w:lsdException w:name="List Table 7 Colorful Accent 3" w:uiPriority="52"/>
-    <w:lsdException w:name="List Table 1 Light Accent 4" w:uiPriority="46"/>
-    <w:lsdException w:name="List Table 2 Accent 4" w:uiPriority="47"/>
-    <w:lsdException w:name="List Table 3 Accent 4" w:uiPriority="48"/>
-    <w:lsdException w:name="List Table 4 Accent 4" w:uiPriority="49"/>
-    <w:lsdException w:name="List Table 5 Dark Accent 4" w:uiPriority="50"/>
-    <w:lsdException w:name="List Table 6 Colorful Accent 4" w:uiPriority="51"/>
-    <w:lsdException w:name="List Table 7 Colorful Accent 4" w:uiPriority="52"/>
-    <w:lsdException w:name="List Table 1 Light Accent 5" w:uiPriority="46"/>
-    <w:lsdException w:name="List Table 2 Accent 5" w:uiPriority="47"/>
-    <w:lsdException w:name="List Table 3 Accent 5" w:uiPriority="48"/>
-    <w:lsdException w:name="List Table 4 Accent 5" w:uiPriority="49"/>
-    <w:lsdException w:name="List Table 5 Dark Accent 5" w:uiPriority="50"/>
-    <w:lsdException w:name="List Table 6 Colorful Accent 5" w:uiPriority="51"/>
-    <w:lsdException w:name="List Table 7 Colorful Accent 5" w:uiPriority="52"/>
-    <w:lsdException w:name="List Table 1 Light Accent 6" w:uiPriority="46"/>
-    <w:lsdException w:name="List Table 2 Accent 6" w:uiPriority="47"/>
-    <w:lsdException w:name="List Table 3 Accent 6" w:uiPriority="48"/>
-    <w:lsdException w:name="List Table 4 Accent 6" w:uiPriority="49"/>
-    <w:lsdException w:name="List Table 5 Dark Accent 6" w:uiPriority="50"/>
-    <w:lsdException w:name="List Table 6 Colorful Accent 6" w:uiPriority="51"/>
-    <w:lsdException w:name="List Table 7 Colorful Accent 6" w:uiPriority="52"/>
-    <w:lsdException w:name="Mention" w:semiHidden="1" w:unhideWhenUsed="1"/>
-    <w:lsdException w:name="Smart Hyperlink" w:semiHidden="1" w:unhideWhenUsed="1"/>
+  <w:latentStyles w:defLockedState="0" w:defUIPriority="99" w:defSemiHidden="1" w:defUnhideWhenUsed="1" w:defQFormat="0" w:count="267">
+    <w:lsdException w:name="Normal" w:semiHidden="0" w:uiPriority="0" w:unhideWhenUsed="0" w:qFormat="1"/>
+    <w:lsdException w:name="heading 1" w:semiHidden="0" w:uiPriority="9" w:unhideWhenUsed="0" w:qFormat="1"/>
+    <w:lsdException w:name="heading 2" w:uiPriority="9" w:qFormat="1"/>
+    <w:lsdException w:name="heading 3" w:uiPriority="9" w:qFormat="1"/>
+    <w:lsdException w:name="heading 4" w:uiPriority="9" w:qFormat="1"/>
+    <w:lsdException w:name="heading 5" w:uiPriority="9" w:qFormat="1"/>
+    <w:lsdException w:name="heading 6" w:uiPriority="9" w:qFormat="1"/>
+    <w:lsdException w:name="heading 7" w:uiPriority="9" w:qFormat="1"/>
+    <w:lsdException w:name="heading 8" w:uiPriority="9" w:qFormat="1"/>
+    <w:lsdException w:name="heading 9" w:uiPriority="9" w:qFormat="1"/>
+    <w:lsdException w:name="toc 1" w:uiPriority="39"/>
+    <w:lsdException w:name="toc 2" w:uiPriority="39"/>
+    <w:lsdException w:name="toc 3" w:uiPriority="39"/>
+    <w:lsdException w:name="toc 4" w:uiPriority="39"/>
+    <w:lsdException w:name="toc 5" w:uiPriority="39"/>
+    <w:lsdException w:name="toc 6" w:uiPriority="39"/>
+    <w:lsdException w:name="toc 7" w:uiPriority="39"/>
+    <w:lsdException w:name="toc 8" w:uiPriority="39"/>
+    <w:lsdException w:name="toc 9" w:uiPriority="39"/>
+    <w:lsdException w:name="caption" w:uiPriority="35" w:qFormat="1"/>
+    <w:lsdException w:name="Title" w:semiHidden="0" w:uiPriority="10" w:unhideWhenUsed="0" w:qFormat="1"/>
+    <w:lsdException w:name="Default Paragraph Font" w:uiPriority="1"/>
+    <w:lsdException w:name="Subtitle" w:semiHidden="0" w:uiPriority="11" w:unhideWhenUsed="0" w:qFormat="1"/>
+    <w:lsdException w:name="Strong" w:semiHidden="0" w:uiPriority="22" w:unhideWhenUsed="0" w:qFormat="1"/>
+    <w:lsdException w:name="Emphasis" w:semiHidden="0" w:uiPriority="20" w:unhideWhenUsed="0" w:qFormat="1"/>
+    <w:lsdException w:name="Table Grid" w:semiHidden="0" w:uiPriority="39" w:unhideWhenUsed="0"/>
+    <w:lsdException w:name="Placeholder Text" w:unhideWhenUsed="0"/>
+    <w:lsdException w:name="No Spacing" w:semiHidden="0" w:uiPriority="1" w:unhideWhenUsed="0" w:qFormat="1"/>
+    <w:lsdException w:name="Light Shading" w:semiHidden="0" w:uiPriority="60" w:unhideWhenUsed="0"/>
+    <w:lsdException w:name="Light List" w:semiHidden="0" w:uiPriority="61" w:unhideWhenUsed="0"/>
+    <w:lsdException w:name="Light Grid" w:semiHidden="0" w:uiPriority="62" w:unhideWhenUsed="0"/>
+    <w:lsdException w:name="Medium Shading 1" w:semiHidden="0" w:uiPriority="63" w:unhideWhenUsed="0"/>
+    <w:lsdException w:name="Medium Shading 2" w:semiHidden="0" w:uiPriority="64" w:unhideWhenUsed="0"/>
+    <w:lsdException w:name="Medium List 1" w:semiHidden="0" w:uiPriority="65" w:unhideWhenUsed="0"/>
+    <w:lsdException w:name="Medium List 2" w:semiHidden="0" w:uiPriority="66" w:unhideWhenUsed="0"/>
+    <w:lsdException w:name="Medium Grid 1" w:semiHidden="0" w:uiPriority="67" w:unhideWhenUsed="0"/>
+    <w:lsdException w:name="Medium Grid 2" w:semiHidden="0" w:uiPriority="68" w:unhideWhenUsed="0"/>
+    <w:lsdException w:name="Medium Grid 3" w:semiHidden="0" w:uiPriority="69" w:unhideWhenUsed="0"/>
+    <w:lsdException w:name="Dark List" w:semiHidden="0" w:uiPriority="70" w:unhideWhenUsed="0"/>
+    <w:lsdException w:name="Colorful Shading" w:semiHidden="0" w:uiPriority="71" w:unhideWhenUsed="0"/>
+    <w:lsdException w:name="Colorful List" w:semiHidden="0" w:uiPriority="72" w:unhideWhenUsed="0"/>
+    <w:lsdException w:name="Colorful Grid" w:semiHidden="0" w:uiPriority="73" w:unhideWhenUsed="0"/>
+    <w:lsdException w:name="Light Shading Accent 1" w:semiHidden="0" w:uiPriority="60" w:unhideWhenUsed="0"/>
+    <w:lsdException w:name="Light List Accent 1" w:semiHidden="0" w:uiPriority="61" w:unhideWhenUsed="0"/>
+    <w:lsdException w:name="Light Grid Accent 1" w:semiHidden="0" w:uiPriority="62" w:unhideWhenUsed="0"/>
+    <w:lsdException w:name="Medium Shading 1 Accent 1" w:semiHidden="0" w:uiPriority="63" w:unhideWhenUsed="0"/>
+    <w:lsdException w:name="Medium Shading 2 Accent 1" w:semiHidden="0" w:uiPriority="64" w:unhideWhenUsed="0"/>
+    <w:lsdException w:name="Medium List 1 Accent 1" w:semiHidden="0" w:uiPriority="65" w:unhideWhenUsed="0"/>
+    <w:lsdException w:name="Revision" w:unhideWhenUsed="0"/>
+    <w:lsdException w:name="List Paragraph" w:semiHidden="0" w:uiPriority="34" w:unhideWhenUsed="0" w:qFormat="1"/>
+    <w:lsdException w:name="Quote" w:semiHidden="0" w:uiPriority="29" w:unhideWhenUsed="0" w:qFormat="1"/>
+    <w:lsdException w:name="Intense Quote" w:semiHidden="0" w:uiPriority="30" w:unhideWhenUsed="0" w:qFormat="1"/>
+    <w:lsdException w:name="Medium List 2 Accent 1" w:semiHidden="0" w:uiPriority="66" w:unhideWhenUsed="0"/>
+    <w:lsdException w:name="Medium Grid 1 Accent 1" w:semiHidden="0" w:uiPriority="67" w:unhideWhenUsed="0"/>
+    <w:lsdException w:name="Medium Grid 2 Accent 1" w:semiHidden="0" w:uiPriority="68" w:unhideWhenUsed="0"/>
+    <w:lsdException w:name="Medium Grid 3 Accent 1" w:semiHidden="0" w:uiPriority="69" w:unhideWhenUsed="0"/>
+    <w:lsdException w:name="Dark List Accent 1" w:semiHidden="0" w:uiPriority="70" w:unhideWhenUsed="0"/>
+    <w:lsdException w:name="Colorful Shading Accent 1" w:semiHidden="0" w:uiPriority="71" w:unhideWhenUsed="0"/>
+    <w:lsdException w:name="Colorful List Accent 1" w:semiHidden="0" w:uiPriority="72" w:unhideWhenUsed="0"/>
+    <w:lsdException w:name="Colorful Grid Accent 1" w:semiHidden="0" w:uiPriority="73" w:unhideWhenUsed="0"/>
+    <w:lsdException w:name="Light Shading Accent 2" w:semiHidden="0" w:uiPriority="60" w:unhideWhenUsed="0"/>
+    <w:lsdException w:name="Light List Accent 2" w:semiHidden="0" w:uiPriority="61" w:unhideWhenUsed="0"/>
+    <w:lsdException w:name="Light Grid Accent 2" w:semiHidden="0" w:uiPriority="62" w:unhideWhenUsed="0"/>
+    <w:lsdException w:name="Medium Shading 1 Accent 2" w:semiHidden="0" w:uiPriority="63" w:unhideWhenUsed="0"/>
+    <w:lsdException w:name="Medium Shading 2 Accent 2" w:semiHidden="0" w:uiPriority="64" w:unhideWhenUsed="0"/>
+    <w:lsdException w:name="Medium List 1 Accent 2" w:semiHidden="0" w:uiPriority="65" w:unhideWhenUsed="0"/>
+    <w:lsdException w:name="Medium List 2 Accent 2" w:semiHidden="0" w:uiPriority="66" w:unhideWhenUsed="0"/>
+    <w:lsdException w:name="Medium Grid 1 Accent 2" w:semiHidden="0" w:uiPriority="67" w:unhideWhenUsed="0"/>
+    <w:lsdException w:name="Medium Grid 2 Accent 2" w:semiHidden="0" w:uiPriority="68" w:unhideWhenUsed="0"/>
+    <w:lsdException w:name="Medium Grid 3 Accent 2" w:semiHidden="0" w:uiPriority="69" w:unhideWhenUsed="0"/>
+    <w:lsdException w:name="Dark List Accent 2" w:semiHidden="0" w:uiPriority="70" w:unhideWhenUsed="0"/>
+    <w:lsdException w:name="Colorful Shading Accent 2" w:semiHidden="0" w:uiPriority="71" w:unhideWhenUsed="0"/>
+    <w:lsdException w:name="Colorful List Accent 2" w:semiHidden="0" w:uiPriority="72" w:unhideWhenUsed="0"/>
+    <w:lsdException w:name="Colorful Grid Accent 2" w:semiHidden="0" w:uiPriority="73" w:unhideWhenUsed="0"/>
+    <w:lsdException w:name="Light Shading Accent 3" w:semiHidden="0" w:uiPriority="60" w:unhideWhenUsed="0"/>
+    <w:lsdException w:name="Light List Accent 3" w:semiHidden="0" w:uiPriority="61" w:unhideWhenUsed="0"/>
+    <w:lsdException w:name="Light Grid Accent 3" w:semiHidden="0" w:uiPriority="62" w:unhideWhenUsed="0"/>
+    <w:lsdException w:name="Medium Shading 1 Accent 3" w:semiHidden="0" w:uiPriority="63" w:unhideWhenUsed="0"/>
+    <w:lsdException w:name="Medium Shading 2 Accent 3" w:semiHidden="0" w:uiPriority="64" w:unhideWhenUsed="0"/>
+    <w:lsdException w:name="Medium List 1 Accent 3" w:semiHidden="0" w:uiPriority="65" w:unhideWhenUsed="0"/>
+    <w:lsdException w:name="Medium List 2 Accent 3" w:semiHidden="0" w:uiPriority="66" w:unhideWhenUsed="0"/>
+    <w:lsdException w:name="Medium Grid 1 Accent 3" w:semiHidden="0" w:uiPriority="67" w:unhideWhenUsed="0"/>
+    <w:lsdException w:name="Medium Grid 2 Accent 3" w:semiHidden="0" w:uiPriority="68" w:unhideWhenUsed="0"/>
+    <w:lsdException w:name="Medium Grid 3 Accent 3" w:semiHidden="0" w:uiPriority="69" w:unhideWhenUsed="0"/>
+    <w:lsdException w:name="Dark List Accent 3" w:semiHidden="0" w:uiPriority="70" w:unhideWhenUsed="0"/>
+    <w:lsdException w:name="Colorful Shading Accent 3" w:semiHidden="0" w:uiPriority="71" w:unhideWhenUsed="0"/>
+    <w:lsdException w:name="Colorful List Accent 3" w:semiHidden="0" w:uiPriority="72" w:unhideWhenUsed="0"/>
+    <w:lsdException w:name="Colorful Grid Accent 3" w:semiHidden="0" w:uiPriority="73" w:unhideWhenUsed="0"/>
+    <w:lsdException w:name="Light Shading Accent 4" w:semiHidden="0" w:uiPriority="60" w:unhideWhenUsed="0"/>
+    <w:lsdException w:name="Light List Accent 4" w:semiHidden="0" w:uiPriority="61" w:unhideWhenUsed="0"/>
+    <w:lsdException w:name="Light Grid Accent 4" w:semiHidden="0" w:uiPriority="62" w:unhideWhenUsed="0"/>
+    <w:lsdException w:name="Medium Shading 1 Accent 4" w:semiHidden="0" w:uiPriority="63" w:unhideWhenUsed="0"/>
+    <w:lsdException w:name="Medium Shading 2 Accent 4" w:semiHidden="0" w:uiPriority="64" w:unhideWhenUsed="0"/>
+    <w:lsdException w:name="Medium List 1 Accent 4" w:semiHidden="0" w:uiPriority="65" w:unhideWhenUsed="0"/>
+    <w:lsdException w:name="Medium List 2 Accent 4" w:semiHidden="0" w:uiPriority="66" w:unhideWhenUsed="0"/>
+    <w:lsdException w:name="Medium Grid 1 Accent 4" w:semiHidden="0" w:uiPriority="67" w:unhideWhenUsed="0"/>
+    <w:lsdException w:name="Medium Grid 2 Accent 4" w:semiHidden="0" w:uiPriority="68" w:unhideWhenUsed="0"/>
+    <w:lsdException w:name="Medium Grid 3 Accent 4" w:semiHidden="0" w:uiPriority="69" w:unhideWhenUsed="0"/>
+    <w:lsdException w:name="Dark List Accent 4" w:semiHidden="0" w:uiPriority="70" w:unhideWhenUsed="0"/>
+    <w:lsdException w:name="Colorful Shading Accent 4" w:semiHidden="0" w:uiPriority="71" w:unhideWhenUsed="0"/>
+    <w:lsdException w:name="Colorful List Accent 4" w:semiHidden="0" w:uiPriority="72" w:unhideWhenUsed="0"/>
+    <w:lsdException w:name="Colorful Grid Accent 4" w:semiHidden="0" w:uiPriority="73" w:unhideWhenUsed="0"/>
+    <w:lsdException w:name="Light Shading Accent 5" w:semiHidden="0" w:uiPriority="60" w:unhideWhenUsed="0"/>
+    <w:lsdException w:name="Light List Accent 5" w:semiHidden="0" w:uiPriority="61" w:unhideWhenUsed="0"/>
+    <w:lsdException w:name="Light Grid Accent 5" w:semiHidden="0" w:uiPriority="62" w:unhideWhenUsed="0"/>
+    <w:lsdException w:name="Medium Shading 1 Accent 5" w:semiHidden="0" w:uiPriority="63" w:unhideWhenUsed="0"/>
+    <w:lsdException w:name="Medium Shading 2 Accent 5" w:semiHidden="0" w:uiPriority="64" w:unhideWhenUsed="0"/>
+    <w:lsdException w:name="Medium List 1 Accent 5" w:semiHidden="0" w:uiPriority="65" w:unhideWhenUsed="0"/>
+    <w:lsdException w:name="Medium List 2 Accent 5" w:semiHidden="0" w:uiPriority="66" w:unhideWhenUsed="0"/>
+    <w:lsdException w:name="Medium Grid 1 Accent 5" w:semiHidden="0" w:uiPriority="67" w:unhideWhenUsed="0"/>
+    <w:lsdException w:name="Medium Grid 2 Accent 5" w:semiHidden="0" w:uiPriority="68" w:unhideWhenUsed="0"/>
+    <w:lsdException w:name="Medium Grid 3 Accent 5" w:semiHidden="0" w:uiPriority="69" w:unhideWhenUsed="0"/>
+    <w:lsdException w:name="Dark List Accent 5" w:semiHidden="0" w:uiPriority="70" w:unhideWhenUsed="0"/>
+    <w:lsdException w:name="Colorful Shading Accent 5" w:semiHidden="0" w:uiPriority="71" w:unhideWhenUsed="0"/>
+    <w:lsdException w:name="Colorful List Accent 5" w:semiHidden="0" w:uiPriority="72" w:unhideWhenUsed="0"/>
+    <w:lsdException w:name="Colorful Grid Accent 5" w:semiHidden="0" w:uiPriority="73" w:unhideWhenUsed="0"/>
+    <w:lsdException w:name="Light Shading Accent 6" w:semiHidden="0" w:uiPriority="60" w:unhideWhenUsed="0"/>
+    <w:lsdException w:name="Light List Accent 6" w:semiHidden="0" w:uiPriority="61" w:unhideWhenUsed="0"/>
+    <w:lsdException w:name="Light Grid Accent 6" w:semiHidden="0" w:uiPriority="62" w:unhideWhenUsed="0"/>
+    <w:lsdException w:name="Medium Shading 1 Accent 6" w:semiHidden="0" w:uiPriority="63" w:unhideWhenUsed="0"/>
+    <w:lsdException w:name="Medium Shading 2 Accent 6" w:semiHidden="0" w:uiPriority="64" w:unhideWhenUsed="0"/>
+    <w:lsdException w:name="Medium List 1 Accent 6" w:semiHidden="0" w:uiPriority="65" w:unhideWhenUsed="0"/>
+    <w:lsdException w:name="Medium List 2 Accent 6" w:semiHidden="0" w:uiPriority="66" w:unhideWhenUsed="0"/>
+    <w:lsdException w:name="Medium Grid 1 Accent 6" w:semiHidden="0" w:uiPriority="67" w:unhideWhenUsed="0"/>
+    <w:lsdException w:name="Medium Grid 2 Accent 6" w:semiHidden="0" w:uiPriority="68" w:unhideWhenUsed="0"/>
+    <w:lsdException w:name="Medium Grid 3 Accent 6" w:semiHidden="0" w:uiPriority="69" w:unhideWhenUsed="0"/>
+    <w:lsdException w:name="Dark List Accent 6" w:semiHidden="0" w:uiPriority="70" w:unhideWhenUsed="0"/>
+    <w:lsdException w:name="Colorful Shading Accent 6" w:semiHidden="0" w:uiPriority="71" w:unhideWhenUsed="0"/>
+    <w:lsdException w:name="Colorful List Accent 6" w:semiHidden="0" w:uiPriority="72" w:unhideWhenUsed="0"/>
+    <w:lsdException w:name="Colorful Grid Accent 6" w:semiHidden="0" w:uiPriority="73" w:unhideWhenUsed="0"/>
+    <w:lsdException w:name="Subtle Emphasis" w:semiHidden="0" w:uiPriority="19" w:unhideWhenUsed="0" w:qFormat="1"/>
+    <w:lsdException w:name="Intense Emphasis" w:semiHidden="0" w:uiPriority="21" w:unhideWhenUsed="0" w:qFormat="1"/>
+    <w:lsdException w:name="Subtle Reference" w:semiHidden="0" w:uiPriority="31" w:unhideWhenUsed="0" w:qFormat="1"/>
+    <w:lsdException w:name="Intense Reference" w:semiHidden="0" w:uiPriority="32" w:unhideWhenUsed="0" w:qFormat="1"/>
+    <w:lsdException w:name="Book Title" w:semiHidden="0" w:uiPriority="33" w:unhideWhenUsed="0" w:qFormat="1"/>
+    <w:lsdException w:name="Bibliography" w:uiPriority="37"/>
+    <w:lsdException w:name="TOC Heading" w:uiPriority="39" w:qFormat="1"/>
   </w:latentStyles>
   <w:style w:type="paragraph" w:default="1" w:styleId="Normal">
     <w:name w:val="Normal"/>
     <w:qFormat/>
+    <w:rsid w:val="002E6C02"/>
   </w:style>
   <w:style w:type="character" w:default="1" w:styleId="DefaultParagraphFont">
     <w:name w:val="Default Paragraph Font"/>
@@ -2420,6 +3185,7 @@
     <w:uiPriority w:val="99"/>
     <w:semiHidden/>
     <w:unhideWhenUsed/>
+    <w:qFormat/>
     <w:tblPr>
       <w:tblInd w:w="0" w:type="dxa"/>
       <w:tblCellMar>
@@ -2455,6 +3221,33 @@
     <w:rsid w:val="00050366"/>
     <w:rPr>
       <w:color w:val="808080"/>
+    </w:rPr>
+  </w:style>
+  <w:style w:type="paragraph" w:styleId="BalloonText">
+    <w:name w:val="Balloon Text"/>
+    <w:basedOn w:val="Normal"/>
+    <w:link w:val="BalloonTextChar"/>
+    <w:uiPriority w:val="99"/>
+    <w:semiHidden/>
+    <w:unhideWhenUsed/>
+    <w:rsid w:val="00C23A8C"/>
+    <w:rPr>
+      <w:rFonts w:ascii="Tahoma" w:hAnsi="Tahoma" w:cs="Tahoma"/>
+      <w:sz w:val="16"/>
+      <w:szCs w:val="16"/>
+    </w:rPr>
+  </w:style>
+  <w:style w:type="character" w:customStyle="1" w:styleId="BalloonTextChar">
+    <w:name w:val="Balloon Text Char"/>
+    <w:basedOn w:val="DefaultParagraphFont"/>
+    <w:link w:val="BalloonText"/>
+    <w:uiPriority w:val="99"/>
+    <w:semiHidden/>
+    <w:rsid w:val="00C23A8C"/>
+    <w:rPr>
+      <w:rFonts w:ascii="Tahoma" w:hAnsi="Tahoma" w:cs="Tahoma"/>
+      <w:sz w:val="16"/>
+      <w:szCs w:val="16"/>
     </w:rPr>
   </w:style>
 </w:styles>
@@ -2503,7 +3296,7 @@
     </a:clrScheme>
     <a:fontScheme name="Office">
       <a:majorFont>
-        <a:latin typeface="Calibri Light" panose="020F0302020204030204"/>
+        <a:latin typeface="Calibri Light"/>
         <a:ea typeface=""/>
         <a:cs typeface=""/>
         <a:font script="Jpan" typeface="Yu Gothic Light"/>
@@ -2538,7 +3331,7 @@
         <a:font script="Geor" typeface="Sylfaen"/>
       </a:majorFont>
       <a:minorFont>
-        <a:latin typeface="Calibri" panose="020F0502020204030204"/>
+        <a:latin typeface="Calibri"/>
         <a:ea typeface=""/>
         <a:cs typeface=""/>
         <a:font script="Jpan" typeface="Yu Mincho"/>
@@ -2715,7 +3508,7 @@
   <a:extraClrSchemeLst/>
   <a:extLst>
     <a:ext uri="{05A4C25C-085E-4340-85A3-A5531E510DB2}">
-      <thm15:themeFamily xmlns:thm15="http://schemas.microsoft.com/office/thememl/2012/main" name="Office Theme" id="{62F939B6-93AF-4DB8-9C6B-D6C7DFDC589F}" vid="{4A3C46E8-61CC-4603-A589-7422A47A8E4A}"/>
+      <thm15:themeFamily xmlns:thm15="http://schemas.microsoft.com/office/thememl/2012/main" xmlns="" name="Office Theme" id="{62F939B6-93AF-4DB8-9C6B-D6C7DFDC589F}" vid="{4A3C46E8-61CC-4603-A589-7422A47A8E4A}"/>
     </a:ext>
   </a:extLst>
 </a:theme>

</xml_diff>

<commit_message>
Add document for exercise 2
</commit_message>
<xml_diff>
--- a/Assignment3.docx
+++ b/Assignment3.docx
@@ -1,6 +1,6 @@
 
 <file path=word/document.xml><?xml version="1.0" encoding="utf-8"?>
-<w:document xmlns:wpc="http://schemas.microsoft.com/office/word/2010/wordprocessingCanvas" xmlns:cx="http://schemas.microsoft.com/office/drawing/2014/chartex" xmlns:cx1="http://schemas.microsoft.com/office/drawing/2015/9/8/chartex" xmlns:cx2="http://schemas.microsoft.com/office/drawing/2015/10/21/chartex" xmlns:cx3="http://schemas.microsoft.com/office/drawing/2016/5/9/chartex" xmlns:cx4="http://schemas.microsoft.com/office/drawing/2016/5/10/chartex" xmlns:cx5="http://schemas.microsoft.com/office/drawing/2016/5/11/chartex" xmlns:cx6="http://schemas.microsoft.com/office/drawing/2016/5/12/chartex" xmlns:cx7="http://schemas.microsoft.com/office/drawing/2016/5/13/chartex" xmlns:cx8="http://schemas.microsoft.com/office/drawing/2016/5/14/chartex" xmlns:mc="http://schemas.openxmlformats.org/markup-compatibility/2006" xmlns:aink="http://schemas.microsoft.com/office/drawing/2016/ink" xmlns:am3d="http://schemas.microsoft.com/office/drawing/2017/model3d" xmlns:o="urn:schemas-microsoft-com:office:office" xmlns:r="http://schemas.openxmlformats.org/officeDocument/2006/relationships" xmlns:m="http://schemas.openxmlformats.org/officeDocument/2006/math" xmlns:v="urn:schemas-microsoft-com:vml" xmlns:wp14="http://schemas.microsoft.com/office/word/2010/wordprocessingDrawing" xmlns:wp="http://schemas.openxmlformats.org/drawingml/2006/wordprocessingDrawing" xmlns:w10="urn:schemas-microsoft-com:office:word" xmlns:w="http://schemas.openxmlformats.org/wordprocessingml/2006/main" xmlns:w14="http://schemas.microsoft.com/office/word/2010/wordml" xmlns:w15="http://schemas.microsoft.com/office/word/2012/wordml" xmlns:w16cid="http://schemas.microsoft.com/office/word/2016/wordml/cid" xmlns:w16se="http://schemas.microsoft.com/office/word/2015/wordml/symex" xmlns:wpg="http://schemas.microsoft.com/office/word/2010/wordprocessingGroup" xmlns:wpi="http://schemas.microsoft.com/office/word/2010/wordprocessingInk" xmlns:wne="http://schemas.microsoft.com/office/word/2006/wordml" xmlns:wps="http://schemas.microsoft.com/office/word/2010/wordprocessingShape" mc:Ignorable="w14 w15 w16se w16cid wp14">
+<w:document xmlns:wpc="http://schemas.microsoft.com/office/word/2010/wordprocessingCanvas" xmlns:mo="http://schemas.microsoft.com/office/mac/office/2008/main" xmlns:mc="http://schemas.openxmlformats.org/markup-compatibility/2006" xmlns:mv="urn:schemas-microsoft-com:mac:vml" xmlns:o="urn:schemas-microsoft-com:office:office" xmlns:r="http://schemas.openxmlformats.org/officeDocument/2006/relationships" xmlns:m="http://schemas.openxmlformats.org/officeDocument/2006/math" xmlns:v="urn:schemas-microsoft-com:vml" xmlns:wp14="http://schemas.microsoft.com/office/word/2010/wordprocessingDrawing" xmlns:wp="http://schemas.openxmlformats.org/drawingml/2006/wordprocessingDrawing" xmlns:w10="urn:schemas-microsoft-com:office:word" xmlns:w="http://schemas.openxmlformats.org/wordprocessingml/2006/main" xmlns:w14="http://schemas.microsoft.com/office/word/2010/wordml" xmlns:w15="http://schemas.microsoft.com/office/word/2012/wordml" xmlns:wpg="http://schemas.microsoft.com/office/word/2010/wordprocessingGroup" xmlns:wpi="http://schemas.microsoft.com/office/word/2010/wordprocessingInk" xmlns:wne="http://schemas.microsoft.com/office/word/2006/wordml" xmlns:wps="http://schemas.microsoft.com/office/word/2010/wordprocessingShape" mc:Ignorable="w14 w15 wp14">
   <w:body>
     <w:p>
       <w:pPr>
@@ -42,11 +42,501 @@
     </w:p>
     <w:p>
       <w:pPr>
-        <w:rPr>
-          <w:b/>
-          <w:bCs/>
-        </w:rPr>
-      </w:pPr>
+        <w:pStyle w:val="ListParagraph"/>
+        <w:numPr>
+          <w:ilvl w:val="0"/>
+          <w:numId w:val="3"/>
+        </w:numPr>
+        <w:rPr>
+          <w:bCs/>
+        </w:rPr>
+      </w:pPr>
+      <w:r>
+        <w:rPr>
+          <w:bCs/>
+        </w:rPr>
+        <w:t>As seen from randomized table, unit 3 will use levels (I=1, B=1), unit 7 will use levels (I=1, B=2), …, and unit 9 will use levels (I=3, B= 5).</w:t>
+      </w:r>
+    </w:p>
+    <w:p>
+      <w:pPr>
+        <w:pStyle w:val="ListParagraph"/>
+        <w:rPr>
+          <w:bCs/>
+        </w:rPr>
+      </w:pPr>
+    </w:p>
+    <w:p>
+      <w:pPr>
+        <w:pStyle w:val="ListParagraph"/>
+        <w:numPr>
+          <w:ilvl w:val="0"/>
+          <w:numId w:val="3"/>
+        </w:numPr>
+        <w:rPr>
+          <w:bCs/>
+        </w:rPr>
+      </w:pPr>
+      <w:r>
+        <w:rPr>
+          <w:bCs/>
+        </w:rPr>
+        <w:t>Given the boxplot of time corresponding</w:t>
+      </w:r>
+      <w:r>
+        <w:rPr>
+          <w:bCs/>
+        </w:rPr>
+        <w:t xml:space="preserve"> with skill time</w:t>
+      </w:r>
+      <w:r>
+        <w:rPr>
+          <w:bCs/>
+        </w:rPr>
+        <w:t xml:space="preserve"> alone</w:t>
+      </w:r>
+      <w:r>
+        <w:rPr>
+          <w:bCs/>
+        </w:rPr>
+        <w:t xml:space="preserve">, we can observe that different levels of skill certainly affect the time. The higher the skill </w:t>
+      </w:r>
+      <w:proofErr w:type="gramStart"/>
+      <w:r>
+        <w:rPr>
+          <w:bCs/>
+        </w:rPr>
+        <w:t>is,</w:t>
+      </w:r>
+      <w:proofErr w:type="gramEnd"/>
+      <w:r>
+        <w:rPr>
+          <w:bCs/>
+        </w:rPr>
+        <w:t xml:space="preserve"> the more time is spent. Glancing at t</w:t>
+      </w:r>
+      <w:r>
+        <w:rPr>
+          <w:bCs/>
+        </w:rPr>
+        <w:t>he boxplot of time with interface</w:t>
+      </w:r>
+      <w:r>
+        <w:rPr>
+          <w:bCs/>
+        </w:rPr>
+        <w:t>, it is fairly clear that time has large interval when using interface 3.</w:t>
+      </w:r>
+    </w:p>
+    <w:p>
+      <w:pPr>
+        <w:ind w:left="720"/>
+        <w:rPr>
+          <w:bCs/>
+        </w:rPr>
+      </w:pPr>
+    </w:p>
+    <w:p>
+      <w:pPr>
+        <w:ind w:left="720"/>
+        <w:rPr>
+          <w:bCs/>
+        </w:rPr>
+      </w:pPr>
+      <w:r>
+        <w:rPr>
+          <w:bCs/>
+        </w:rPr>
+        <w:t>The interaction plots show unparalleled lines so we can suspect the interaction between two factors: interface and skill.</w:t>
+      </w:r>
+    </w:p>
+    <w:p>
+      <w:pPr>
+        <w:ind w:left="720"/>
+        <w:rPr>
+          <w:bCs/>
+        </w:rPr>
+      </w:pPr>
+    </w:p>
+    <w:p>
+      <w:pPr>
+        <w:pStyle w:val="ListParagraph"/>
+        <w:numPr>
+          <w:ilvl w:val="0"/>
+          <w:numId w:val="3"/>
+        </w:numPr>
+        <w:rPr>
+          <w:bCs/>
+        </w:rPr>
+      </w:pPr>
+      <w:r>
+        <w:rPr>
+          <w:bCs/>
+        </w:rPr>
+        <w:t xml:space="preserve">By applying </w:t>
+      </w:r>
+      <w:proofErr w:type="spellStart"/>
+      <w:r>
+        <w:rPr>
+          <w:bCs/>
+        </w:rPr>
+        <w:t>anova</w:t>
+      </w:r>
+      <w:proofErr w:type="spellEnd"/>
+      <w:r>
+        <w:rPr>
+          <w:bCs/>
+        </w:rPr>
+        <w:t xml:space="preserve"> test to our data, we get the p-value for interface factor equals </w:t>
+      </w:r>
+      <w:r>
+        <w:rPr>
+          <w:bCs/>
+        </w:rPr>
+        <w:t>0.013</w:t>
+      </w:r>
+      <w:r>
+        <w:rPr>
+          <w:bCs/>
+        </w:rPr>
+        <w:t>, which is less than 0.05. It means that we can reject the null hypothesis that the search time is the same for all interfaces.</w:t>
+      </w:r>
+    </w:p>
+    <w:p>
+      <w:pPr>
+        <w:pStyle w:val="ListParagraph"/>
+        <w:rPr>
+          <w:bCs/>
+        </w:rPr>
+      </w:pPr>
+    </w:p>
+    <w:p>
+      <w:pPr>
+        <w:pStyle w:val="ListParagraph"/>
+        <w:numPr>
+          <w:ilvl w:val="0"/>
+          <w:numId w:val="3"/>
+        </w:numPr>
+        <w:rPr>
+          <w:bCs/>
+        </w:rPr>
+      </w:pPr>
+      <w:r>
+        <w:rPr>
+          <w:bCs/>
+        </w:rPr>
+        <w:t xml:space="preserve">Using the summary table, we can estimate that it takes </w:t>
+      </w:r>
+      <w:r>
+        <w:rPr>
+          <w:bCs/>
+        </w:rPr>
+        <w:t>24.773</w:t>
+      </w:r>
+      <w:r>
+        <w:rPr>
+          <w:bCs/>
+        </w:rPr>
+        <w:t xml:space="preserve"> for </w:t>
+      </w:r>
+      <w:r>
+        <w:rPr>
+          <w:rFonts w:ascii="AppleSystemUIFont" w:hAnsi="AppleSystemUIFont" w:cs="AppleSystemUIFont"/>
+          <w:color w:val="353535"/>
+        </w:rPr>
+        <w:t>a typical user of skill level 4 to find the product on the website if the website uses interface 3</w:t>
+      </w:r>
+      <w:r>
+        <w:rPr>
+          <w:rFonts w:ascii="AppleSystemUIFont" w:hAnsi="AppleSystemUIFont" w:cs="AppleSystemUIFont"/>
+          <w:color w:val="353535"/>
+        </w:rPr>
+        <w:t>.</w:t>
+      </w:r>
+    </w:p>
+    <w:p>
+      <w:pPr>
+        <w:rPr>
+          <w:rFonts w:ascii="AppleSystemUIFont" w:hAnsi="AppleSystemUIFont" w:cs="AppleSystemUIFont"/>
+          <w:color w:val="353535"/>
+        </w:rPr>
+      </w:pPr>
+    </w:p>
+    <w:p>
+      <w:pPr>
+        <w:pStyle w:val="ListParagraph"/>
+        <w:numPr>
+          <w:ilvl w:val="0"/>
+          <w:numId w:val="3"/>
+        </w:numPr>
+        <w:rPr>
+          <w:bCs/>
+        </w:rPr>
+      </w:pPr>
+      <w:r>
+        <w:rPr>
+          <w:rFonts w:ascii="AppleSystemUIFont" w:hAnsi="AppleSystemUIFont" w:cs="AppleSystemUIFont"/>
+          <w:color w:val="353535"/>
+        </w:rPr>
+        <w:t xml:space="preserve">Hereby, the data might </w:t>
+      </w:r>
+      <w:r>
+        <w:rPr>
+          <w:rFonts w:ascii="AppleSystemUIFont" w:hAnsi="AppleSystemUIFont" w:cs="AppleSystemUIFont"/>
+          <w:color w:val="353535"/>
+        </w:rPr>
+        <w:t xml:space="preserve">approximately </w:t>
+      </w:r>
+      <w:r>
+        <w:rPr>
+          <w:rFonts w:ascii="AppleSystemUIFont" w:hAnsi="AppleSystemUIFont" w:cs="AppleSystemUIFont"/>
+          <w:color w:val="353535"/>
+        </w:rPr>
+        <w:t xml:space="preserve">follow the normal distribution even though there is a slight curve in the QQ-Plot. The plot nearby </w:t>
+      </w:r>
+      <w:r>
+        <w:rPr>
+          <w:rFonts w:ascii="AppleSystemUIFont" w:hAnsi="AppleSystemUIFont" w:cs="AppleSystemUIFont"/>
+          <w:color w:val="353535"/>
+        </w:rPr>
+        <w:t xml:space="preserve">includes points which are all over the place. In other words, </w:t>
+      </w:r>
+      <w:r>
+        <w:rPr>
+          <w:rFonts w:ascii="AppleSystemUIFont" w:hAnsi="AppleSystemUIFont" w:cs="AppleSystemUIFont"/>
+          <w:color w:val="353535"/>
+        </w:rPr>
+        <w:t>the plot can be considered diagnostic.</w:t>
+      </w:r>
+    </w:p>
+    <w:p>
+      <w:pPr>
+        <w:rPr>
+          <w:bCs/>
+        </w:rPr>
+      </w:pPr>
+    </w:p>
+    <w:p>
+      <w:pPr>
+        <w:widowControl w:val="0"/>
+        <w:numPr>
+          <w:ilvl w:val="0"/>
+          <w:numId w:val="3"/>
+        </w:numPr>
+        <w:autoSpaceDE w:val="0"/>
+        <w:autoSpaceDN w:val="0"/>
+        <w:adjustRightInd w:val="0"/>
+        <w:rPr>
+          <w:rFonts w:ascii="AppleSystemUIFont" w:hAnsi="AppleSystemUIFont" w:cs="AppleSystemUIFont"/>
+          <w:color w:val="353535"/>
+        </w:rPr>
+      </w:pPr>
+      <w:r>
+        <w:rPr>
+          <w:rFonts w:ascii="AppleSystemUIFont" w:hAnsi="AppleSystemUIFont" w:cs="AppleSystemUIFont"/>
+          <w:color w:val="353535"/>
+        </w:rPr>
+        <w:t>The Friedman test has t</w:t>
+      </w:r>
+      <w:r>
+        <w:rPr>
+          <w:rFonts w:ascii="AppleSystemUIFont" w:hAnsi="AppleSystemUIFont" w:cs="AppleSystemUIFont"/>
+          <w:color w:val="353535"/>
+        </w:rPr>
+        <w:t xml:space="preserve">he </w:t>
+      </w:r>
+      <w:r>
+        <w:rPr>
+          <w:rFonts w:ascii="AppleSystemUIFontItalic" w:hAnsi="AppleSystemUIFontItalic" w:cs="AppleSystemUIFontItalic"/>
+          <w:i/>
+          <w:iCs/>
+          <w:color w:val="353535"/>
+        </w:rPr>
+        <w:t>p</w:t>
+      </w:r>
+      <w:r>
+        <w:rPr>
+          <w:rFonts w:ascii="AppleSystemUIFont" w:hAnsi="AppleSystemUIFont" w:cs="AppleSystemUIFont"/>
+          <w:color w:val="353535"/>
+        </w:rPr>
+        <w:t xml:space="preserve">-value for testing </w:t>
+      </w:r>
+      <w:r>
+        <w:rPr>
+          <w:rFonts w:ascii="AppleSystemUIFont" w:hAnsi="AppleSystemUIFont" w:cs="AppleSystemUIFont"/>
+          <w:color w:val="353535"/>
+        </w:rPr>
+        <w:t xml:space="preserve">null hypothesis of </w:t>
+      </w:r>
+      <w:r>
+        <w:rPr>
+          <w:rFonts w:ascii="AppleSystemUIFontItalic" w:hAnsi="AppleSystemUIFontItalic" w:cs="AppleSystemUIFontItalic"/>
+          <w:i/>
+          <w:iCs/>
+          <w:color w:val="353535"/>
+        </w:rPr>
+        <w:t>“</w:t>
+      </w:r>
+      <w:r>
+        <w:rPr>
+          <w:rFonts w:ascii="AppleSystemUIFont" w:hAnsi="AppleSystemUIFont" w:cs="AppleSystemUIFont"/>
+          <w:color w:val="353535"/>
+        </w:rPr>
+        <w:t xml:space="preserve">no </w:t>
+      </w:r>
+      <w:r>
+        <w:rPr>
+          <w:rFonts w:ascii="AppleSystemUIFont" w:hAnsi="AppleSystemUIFont" w:cs="AppleSystemUIFont"/>
+          <w:color w:val="353535"/>
+        </w:rPr>
+        <w:t>interface</w:t>
+      </w:r>
+      <w:r>
+        <w:rPr>
+          <w:rFonts w:ascii="AppleSystemUIFont" w:hAnsi="AppleSystemUIFont" w:cs="AppleSystemUIFont"/>
+          <w:color w:val="353535"/>
+        </w:rPr>
+        <w:t xml:space="preserve"> effect</w:t>
+      </w:r>
+      <w:r>
+        <w:rPr>
+          <w:rFonts w:ascii="AppleSystemUIFont" w:hAnsi="AppleSystemUIFont" w:cs="AppleSystemUIFont"/>
+          <w:color w:val="353535"/>
+        </w:rPr>
+        <w:t>”</w:t>
+      </w:r>
+      <w:r>
+        <w:rPr>
+          <w:rFonts w:ascii="AppleSystemUIFont" w:hAnsi="AppleSystemUIFont" w:cs="AppleSystemUIFont"/>
+          <w:color w:val="353535"/>
+        </w:rPr>
+        <w:t xml:space="preserve"> is 0.8187</w:t>
+      </w:r>
+      <w:r>
+        <w:rPr>
+          <w:rFonts w:ascii="AppleSystemUIFont" w:hAnsi="AppleSystemUIFont" w:cs="AppleSystemUIFont"/>
+          <w:color w:val="353535"/>
+        </w:rPr>
+        <w:t xml:space="preserve"> and therefore we can not reject the null hypothesis</w:t>
+      </w:r>
+      <w:r>
+        <w:rPr>
+          <w:rFonts w:ascii="AppleSystemUIFont" w:hAnsi="AppleSystemUIFont" w:cs="AppleSystemUIFont"/>
+          <w:color w:val="353535"/>
+        </w:rPr>
+        <w:t>.</w:t>
+      </w:r>
+    </w:p>
+    <w:p>
+      <w:pPr>
+        <w:widowControl w:val="0"/>
+        <w:autoSpaceDE w:val="0"/>
+        <w:autoSpaceDN w:val="0"/>
+        <w:adjustRightInd w:val="0"/>
+        <w:rPr>
+          <w:rFonts w:ascii="AppleSystemUIFont" w:hAnsi="AppleSystemUIFont" w:cs="AppleSystemUIFont"/>
+          <w:color w:val="353535"/>
+        </w:rPr>
+      </w:pPr>
+    </w:p>
+    <w:p>
+      <w:pPr>
+        <w:widowControl w:val="0"/>
+        <w:numPr>
+          <w:ilvl w:val="0"/>
+          <w:numId w:val="3"/>
+        </w:numPr>
+        <w:autoSpaceDE w:val="0"/>
+        <w:autoSpaceDN w:val="0"/>
+        <w:adjustRightInd w:val="0"/>
+        <w:rPr>
+          <w:bCs/>
+        </w:rPr>
+      </w:pPr>
+      <w:r>
+        <w:rPr>
+          <w:rFonts w:ascii="AppleSystemUIFont" w:hAnsi="AppleSystemUIFont" w:cs="AppleSystemUIFont"/>
+          <w:color w:val="353535"/>
+        </w:rPr>
+        <w:t xml:space="preserve">The p-value of one-way </w:t>
+      </w:r>
+      <w:proofErr w:type="spellStart"/>
+      <w:r>
+        <w:rPr>
+          <w:rFonts w:ascii="AppleSystemUIFont" w:hAnsi="AppleSystemUIFont" w:cs="AppleSystemUIFont"/>
+          <w:color w:val="353535"/>
+        </w:rPr>
+        <w:t>anova</w:t>
+      </w:r>
+      <w:proofErr w:type="spellEnd"/>
+      <w:r>
+        <w:rPr>
+          <w:rFonts w:ascii="AppleSystemUIFont" w:hAnsi="AppleSystemUIFont" w:cs="AppleSystemUIFont"/>
+          <w:color w:val="353535"/>
+        </w:rPr>
+        <w:t xml:space="preserve"> is 0.09642, which means we can not reject the null hypothesis that there is no interface effect</w:t>
+      </w:r>
+      <w:r>
+        <w:rPr>
+          <w:rFonts w:ascii="AppleSystemUIFont" w:hAnsi="AppleSystemUIFont" w:cs="AppleSystemUIFont"/>
+          <w:color w:val="353535"/>
+        </w:rPr>
+        <w:t xml:space="preserve">. This test is only valid if we ignore the skill variable as we assumed before. However, it is </w:t>
+      </w:r>
+      <w:r>
+        <w:rPr>
+          <w:rFonts w:ascii="AppleSystemUIFont" w:hAnsi="AppleSystemUIFont" w:cs="AppleSystemUIFont"/>
+          <w:color w:val="353535"/>
+        </w:rPr>
+        <w:t>too</w:t>
+      </w:r>
+      <w:r>
+        <w:rPr>
+          <w:rFonts w:ascii="AppleSystemUIFont" w:hAnsi="AppleSystemUIFont" w:cs="AppleSystemUIFont"/>
+          <w:color w:val="353535"/>
+        </w:rPr>
+        <w:t xml:space="preserve"> wise to apply this test because the data collected is always influenced by the skill factor. To be valid, the test should be </w:t>
+      </w:r>
+      <w:r>
+        <w:rPr>
+          <w:rFonts w:ascii="AppleSystemUIFont" w:hAnsi="AppleSystemUIFont" w:cs="AppleSystemUIFont"/>
+          <w:color w:val="353535"/>
+        </w:rPr>
+        <w:t>taken by the way that skill factor is isolated, which means we should choose experiment units that have the same skill.</w:t>
+      </w:r>
+    </w:p>
+    <w:p>
+      <w:pPr>
+        <w:widowControl w:val="0"/>
+        <w:autoSpaceDE w:val="0"/>
+        <w:autoSpaceDN w:val="0"/>
+        <w:adjustRightInd w:val="0"/>
+        <w:rPr>
+          <w:rFonts w:ascii="AppleSystemUIFont" w:hAnsi="AppleSystemUIFont" w:cs="AppleSystemUIFont"/>
+          <w:color w:val="353535"/>
+        </w:rPr>
+      </w:pPr>
+    </w:p>
+    <w:p>
+      <w:pPr>
+        <w:widowControl w:val="0"/>
+        <w:autoSpaceDE w:val="0"/>
+        <w:autoSpaceDN w:val="0"/>
+        <w:adjustRightInd w:val="0"/>
+        <w:ind w:left="720"/>
+        <w:rPr>
+          <w:bCs/>
+        </w:rPr>
+      </w:pPr>
+      <w:bookmarkStart w:id="0" w:name="_GoBack"/>
+      <w:bookmarkEnd w:id="0"/>
+      <w:r>
+        <w:rPr>
+          <w:rFonts w:ascii="AppleSystemUIFont" w:hAnsi="AppleSystemUIFont" w:cs="AppleSystemUIFont"/>
+          <w:color w:val="353535"/>
+        </w:rPr>
+        <w:t xml:space="preserve"> </w:t>
+      </w:r>
     </w:p>
     <w:p>
       <w:pPr>
@@ -75,7 +565,15 @@
         <w:t>The p-value</w:t>
       </w:r>
       <w:r>
-        <w:t xml:space="preserve">s produced with anova and summary commands are not simultaneous. The p-values in the lines starter2 to starter5 are for the hypothesis </w:t>
+        <w:t xml:space="preserve">s produced with </w:t>
+      </w:r>
+      <w:proofErr w:type="spellStart"/>
+      <w:r>
+        <w:t>anova</w:t>
+      </w:r>
+      <w:proofErr w:type="spellEnd"/>
+      <w:r>
+        <w:t xml:space="preserve"> and summary commands are not simultaneous. The p-values in the lines starter2 to starter5 are for the hypothesis </w:t>
       </w:r>
       <m:oMath>
         <m:sSub>
@@ -548,13 +1046,7 @@
               <w:rPr>
                 <w:rFonts w:ascii="Cambria Math" w:eastAsiaTheme="minorEastAsia" w:hAnsi="Cambria Math"/>
               </w:rPr>
-              <m:t>i</m:t>
-            </m:r>
-            <m:r>
-              <w:rPr>
-                <w:rFonts w:ascii="Cambria Math" w:eastAsiaTheme="minorEastAsia" w:hAnsi="Cambria Math"/>
-              </w:rPr>
-              <m:t xml:space="preserve"> </m:t>
+              <m:t xml:space="preserve">i </m:t>
             </m:r>
           </m:sub>
         </m:sSub>
@@ -563,7 +1055,21 @@
         <w:rPr>
           <w:rFonts w:eastAsiaTheme="minorEastAsia"/>
         </w:rPr>
-        <w:t xml:space="preserve">equals to </w:t>
+        <w:t>e</w:t>
+      </w:r>
+      <w:proofErr w:type="spellStart"/>
+      <w:r>
+        <w:rPr>
+          <w:rFonts w:eastAsiaTheme="minorEastAsia"/>
+        </w:rPr>
+        <w:t>quals</w:t>
+      </w:r>
+      <w:proofErr w:type="spellEnd"/>
+      <w:r>
+        <w:rPr>
+          <w:rFonts w:eastAsiaTheme="minorEastAsia"/>
+        </w:rPr>
+        <w:t xml:space="preserve"> to </w:t>
       </w:r>
       <m:oMath>
         <m:sSub>
@@ -851,6 +1357,7 @@
         </w:numPr>
       </w:pPr>
       <w:r>
+        <w:lastRenderedPageBreak/>
         <w:t>Here the table is based on simultaneous p-values</w:t>
       </w:r>
       <w:r>
@@ -1062,13 +1569,7 @@
               <w:rPr>
                 <w:rFonts w:ascii="Cambria Math" w:hAnsi="Cambria Math"/>
               </w:rPr>
-              <m:t>2</m:t>
-            </m:r>
-            <m:r>
-              <w:rPr>
-                <w:rFonts w:ascii="Cambria Math" w:hAnsi="Cambria Math"/>
-              </w:rPr>
-              <m:t xml:space="preserve"> </m:t>
+              <m:t xml:space="preserve">2 </m:t>
             </m:r>
           </m:sub>
         </m:sSub>
@@ -1166,13 +1667,7 @@
               <w:rPr>
                 <w:rFonts w:ascii="Cambria Math" w:hAnsi="Cambria Math"/>
               </w:rPr>
-              <m:t>3</m:t>
-            </m:r>
-            <m:r>
-              <w:rPr>
-                <w:rFonts w:ascii="Cambria Math" w:hAnsi="Cambria Math"/>
-              </w:rPr>
-              <m:t xml:space="preserve"> </m:t>
+              <m:t xml:space="preserve">3 </m:t>
             </m:r>
           </m:sub>
         </m:sSub>
@@ -1270,13 +1765,7 @@
               <w:rPr>
                 <w:rFonts w:ascii="Cambria Math" w:hAnsi="Cambria Math"/>
               </w:rPr>
-              <m:t>4</m:t>
-            </m:r>
-            <m:r>
-              <w:rPr>
-                <w:rFonts w:ascii="Cambria Math" w:hAnsi="Cambria Math"/>
-              </w:rPr>
-              <m:t xml:space="preserve"> </m:t>
+              <m:t xml:space="preserve">4 </m:t>
             </m:r>
           </m:sub>
         </m:sSub>
@@ -1372,13 +1861,7 @@
               <w:rPr>
                 <w:rFonts w:ascii="Cambria Math" w:hAnsi="Cambria Math"/>
               </w:rPr>
-              <m:t>1</m:t>
-            </m:r>
-            <m:r>
-              <w:rPr>
-                <w:rFonts w:ascii="Cambria Math" w:hAnsi="Cambria Math"/>
-              </w:rPr>
-              <m:t xml:space="preserve"> </m:t>
+              <m:t xml:space="preserve">1 </m:t>
             </m:r>
           </m:sub>
         </m:sSub>
@@ -1444,13 +1927,7 @@
               <w:rPr>
                 <w:rFonts w:ascii="Cambria Math" w:hAnsi="Cambria Math"/>
               </w:rPr>
-              <m:t>2</m:t>
-            </m:r>
-            <m:r>
-              <w:rPr>
-                <w:rFonts w:ascii="Cambria Math" w:hAnsi="Cambria Math"/>
-              </w:rPr>
-              <m:t xml:space="preserve"> </m:t>
+              <m:t xml:space="preserve">2 </m:t>
             </m:r>
           </m:sub>
         </m:sSub>
@@ -1522,13 +1999,7 @@
               <w:rPr>
                 <w:rFonts w:ascii="Cambria Math" w:hAnsi="Cambria Math"/>
               </w:rPr>
-              <m:t>3</m:t>
-            </m:r>
-            <m:r>
-              <w:rPr>
-                <w:rFonts w:ascii="Cambria Math" w:hAnsi="Cambria Math"/>
-              </w:rPr>
-              <m:t xml:space="preserve"> </m:t>
+              <m:t xml:space="preserve">3 </m:t>
             </m:r>
           </m:sub>
         </m:sSub>
@@ -1711,13 +2182,7 @@
         <w:t>1.17e-06</w:t>
       </w:r>
       <w:r>
-        <w:t xml:space="preserve">. Adding insolation </w:t>
-      </w:r>
-      <w:r>
-        <w:t>(third smallest p-value)</w:t>
-      </w:r>
-      <w:r>
-        <w:t xml:space="preserve"> to the model in step 3, its p-value demonstrates it doesn’t lead to significant affect</w:t>
+        <w:t>. Adding insolation (third smallest p-value) to the model in step 3, its p-value demonstrates it doesn’t lead to significant affect</w:t>
       </w:r>
       <w:r>
         <w:t>. Finally</w:t>
@@ -1786,12 +2251,7 @@
         <w:t xml:space="preserve">To investigate the normality of residuals, we consider the QQ-plot. We can assume normality based on the graph. </w:t>
       </w:r>
       <w:r>
-        <w:t>Moreover, the samples are scattered approximately in whole area according to the fitted-residuals plot</w:t>
-      </w:r>
-      <w:bookmarkStart w:id="0" w:name="_GoBack"/>
-      <w:bookmarkEnd w:id="0"/>
-      <w:r>
-        <w:t>.</w:t>
+        <w:t>Moreover, the samples are scattered approximately in whole area according to the fitted-residuals plot.</w:t>
       </w:r>
     </w:p>
     <w:p>
@@ -1829,8 +2289,62 @@
 </file>
 
 <file path=word/numbering.xml><?xml version="1.0" encoding="utf-8"?>
-<w:numbering xmlns:wpc="http://schemas.microsoft.com/office/word/2010/wordprocessingCanvas" xmlns:cx="http://schemas.microsoft.com/office/drawing/2014/chartex" xmlns:cx1="http://schemas.microsoft.com/office/drawing/2015/9/8/chartex" xmlns:cx2="http://schemas.microsoft.com/office/drawing/2015/10/21/chartex" xmlns:cx3="http://schemas.microsoft.com/office/drawing/2016/5/9/chartex" xmlns:cx4="http://schemas.microsoft.com/office/drawing/2016/5/10/chartex" xmlns:cx5="http://schemas.microsoft.com/office/drawing/2016/5/11/chartex" xmlns:cx6="http://schemas.microsoft.com/office/drawing/2016/5/12/chartex" xmlns:cx7="http://schemas.microsoft.com/office/drawing/2016/5/13/chartex" xmlns:cx8="http://schemas.microsoft.com/office/drawing/2016/5/14/chartex" xmlns:mc="http://schemas.openxmlformats.org/markup-compatibility/2006" xmlns:aink="http://schemas.microsoft.com/office/drawing/2016/ink" xmlns:am3d="http://schemas.microsoft.com/office/drawing/2017/model3d" xmlns:o="urn:schemas-microsoft-com:office:office" xmlns:r="http://schemas.openxmlformats.org/officeDocument/2006/relationships" xmlns:m="http://schemas.openxmlformats.org/officeDocument/2006/math" xmlns:v="urn:schemas-microsoft-com:vml" xmlns:wp14="http://schemas.microsoft.com/office/word/2010/wordprocessingDrawing" xmlns:wp="http://schemas.openxmlformats.org/drawingml/2006/wordprocessingDrawing" xmlns:w10="urn:schemas-microsoft-com:office:word" xmlns:w="http://schemas.openxmlformats.org/wordprocessingml/2006/main" xmlns:w14="http://schemas.microsoft.com/office/word/2010/wordml" xmlns:w15="http://schemas.microsoft.com/office/word/2012/wordml" xmlns:w16cid="http://schemas.microsoft.com/office/word/2016/wordml/cid" xmlns:w16se="http://schemas.microsoft.com/office/word/2015/wordml/symex" xmlns:wpg="http://schemas.microsoft.com/office/word/2010/wordprocessingGroup" xmlns:wpi="http://schemas.microsoft.com/office/word/2010/wordprocessingInk" xmlns:wne="http://schemas.microsoft.com/office/word/2006/wordml" xmlns:wps="http://schemas.microsoft.com/office/word/2010/wordprocessingShape" mc:Ignorable="w14 w15 w16se w16cid wp14">
-  <w:abstractNum w:abstractNumId="0" w15:restartNumberingAfterBreak="0">
+<w:numbering xmlns:wpc="http://schemas.microsoft.com/office/word/2010/wordprocessingCanvas" xmlns:mo="http://schemas.microsoft.com/office/mac/office/2008/main" xmlns:mc="http://schemas.openxmlformats.org/markup-compatibility/2006" xmlns:mv="urn:schemas-microsoft-com:mac:vml" xmlns:o="urn:schemas-microsoft-com:office:office" xmlns:r="http://schemas.openxmlformats.org/officeDocument/2006/relationships" xmlns:m="http://schemas.openxmlformats.org/officeDocument/2006/math" xmlns:v="urn:schemas-microsoft-com:vml" xmlns:wp14="http://schemas.microsoft.com/office/word/2010/wordprocessingDrawing" xmlns:wp="http://schemas.openxmlformats.org/drawingml/2006/wordprocessingDrawing" xmlns:w10="urn:schemas-microsoft-com:office:word" xmlns:w="http://schemas.openxmlformats.org/wordprocessingml/2006/main" xmlns:w14="http://schemas.microsoft.com/office/word/2010/wordml" xmlns:w15="http://schemas.microsoft.com/office/word/2012/wordml" xmlns:wpg="http://schemas.microsoft.com/office/word/2010/wordprocessingGroup" xmlns:wpi="http://schemas.microsoft.com/office/word/2010/wordprocessingInk" xmlns:wne="http://schemas.microsoft.com/office/word/2006/wordml" xmlns:wps="http://schemas.microsoft.com/office/word/2010/wordprocessingShape" mc:Ignorable="w14 w15 wp14">
+  <w:abstractNum w:abstractNumId="0">
+    <w:nsid w:val="00000001"/>
+    <w:multiLevelType w:val="hybridMultilevel"/>
+    <w:tmpl w:val="00000001"/>
+    <w:lvl w:ilvl="0" w:tplc="00000001">
+      <w:start w:val="1"/>
+      <w:numFmt w:val="decimal"/>
+      <w:lvlText w:val="%1."/>
+      <w:lvlJc w:val="left"/>
+      <w:pPr>
+        <w:ind w:left="720" w:hanging="360"/>
+      </w:pPr>
+    </w:lvl>
+    <w:lvl w:ilvl="1" w:tplc="FFFFFFFF">
+      <w:numFmt w:val="decimal"/>
+      <w:lvlText w:val=""/>
+      <w:lvlJc w:val="left"/>
+    </w:lvl>
+    <w:lvl w:ilvl="2" w:tplc="FFFFFFFF">
+      <w:numFmt w:val="decimal"/>
+      <w:lvlText w:val=""/>
+      <w:lvlJc w:val="left"/>
+    </w:lvl>
+    <w:lvl w:ilvl="3" w:tplc="FFFFFFFF">
+      <w:numFmt w:val="decimal"/>
+      <w:lvlText w:val=""/>
+      <w:lvlJc w:val="left"/>
+    </w:lvl>
+    <w:lvl w:ilvl="4" w:tplc="FFFFFFFF">
+      <w:numFmt w:val="decimal"/>
+      <w:lvlText w:val=""/>
+      <w:lvlJc w:val="left"/>
+    </w:lvl>
+    <w:lvl w:ilvl="5" w:tplc="FFFFFFFF">
+      <w:numFmt w:val="decimal"/>
+      <w:lvlText w:val=""/>
+      <w:lvlJc w:val="left"/>
+    </w:lvl>
+    <w:lvl w:ilvl="6" w:tplc="FFFFFFFF">
+      <w:numFmt w:val="decimal"/>
+      <w:lvlText w:val=""/>
+      <w:lvlJc w:val="left"/>
+    </w:lvl>
+    <w:lvl w:ilvl="7" w:tplc="FFFFFFFF">
+      <w:numFmt w:val="decimal"/>
+      <w:lvlText w:val=""/>
+      <w:lvlJc w:val="left"/>
+    </w:lvl>
+    <w:lvl w:ilvl="8" w:tplc="FFFFFFFF">
+      <w:numFmt w:val="decimal"/>
+      <w:lvlText w:val=""/>
+      <w:lvlJc w:val="left"/>
+    </w:lvl>
+  </w:abstractNum>
+  <w:abstractNum w:abstractNumId="1">
     <w:nsid w:val="28237157"/>
     <w:multiLevelType w:val="hybridMultilevel"/>
     <w:tmpl w:val="58D2DDB2"/>
@@ -1919,7 +2433,96 @@
       </w:pPr>
     </w:lvl>
   </w:abstractNum>
-  <w:abstractNum w:abstractNumId="1" w15:restartNumberingAfterBreak="0">
+  <w:abstractNum w:abstractNumId="2">
+    <w:nsid w:val="3B8815D4"/>
+    <w:multiLevelType w:val="hybridMultilevel"/>
+    <w:tmpl w:val="71568E06"/>
+    <w:lvl w:ilvl="0" w:tplc="04090011">
+      <w:start w:val="1"/>
+      <w:numFmt w:val="decimal"/>
+      <w:lvlText w:val="%1)"/>
+      <w:lvlJc w:val="left"/>
+      <w:pPr>
+        <w:ind w:left="720" w:hanging="360"/>
+      </w:pPr>
+      <w:rPr>
+        <w:rFonts w:hint="default"/>
+      </w:rPr>
+    </w:lvl>
+    <w:lvl w:ilvl="1" w:tplc="04090019" w:tentative="1">
+      <w:start w:val="1"/>
+      <w:numFmt w:val="lowerLetter"/>
+      <w:lvlText w:val="%2."/>
+      <w:lvlJc w:val="left"/>
+      <w:pPr>
+        <w:ind w:left="1440" w:hanging="360"/>
+      </w:pPr>
+    </w:lvl>
+    <w:lvl w:ilvl="2" w:tplc="0409001B" w:tentative="1">
+      <w:start w:val="1"/>
+      <w:numFmt w:val="lowerRoman"/>
+      <w:lvlText w:val="%3."/>
+      <w:lvlJc w:val="right"/>
+      <w:pPr>
+        <w:ind w:left="2160" w:hanging="180"/>
+      </w:pPr>
+    </w:lvl>
+    <w:lvl w:ilvl="3" w:tplc="0409000F" w:tentative="1">
+      <w:start w:val="1"/>
+      <w:numFmt w:val="decimal"/>
+      <w:lvlText w:val="%4."/>
+      <w:lvlJc w:val="left"/>
+      <w:pPr>
+        <w:ind w:left="2880" w:hanging="360"/>
+      </w:pPr>
+    </w:lvl>
+    <w:lvl w:ilvl="4" w:tplc="04090019" w:tentative="1">
+      <w:start w:val="1"/>
+      <w:numFmt w:val="lowerLetter"/>
+      <w:lvlText w:val="%5."/>
+      <w:lvlJc w:val="left"/>
+      <w:pPr>
+        <w:ind w:left="3600" w:hanging="360"/>
+      </w:pPr>
+    </w:lvl>
+    <w:lvl w:ilvl="5" w:tplc="0409001B" w:tentative="1">
+      <w:start w:val="1"/>
+      <w:numFmt w:val="lowerRoman"/>
+      <w:lvlText w:val="%6."/>
+      <w:lvlJc w:val="right"/>
+      <w:pPr>
+        <w:ind w:left="4320" w:hanging="180"/>
+      </w:pPr>
+    </w:lvl>
+    <w:lvl w:ilvl="6" w:tplc="0409000F" w:tentative="1">
+      <w:start w:val="1"/>
+      <w:numFmt w:val="decimal"/>
+      <w:lvlText w:val="%7."/>
+      <w:lvlJc w:val="left"/>
+      <w:pPr>
+        <w:ind w:left="5040" w:hanging="360"/>
+      </w:pPr>
+    </w:lvl>
+    <w:lvl w:ilvl="7" w:tplc="04090019" w:tentative="1">
+      <w:start w:val="1"/>
+      <w:numFmt w:val="lowerLetter"/>
+      <w:lvlText w:val="%8."/>
+      <w:lvlJc w:val="left"/>
+      <w:pPr>
+        <w:ind w:left="5760" w:hanging="360"/>
+      </w:pPr>
+    </w:lvl>
+    <w:lvl w:ilvl="8" w:tplc="0409001B" w:tentative="1">
+      <w:start w:val="1"/>
+      <w:numFmt w:val="lowerRoman"/>
+      <w:lvlText w:val="%9."/>
+      <w:lvlJc w:val="right"/>
+      <w:pPr>
+        <w:ind w:left="6480" w:hanging="180"/>
+      </w:pPr>
+    </w:lvl>
+  </w:abstractNum>
+  <w:abstractNum w:abstractNumId="3">
     <w:nsid w:val="7C22026E"/>
     <w:multiLevelType w:val="hybridMultilevel"/>
     <w:tmpl w:val="FB208D46"/>
@@ -2009,16 +2612,22 @@
     </w:lvl>
   </w:abstractNum>
   <w:num w:numId="1">
+    <w:abstractNumId w:val="3"/>
+  </w:num>
+  <w:num w:numId="2">
     <w:abstractNumId w:val="1"/>
   </w:num>
-  <w:num w:numId="2">
+  <w:num w:numId="3">
+    <w:abstractNumId w:val="2"/>
+  </w:num>
+  <w:num w:numId="4">
     <w:abstractNumId w:val="0"/>
   </w:num>
 </w:numbering>
 </file>
 
 <file path=word/styles.xml><?xml version="1.0" encoding="utf-8"?>
-<w:styles xmlns:mc="http://schemas.openxmlformats.org/markup-compatibility/2006" xmlns:r="http://schemas.openxmlformats.org/officeDocument/2006/relationships" xmlns:w="http://schemas.openxmlformats.org/wordprocessingml/2006/main" xmlns:w14="http://schemas.microsoft.com/office/word/2010/wordml" xmlns:w15="http://schemas.microsoft.com/office/word/2012/wordml" xmlns:w16cid="http://schemas.microsoft.com/office/word/2016/wordml/cid" xmlns:w16se="http://schemas.microsoft.com/office/word/2015/wordml/symex" mc:Ignorable="w14 w15 w16se w16cid">
+<w:styles xmlns:mc="http://schemas.openxmlformats.org/markup-compatibility/2006" xmlns:r="http://schemas.openxmlformats.org/officeDocument/2006/relationships" xmlns:w="http://schemas.openxmlformats.org/wordprocessingml/2006/main" xmlns:w14="http://schemas.microsoft.com/office/word/2010/wordml" xmlns:w15="http://schemas.microsoft.com/office/word/2012/wordml" mc:Ignorable="w14 w15">
   <w:docDefaults>
     <w:rPrDefault>
       <w:rPr>
@@ -2030,7 +2639,7 @@
     </w:rPrDefault>
     <w:pPrDefault/>
   </w:docDefaults>
-  <w:latentStyles w:defLockedState="0" w:defUIPriority="99" w:defSemiHidden="0" w:defUnhideWhenUsed="0" w:defQFormat="0" w:count="375">
+  <w:latentStyles w:defLockedState="0" w:defUIPriority="99" w:defSemiHidden="0" w:defUnhideWhenUsed="0" w:defQFormat="0" w:count="380">
     <w:lsdException w:name="Normal" w:uiPriority="0" w:qFormat="1"/>
     <w:lsdException w:name="heading 1" w:uiPriority="9" w:qFormat="1"/>
     <w:lsdException w:name="heading 2" w:semiHidden="1" w:uiPriority="9" w:unhideWhenUsed="1" w:qFormat="1"/>
@@ -2402,8 +3011,6 @@
     <w:lsdException w:name="List Table 5 Dark Accent 6" w:uiPriority="50"/>
     <w:lsdException w:name="List Table 6 Colorful Accent 6" w:uiPriority="51"/>
     <w:lsdException w:name="List Table 7 Colorful Accent 6" w:uiPriority="52"/>
-    <w:lsdException w:name="Mention" w:semiHidden="1" w:unhideWhenUsed="1"/>
-    <w:lsdException w:name="Smart Hyperlink" w:semiHidden="1" w:unhideWhenUsed="1"/>
   </w:latentStyles>
   <w:style w:type="paragraph" w:default="1" w:styleId="Normal">
     <w:name w:val="Normal"/>

</xml_diff>

<commit_message>
Exercise 7 (R and Word)
</commit_message>
<xml_diff>
--- a/Assignment3.docx
+++ b/Assignment3.docx
@@ -1332,21 +1332,7 @@
         <w:rPr>
           <w:rFonts w:eastAsiaTheme="minorEastAsia"/>
         </w:rPr>
-        <w:t>e</w:t>
-      </w:r>
-      <w:proofErr w:type="spellStart"/>
-      <w:r>
-        <w:rPr>
-          <w:rFonts w:eastAsiaTheme="minorEastAsia"/>
-        </w:rPr>
-        <w:t>quals</w:t>
-      </w:r>
-      <w:proofErr w:type="spellEnd"/>
-      <w:r>
-        <w:rPr>
-          <w:rFonts w:eastAsiaTheme="minorEastAsia"/>
-        </w:rPr>
-        <w:t xml:space="preserve"> to </w:t>
+        <w:t xml:space="preserve">equals to </w:t>
       </w:r>
       <m:oMath>
         <m:sSub>
@@ -2441,6 +2427,215 @@
         </w:rPr>
         <w:t>Exercise 5</w:t>
       </w:r>
+    </w:p>
+    <w:p>
+      <w:pPr>
+        <w:rPr>
+          <w:b/>
+          <w:bCs/>
+        </w:rPr>
+      </w:pPr>
+    </w:p>
+    <w:p>
+      <w:pPr>
+        <w:pStyle w:val="ListParagraph"/>
+        <w:numPr>
+          <w:ilvl w:val="0"/>
+          <w:numId w:val="5"/>
+        </w:numPr>
+        <w:rPr>
+          <w:bCs/>
+        </w:rPr>
+      </w:pPr>
+      <w:r>
+        <w:rPr>
+          <w:bCs/>
+        </w:rPr>
+        <w:t>Script</w:t>
+      </w:r>
+    </w:p>
+    <w:p>
+      <w:pPr>
+        <w:pStyle w:val="ListParagraph"/>
+        <w:numPr>
+          <w:ilvl w:val="0"/>
+          <w:numId w:val="5"/>
+        </w:numPr>
+        <w:rPr>
+          <w:bCs/>
+        </w:rPr>
+      </w:pPr>
+      <w:r>
+        <w:rPr>
+          <w:bCs/>
+        </w:rPr>
+        <w:t xml:space="preserve">The outcome of </w:t>
+      </w:r>
+      <w:proofErr w:type="spellStart"/>
+      <w:r>
+        <w:rPr>
+          <w:bCs/>
+        </w:rPr>
+        <w:t>xtabs</w:t>
+      </w:r>
+      <w:proofErr w:type="spellEnd"/>
+      <w:r>
+        <w:rPr>
+          <w:bCs/>
+        </w:rPr>
+        <w:t>(~</w:t>
+      </w:r>
+      <w:proofErr w:type="spellStart"/>
+      <w:r>
+        <w:rPr>
+          <w:bCs/>
+        </w:rPr>
+        <w:t>medicin+nausea</w:t>
+      </w:r>
+      <w:proofErr w:type="spellEnd"/>
+      <w:r>
+        <w:rPr>
+          <w:bCs/>
+        </w:rPr>
+        <w:t>) presents the data contained in the data frame in a aggregated view in which the different factors (in this case medicines) are presented in different columns and their respective outcomes (aggregated) are presented in the columns, in this case one column with the number of patients with or without nausea.</w:t>
+      </w:r>
+    </w:p>
+    <w:p>
+      <w:pPr>
+        <w:pStyle w:val="ListParagraph"/>
+        <w:rPr>
+          <w:bCs/>
+        </w:rPr>
+      </w:pPr>
+      <w:r>
+        <w:rPr>
+          <w:bCs/>
+        </w:rPr>
+        <w:t xml:space="preserve">It’s possible to see from </w:t>
+      </w:r>
+      <w:proofErr w:type="spellStart"/>
+      <w:r>
+        <w:rPr>
+          <w:bCs/>
+        </w:rPr>
+        <w:t>xtabs</w:t>
+      </w:r>
+      <w:proofErr w:type="spellEnd"/>
+      <w:r>
+        <w:rPr>
+          <w:bCs/>
+        </w:rPr>
+        <w:t xml:space="preserve"> that </w:t>
+      </w:r>
+      <w:r>
+        <w:rPr>
+          <w:bCs/>
+        </w:rPr>
+        <w:t>Chlorpromazine</w:t>
+      </w:r>
+      <w:r>
+        <w:rPr>
+          <w:bCs/>
+        </w:rPr>
+        <w:t xml:space="preserve"> had the biggest number of samples (patients) compared to the other medicines.  It also had the best performance (when considering the number of patients without nausea after the treatment).</w:t>
+      </w:r>
+    </w:p>
+    <w:p>
+      <w:pPr>
+        <w:pStyle w:val="ListParagraph"/>
+        <w:numPr>
+          <w:ilvl w:val="0"/>
+          <w:numId w:val="5"/>
+        </w:numPr>
+        <w:rPr>
+          <w:bCs/>
+        </w:rPr>
+      </w:pPr>
+      <w:r>
+        <w:rPr>
+          <w:bCs/>
+        </w:rPr>
+        <w:t>Given that the value for p</w:t>
+      </w:r>
+      <w:r>
+        <w:rPr>
+          <w:bCs/>
+        </w:rPr>
+        <w:t>-value</w:t>
+      </w:r>
+      <w:r>
+        <w:rPr>
+          <w:bCs/>
+        </w:rPr>
+        <w:t xml:space="preserve"> = 0.042 we reject the null hypothesis that the populations are the same, in other words, there might be a difference between the different treatments.</w:t>
+      </w:r>
+    </w:p>
+    <w:p>
+      <w:pPr>
+        <w:pStyle w:val="ListParagraph"/>
+        <w:numPr>
+          <w:ilvl w:val="0"/>
+          <w:numId w:val="5"/>
+        </w:numPr>
+        <w:rPr>
+          <w:bCs/>
+        </w:rPr>
+      </w:pPr>
+      <w:r>
+        <w:rPr>
+          <w:bCs/>
+        </w:rPr>
+        <w:t xml:space="preserve">The p-value calculated from </w:t>
+      </w:r>
+      <w:proofErr w:type="spellStart"/>
+      <w:r>
+        <w:rPr>
+          <w:bCs/>
+        </w:rPr>
+        <w:t>chisquare</w:t>
+      </w:r>
+      <w:proofErr w:type="spellEnd"/>
+      <w:r>
+        <w:rPr>
+          <w:bCs/>
+        </w:rPr>
+        <w:t xml:space="preserve"> test is </w:t>
+      </w:r>
+      <w:r>
+        <w:rPr>
+          <w:bCs/>
+          <w:u w:val="single"/>
+        </w:rPr>
+        <w:t xml:space="preserve">different </w:t>
+      </w:r>
+      <w:r>
+        <w:rPr>
+          <w:bCs/>
+        </w:rPr>
+        <w:t xml:space="preserve">from the value calculated by the permutation test. If the null hypothesis was true there wouldn’t be difference between each factor’s populations and in this case the p-value from the data set (experiment) would be the same as the one calculated by the population via the </w:t>
+      </w:r>
+      <w:proofErr w:type="spellStart"/>
+      <w:r>
+        <w:rPr>
+          <w:bCs/>
+        </w:rPr>
+        <w:t>chisquare</w:t>
+      </w:r>
+      <w:proofErr w:type="spellEnd"/>
+      <w:r>
+        <w:rPr>
+          <w:bCs/>
+        </w:rPr>
+        <w:t xml:space="preserve"> test.</w:t>
+      </w:r>
+    </w:p>
+    <w:p>
+      <w:pPr>
+        <w:ind w:left="360"/>
+        <w:rPr>
+          <w:bCs/>
+        </w:rPr>
+      </w:pPr>
     </w:p>
     <w:p>
       <w:pPr>
@@ -2650,6 +2845,270 @@
 <file path=word/numbering.xml><?xml version="1.0" encoding="utf-8"?>
 <w:numbering xmlns:ve="http://schemas.openxmlformats.org/markup-compatibility/2006" xmlns:o="urn:schemas-microsoft-com:office:office" xmlns:r="http://schemas.openxmlformats.org/officeDocument/2006/relationships" xmlns:m="http://schemas.openxmlformats.org/officeDocument/2006/math" xmlns:v="urn:schemas-microsoft-com:vml" xmlns:wp="http://schemas.openxmlformats.org/drawingml/2006/wordprocessingDrawing" xmlns:w10="urn:schemas-microsoft-com:office:word" xmlns:w="http://schemas.openxmlformats.org/wordprocessingml/2006/main" xmlns:wne="http://schemas.microsoft.com/office/word/2006/wordml">
   <w:abstractNum w:abstractNumId="0">
+    <w:nsid w:val="00946ACE"/>
+    <w:multiLevelType w:val="hybridMultilevel"/>
+    <w:tmpl w:val="5CB631A2"/>
+    <w:lvl w:ilvl="0" w:tplc="04090011">
+      <w:start w:val="1"/>
+      <w:numFmt w:val="decimal"/>
+      <w:lvlText w:val="%1)"/>
+      <w:lvlJc w:val="left"/>
+      <w:pPr>
+        <w:ind w:left="1440" w:hanging="360"/>
+      </w:pPr>
+    </w:lvl>
+    <w:lvl w:ilvl="1" w:tplc="04090019" w:tentative="1">
+      <w:start w:val="1"/>
+      <w:numFmt w:val="lowerLetter"/>
+      <w:lvlText w:val="%2."/>
+      <w:lvlJc w:val="left"/>
+      <w:pPr>
+        <w:ind w:left="2160" w:hanging="360"/>
+      </w:pPr>
+    </w:lvl>
+    <w:lvl w:ilvl="2" w:tplc="0409001B" w:tentative="1">
+      <w:start w:val="1"/>
+      <w:numFmt w:val="lowerRoman"/>
+      <w:lvlText w:val="%3."/>
+      <w:lvlJc w:val="right"/>
+      <w:pPr>
+        <w:ind w:left="2880" w:hanging="180"/>
+      </w:pPr>
+    </w:lvl>
+    <w:lvl w:ilvl="3" w:tplc="0409000F" w:tentative="1">
+      <w:start w:val="1"/>
+      <w:numFmt w:val="decimal"/>
+      <w:lvlText w:val="%4."/>
+      <w:lvlJc w:val="left"/>
+      <w:pPr>
+        <w:ind w:left="3600" w:hanging="360"/>
+      </w:pPr>
+    </w:lvl>
+    <w:lvl w:ilvl="4" w:tplc="04090019" w:tentative="1">
+      <w:start w:val="1"/>
+      <w:numFmt w:val="lowerLetter"/>
+      <w:lvlText w:val="%5."/>
+      <w:lvlJc w:val="left"/>
+      <w:pPr>
+        <w:ind w:left="4320" w:hanging="360"/>
+      </w:pPr>
+    </w:lvl>
+    <w:lvl w:ilvl="5" w:tplc="0409001B" w:tentative="1">
+      <w:start w:val="1"/>
+      <w:numFmt w:val="lowerRoman"/>
+      <w:lvlText w:val="%6."/>
+      <w:lvlJc w:val="right"/>
+      <w:pPr>
+        <w:ind w:left="5040" w:hanging="180"/>
+      </w:pPr>
+    </w:lvl>
+    <w:lvl w:ilvl="6" w:tplc="0409000F" w:tentative="1">
+      <w:start w:val="1"/>
+      <w:numFmt w:val="decimal"/>
+      <w:lvlText w:val="%7."/>
+      <w:lvlJc w:val="left"/>
+      <w:pPr>
+        <w:ind w:left="5760" w:hanging="360"/>
+      </w:pPr>
+    </w:lvl>
+    <w:lvl w:ilvl="7" w:tplc="04090019" w:tentative="1">
+      <w:start w:val="1"/>
+      <w:numFmt w:val="lowerLetter"/>
+      <w:lvlText w:val="%8."/>
+      <w:lvlJc w:val="left"/>
+      <w:pPr>
+        <w:ind w:left="6480" w:hanging="360"/>
+      </w:pPr>
+    </w:lvl>
+    <w:lvl w:ilvl="8" w:tplc="0409001B" w:tentative="1">
+      <w:start w:val="1"/>
+      <w:numFmt w:val="lowerRoman"/>
+      <w:lvlText w:val="%9."/>
+      <w:lvlJc w:val="right"/>
+      <w:pPr>
+        <w:ind w:left="7200" w:hanging="180"/>
+      </w:pPr>
+    </w:lvl>
+  </w:abstractNum>
+  <w:abstractNum w:abstractNumId="1">
+    <w:nsid w:val="0DE83C8C"/>
+    <w:multiLevelType w:val="hybridMultilevel"/>
+    <w:tmpl w:val="7DFA6C42"/>
+    <w:lvl w:ilvl="0" w:tplc="04090011">
+      <w:start w:val="1"/>
+      <w:numFmt w:val="decimal"/>
+      <w:lvlText w:val="%1)"/>
+      <w:lvlJc w:val="left"/>
+      <w:pPr>
+        <w:ind w:left="720" w:hanging="360"/>
+      </w:pPr>
+      <w:rPr>
+        <w:rFonts w:hint="default"/>
+      </w:rPr>
+    </w:lvl>
+    <w:lvl w:ilvl="1" w:tplc="04090019" w:tentative="1">
+      <w:start w:val="1"/>
+      <w:numFmt w:val="lowerLetter"/>
+      <w:lvlText w:val="%2."/>
+      <w:lvlJc w:val="left"/>
+      <w:pPr>
+        <w:ind w:left="1440" w:hanging="360"/>
+      </w:pPr>
+    </w:lvl>
+    <w:lvl w:ilvl="2" w:tplc="0409001B" w:tentative="1">
+      <w:start w:val="1"/>
+      <w:numFmt w:val="lowerRoman"/>
+      <w:lvlText w:val="%3."/>
+      <w:lvlJc w:val="right"/>
+      <w:pPr>
+        <w:ind w:left="2160" w:hanging="180"/>
+      </w:pPr>
+    </w:lvl>
+    <w:lvl w:ilvl="3" w:tplc="0409000F" w:tentative="1">
+      <w:start w:val="1"/>
+      <w:numFmt w:val="decimal"/>
+      <w:lvlText w:val="%4."/>
+      <w:lvlJc w:val="left"/>
+      <w:pPr>
+        <w:ind w:left="2880" w:hanging="360"/>
+      </w:pPr>
+    </w:lvl>
+    <w:lvl w:ilvl="4" w:tplc="04090019" w:tentative="1">
+      <w:start w:val="1"/>
+      <w:numFmt w:val="lowerLetter"/>
+      <w:lvlText w:val="%5."/>
+      <w:lvlJc w:val="left"/>
+      <w:pPr>
+        <w:ind w:left="3600" w:hanging="360"/>
+      </w:pPr>
+    </w:lvl>
+    <w:lvl w:ilvl="5" w:tplc="0409001B" w:tentative="1">
+      <w:start w:val="1"/>
+      <w:numFmt w:val="lowerRoman"/>
+      <w:lvlText w:val="%6."/>
+      <w:lvlJc w:val="right"/>
+      <w:pPr>
+        <w:ind w:left="4320" w:hanging="180"/>
+      </w:pPr>
+    </w:lvl>
+    <w:lvl w:ilvl="6" w:tplc="0409000F" w:tentative="1">
+      <w:start w:val="1"/>
+      <w:numFmt w:val="decimal"/>
+      <w:lvlText w:val="%7."/>
+      <w:lvlJc w:val="left"/>
+      <w:pPr>
+        <w:ind w:left="5040" w:hanging="360"/>
+      </w:pPr>
+    </w:lvl>
+    <w:lvl w:ilvl="7" w:tplc="04090019" w:tentative="1">
+      <w:start w:val="1"/>
+      <w:numFmt w:val="lowerLetter"/>
+      <w:lvlText w:val="%8."/>
+      <w:lvlJc w:val="left"/>
+      <w:pPr>
+        <w:ind w:left="5760" w:hanging="360"/>
+      </w:pPr>
+    </w:lvl>
+    <w:lvl w:ilvl="8" w:tplc="0409001B" w:tentative="1">
+      <w:start w:val="1"/>
+      <w:numFmt w:val="lowerRoman"/>
+      <w:lvlText w:val="%9."/>
+      <w:lvlJc w:val="right"/>
+      <w:pPr>
+        <w:ind w:left="6480" w:hanging="180"/>
+      </w:pPr>
+    </w:lvl>
+  </w:abstractNum>
+  <w:abstractNum w:abstractNumId="2">
+    <w:nsid w:val="1E32121E"/>
+    <w:multiLevelType w:val="hybridMultilevel"/>
+    <w:tmpl w:val="5ED0D1BC"/>
+    <w:lvl w:ilvl="0" w:tplc="04090011">
+      <w:start w:val="1"/>
+      <w:numFmt w:val="decimal"/>
+      <w:lvlText w:val="%1)"/>
+      <w:lvlJc w:val="left"/>
+      <w:pPr>
+        <w:ind w:left="720" w:hanging="360"/>
+      </w:pPr>
+      <w:rPr>
+        <w:rFonts w:hint="default"/>
+      </w:rPr>
+    </w:lvl>
+    <w:lvl w:ilvl="1" w:tplc="04090019" w:tentative="1">
+      <w:start w:val="1"/>
+      <w:numFmt w:val="lowerLetter"/>
+      <w:lvlText w:val="%2."/>
+      <w:lvlJc w:val="left"/>
+      <w:pPr>
+        <w:ind w:left="1440" w:hanging="360"/>
+      </w:pPr>
+    </w:lvl>
+    <w:lvl w:ilvl="2" w:tplc="0409001B" w:tentative="1">
+      <w:start w:val="1"/>
+      <w:numFmt w:val="lowerRoman"/>
+      <w:lvlText w:val="%3."/>
+      <w:lvlJc w:val="right"/>
+      <w:pPr>
+        <w:ind w:left="2160" w:hanging="180"/>
+      </w:pPr>
+    </w:lvl>
+    <w:lvl w:ilvl="3" w:tplc="0409000F" w:tentative="1">
+      <w:start w:val="1"/>
+      <w:numFmt w:val="decimal"/>
+      <w:lvlText w:val="%4."/>
+      <w:lvlJc w:val="left"/>
+      <w:pPr>
+        <w:ind w:left="2880" w:hanging="360"/>
+      </w:pPr>
+    </w:lvl>
+    <w:lvl w:ilvl="4" w:tplc="04090019" w:tentative="1">
+      <w:start w:val="1"/>
+      <w:numFmt w:val="lowerLetter"/>
+      <w:lvlText w:val="%5."/>
+      <w:lvlJc w:val="left"/>
+      <w:pPr>
+        <w:ind w:left="3600" w:hanging="360"/>
+      </w:pPr>
+    </w:lvl>
+    <w:lvl w:ilvl="5" w:tplc="0409001B" w:tentative="1">
+      <w:start w:val="1"/>
+      <w:numFmt w:val="lowerRoman"/>
+      <w:lvlText w:val="%6."/>
+      <w:lvlJc w:val="right"/>
+      <w:pPr>
+        <w:ind w:left="4320" w:hanging="180"/>
+      </w:pPr>
+    </w:lvl>
+    <w:lvl w:ilvl="6" w:tplc="0409000F" w:tentative="1">
+      <w:start w:val="1"/>
+      <w:numFmt w:val="decimal"/>
+      <w:lvlText w:val="%7."/>
+      <w:lvlJc w:val="left"/>
+      <w:pPr>
+        <w:ind w:left="5040" w:hanging="360"/>
+      </w:pPr>
+    </w:lvl>
+    <w:lvl w:ilvl="7" w:tplc="04090019" w:tentative="1">
+      <w:start w:val="1"/>
+      <w:numFmt w:val="lowerLetter"/>
+      <w:lvlText w:val="%8."/>
+      <w:lvlJc w:val="left"/>
+      <w:pPr>
+        <w:ind w:left="5760" w:hanging="360"/>
+      </w:pPr>
+    </w:lvl>
+    <w:lvl w:ilvl="8" w:tplc="0409001B" w:tentative="1">
+      <w:start w:val="1"/>
+      <w:numFmt w:val="lowerRoman"/>
+      <w:lvlText w:val="%9."/>
+      <w:lvlJc w:val="right"/>
+      <w:pPr>
+        <w:ind w:left="6480" w:hanging="180"/>
+      </w:pPr>
+    </w:lvl>
+  </w:abstractNum>
+  <w:abstractNum w:abstractNumId="3">
     <w:nsid w:val="262C2C7E"/>
     <w:multiLevelType w:val="hybridMultilevel"/>
     <w:tmpl w:val="B68EFF78"/>
@@ -2738,7 +3197,7 @@
       </w:pPr>
     </w:lvl>
   </w:abstractNum>
-  <w:abstractNum w:abstractNumId="1">
+  <w:abstractNum w:abstractNumId="4">
     <w:nsid w:val="28237157"/>
     <w:multiLevelType w:val="hybridMultilevel"/>
     <w:tmpl w:val="58D2DDB2"/>
@@ -2827,7 +3286,7 @@
       </w:pPr>
     </w:lvl>
   </w:abstractNum>
-  <w:abstractNum w:abstractNumId="2">
+  <w:abstractNum w:abstractNumId="5">
     <w:nsid w:val="3D604586"/>
     <w:multiLevelType w:val="hybridMultilevel"/>
     <w:tmpl w:val="C546AD52"/>
@@ -2913,7 +3372,7 @@
       </w:pPr>
     </w:lvl>
   </w:abstractNum>
-  <w:abstractNum w:abstractNumId="3">
+  <w:abstractNum w:abstractNumId="6">
     <w:nsid w:val="7C22026E"/>
     <w:multiLevelType w:val="hybridMultilevel"/>
     <w:tmpl w:val="FB208D46"/>
@@ -3003,16 +3462,25 @@
     </w:lvl>
   </w:abstractNum>
   <w:num w:numId="1">
+    <w:abstractNumId w:val="6"/>
+  </w:num>
+  <w:num w:numId="2">
+    <w:abstractNumId w:val="4"/>
+  </w:num>
+  <w:num w:numId="3">
     <w:abstractNumId w:val="3"/>
   </w:num>
-  <w:num w:numId="2">
+  <w:num w:numId="4">
+    <w:abstractNumId w:val="5"/>
+  </w:num>
+  <w:num w:numId="5">
+    <w:abstractNumId w:val="2"/>
+  </w:num>
+  <w:num w:numId="6">
     <w:abstractNumId w:val="1"/>
   </w:num>
-  <w:num w:numId="3">
+  <w:num w:numId="7">
     <w:abstractNumId w:val="0"/>
-  </w:num>
-  <w:num w:numId="4">
-    <w:abstractNumId w:val="2"/>
   </w:num>
 </w:numbering>
 </file>
@@ -3508,7 +3976,7 @@
   <a:extraClrSchemeLst/>
   <a:extLst>
     <a:ext uri="{05A4C25C-085E-4340-85A3-A5531E510DB2}">
-      <thm15:themeFamily xmlns:thm15="http://schemas.microsoft.com/office/thememl/2012/main" xmlns="" name="Office Theme" id="{62F939B6-93AF-4DB8-9C6B-D6C7DFDC589F}" vid="{4A3C46E8-61CC-4603-A589-7422A47A8E4A}"/>
+      <thm15:themeFamily xmlns="" xmlns:thm15="http://schemas.microsoft.com/office/thememl/2012/main" name="Office Theme" id="{62F939B6-93AF-4DB8-9C6B-D6C7DFDC589F}" vid="{4A3C46E8-61CC-4603-A589-7422A47A8E4A}"/>
     </a:ext>
   </a:extLst>
 </a:theme>

</xml_diff>

<commit_message>
Exercise 5 (R and Word)
</commit_message>
<xml_diff>
--- a/Assignment3.docx
+++ b/Assignment3.docx
@@ -1332,21 +1332,7 @@
         <w:rPr>
           <w:rFonts w:eastAsiaTheme="minorEastAsia"/>
         </w:rPr>
-        <w:t>e</w:t>
-      </w:r>
-      <w:proofErr w:type="spellStart"/>
-      <w:r>
-        <w:rPr>
-          <w:rFonts w:eastAsiaTheme="minorEastAsia"/>
-        </w:rPr>
-        <w:t>quals</w:t>
-      </w:r>
-      <w:proofErr w:type="spellEnd"/>
-      <w:r>
-        <w:rPr>
-          <w:rFonts w:eastAsiaTheme="minorEastAsia"/>
-        </w:rPr>
-        <w:t xml:space="preserve"> to </w:t>
+        <w:t xml:space="preserve">equals to </w:t>
       </w:r>
       <m:oMath>
         <m:sSub>
@@ -2441,6 +2427,215 @@
         </w:rPr>
         <w:t>Exercise 5</w:t>
       </w:r>
+    </w:p>
+    <w:p>
+      <w:pPr>
+        <w:rPr>
+          <w:b/>
+          <w:bCs/>
+        </w:rPr>
+      </w:pPr>
+    </w:p>
+    <w:p>
+      <w:pPr>
+        <w:pStyle w:val="ListParagraph"/>
+        <w:numPr>
+          <w:ilvl w:val="0"/>
+          <w:numId w:val="5"/>
+        </w:numPr>
+        <w:rPr>
+          <w:bCs/>
+        </w:rPr>
+      </w:pPr>
+      <w:r>
+        <w:rPr>
+          <w:bCs/>
+        </w:rPr>
+        <w:t>Script</w:t>
+      </w:r>
+    </w:p>
+    <w:p>
+      <w:pPr>
+        <w:pStyle w:val="ListParagraph"/>
+        <w:numPr>
+          <w:ilvl w:val="0"/>
+          <w:numId w:val="5"/>
+        </w:numPr>
+        <w:rPr>
+          <w:bCs/>
+        </w:rPr>
+      </w:pPr>
+      <w:r>
+        <w:rPr>
+          <w:bCs/>
+        </w:rPr>
+        <w:t xml:space="preserve">The outcome of </w:t>
+      </w:r>
+      <w:proofErr w:type="spellStart"/>
+      <w:r>
+        <w:rPr>
+          <w:bCs/>
+        </w:rPr>
+        <w:t>xtabs</w:t>
+      </w:r>
+      <w:proofErr w:type="spellEnd"/>
+      <w:r>
+        <w:rPr>
+          <w:bCs/>
+        </w:rPr>
+        <w:t>(~</w:t>
+      </w:r>
+      <w:proofErr w:type="spellStart"/>
+      <w:r>
+        <w:rPr>
+          <w:bCs/>
+        </w:rPr>
+        <w:t>medicin+nausea</w:t>
+      </w:r>
+      <w:proofErr w:type="spellEnd"/>
+      <w:r>
+        <w:rPr>
+          <w:bCs/>
+        </w:rPr>
+        <w:t>) presents the data contained in the data frame in a aggregated view in which the different factors (in this case medicines) are presented in different columns and their respective outcomes (aggregated) are presented in the columns, in this case one column with the number of patients with or without nausea.</w:t>
+      </w:r>
+    </w:p>
+    <w:p>
+      <w:pPr>
+        <w:pStyle w:val="ListParagraph"/>
+        <w:rPr>
+          <w:bCs/>
+        </w:rPr>
+      </w:pPr>
+      <w:r>
+        <w:rPr>
+          <w:bCs/>
+        </w:rPr>
+        <w:t xml:space="preserve">It’s possible to see from </w:t>
+      </w:r>
+      <w:proofErr w:type="spellStart"/>
+      <w:r>
+        <w:rPr>
+          <w:bCs/>
+        </w:rPr>
+        <w:t>xtabs</w:t>
+      </w:r>
+      <w:proofErr w:type="spellEnd"/>
+      <w:r>
+        <w:rPr>
+          <w:bCs/>
+        </w:rPr>
+        <w:t xml:space="preserve"> that </w:t>
+      </w:r>
+      <w:r>
+        <w:rPr>
+          <w:bCs/>
+        </w:rPr>
+        <w:t>Chlorpromazine</w:t>
+      </w:r>
+      <w:r>
+        <w:rPr>
+          <w:bCs/>
+        </w:rPr>
+        <w:t xml:space="preserve"> had the biggest number of samples (patients) compared to the other medicines.  It also had the best performance (when considering the number of patients without nausea after the treatment).</w:t>
+      </w:r>
+    </w:p>
+    <w:p>
+      <w:pPr>
+        <w:pStyle w:val="ListParagraph"/>
+        <w:numPr>
+          <w:ilvl w:val="0"/>
+          <w:numId w:val="5"/>
+        </w:numPr>
+        <w:rPr>
+          <w:bCs/>
+        </w:rPr>
+      </w:pPr>
+      <w:r>
+        <w:rPr>
+          <w:bCs/>
+        </w:rPr>
+        <w:t>Given that the value for p</w:t>
+      </w:r>
+      <w:r>
+        <w:rPr>
+          <w:bCs/>
+        </w:rPr>
+        <w:t>-value</w:t>
+      </w:r>
+      <w:r>
+        <w:rPr>
+          <w:bCs/>
+        </w:rPr>
+        <w:t xml:space="preserve"> = 0.042 we reject the null hypothesis that the populations are the same, in other words, there might be a difference between the different treatments.</w:t>
+      </w:r>
+    </w:p>
+    <w:p>
+      <w:pPr>
+        <w:pStyle w:val="ListParagraph"/>
+        <w:numPr>
+          <w:ilvl w:val="0"/>
+          <w:numId w:val="5"/>
+        </w:numPr>
+        <w:rPr>
+          <w:bCs/>
+        </w:rPr>
+      </w:pPr>
+      <w:r>
+        <w:rPr>
+          <w:bCs/>
+        </w:rPr>
+        <w:t xml:space="preserve">The p-value calculated from </w:t>
+      </w:r>
+      <w:proofErr w:type="spellStart"/>
+      <w:r>
+        <w:rPr>
+          <w:bCs/>
+        </w:rPr>
+        <w:t>chisquare</w:t>
+      </w:r>
+      <w:proofErr w:type="spellEnd"/>
+      <w:r>
+        <w:rPr>
+          <w:bCs/>
+        </w:rPr>
+        <w:t xml:space="preserve"> test is </w:t>
+      </w:r>
+      <w:r>
+        <w:rPr>
+          <w:bCs/>
+          <w:u w:val="single"/>
+        </w:rPr>
+        <w:t xml:space="preserve">different </w:t>
+      </w:r>
+      <w:r>
+        <w:rPr>
+          <w:bCs/>
+        </w:rPr>
+        <w:t xml:space="preserve">from the value calculated by the permutation test. If the null hypothesis was true there wouldn’t be difference between each factor’s populations and in this case the p-value from the data set (experiment) would be the same as the one calculated by the population via the </w:t>
+      </w:r>
+      <w:proofErr w:type="spellStart"/>
+      <w:r>
+        <w:rPr>
+          <w:bCs/>
+        </w:rPr>
+        <w:t>chisquare</w:t>
+      </w:r>
+      <w:proofErr w:type="spellEnd"/>
+      <w:r>
+        <w:rPr>
+          <w:bCs/>
+        </w:rPr>
+        <w:t xml:space="preserve"> test.</w:t>
+      </w:r>
+    </w:p>
+    <w:p>
+      <w:pPr>
+        <w:ind w:left="360"/>
+        <w:rPr>
+          <w:bCs/>
+        </w:rPr>
+      </w:pPr>
     </w:p>
     <w:p>
       <w:pPr>
@@ -2650,6 +2845,270 @@
 <file path=word/numbering.xml><?xml version="1.0" encoding="utf-8"?>
 <w:numbering xmlns:ve="http://schemas.openxmlformats.org/markup-compatibility/2006" xmlns:o="urn:schemas-microsoft-com:office:office" xmlns:r="http://schemas.openxmlformats.org/officeDocument/2006/relationships" xmlns:m="http://schemas.openxmlformats.org/officeDocument/2006/math" xmlns:v="urn:schemas-microsoft-com:vml" xmlns:wp="http://schemas.openxmlformats.org/drawingml/2006/wordprocessingDrawing" xmlns:w10="urn:schemas-microsoft-com:office:word" xmlns:w="http://schemas.openxmlformats.org/wordprocessingml/2006/main" xmlns:wne="http://schemas.microsoft.com/office/word/2006/wordml">
   <w:abstractNum w:abstractNumId="0">
+    <w:nsid w:val="00946ACE"/>
+    <w:multiLevelType w:val="hybridMultilevel"/>
+    <w:tmpl w:val="5CB631A2"/>
+    <w:lvl w:ilvl="0" w:tplc="04090011">
+      <w:start w:val="1"/>
+      <w:numFmt w:val="decimal"/>
+      <w:lvlText w:val="%1)"/>
+      <w:lvlJc w:val="left"/>
+      <w:pPr>
+        <w:ind w:left="1440" w:hanging="360"/>
+      </w:pPr>
+    </w:lvl>
+    <w:lvl w:ilvl="1" w:tplc="04090019" w:tentative="1">
+      <w:start w:val="1"/>
+      <w:numFmt w:val="lowerLetter"/>
+      <w:lvlText w:val="%2."/>
+      <w:lvlJc w:val="left"/>
+      <w:pPr>
+        <w:ind w:left="2160" w:hanging="360"/>
+      </w:pPr>
+    </w:lvl>
+    <w:lvl w:ilvl="2" w:tplc="0409001B" w:tentative="1">
+      <w:start w:val="1"/>
+      <w:numFmt w:val="lowerRoman"/>
+      <w:lvlText w:val="%3."/>
+      <w:lvlJc w:val="right"/>
+      <w:pPr>
+        <w:ind w:left="2880" w:hanging="180"/>
+      </w:pPr>
+    </w:lvl>
+    <w:lvl w:ilvl="3" w:tplc="0409000F" w:tentative="1">
+      <w:start w:val="1"/>
+      <w:numFmt w:val="decimal"/>
+      <w:lvlText w:val="%4."/>
+      <w:lvlJc w:val="left"/>
+      <w:pPr>
+        <w:ind w:left="3600" w:hanging="360"/>
+      </w:pPr>
+    </w:lvl>
+    <w:lvl w:ilvl="4" w:tplc="04090019" w:tentative="1">
+      <w:start w:val="1"/>
+      <w:numFmt w:val="lowerLetter"/>
+      <w:lvlText w:val="%5."/>
+      <w:lvlJc w:val="left"/>
+      <w:pPr>
+        <w:ind w:left="4320" w:hanging="360"/>
+      </w:pPr>
+    </w:lvl>
+    <w:lvl w:ilvl="5" w:tplc="0409001B" w:tentative="1">
+      <w:start w:val="1"/>
+      <w:numFmt w:val="lowerRoman"/>
+      <w:lvlText w:val="%6."/>
+      <w:lvlJc w:val="right"/>
+      <w:pPr>
+        <w:ind w:left="5040" w:hanging="180"/>
+      </w:pPr>
+    </w:lvl>
+    <w:lvl w:ilvl="6" w:tplc="0409000F" w:tentative="1">
+      <w:start w:val="1"/>
+      <w:numFmt w:val="decimal"/>
+      <w:lvlText w:val="%7."/>
+      <w:lvlJc w:val="left"/>
+      <w:pPr>
+        <w:ind w:left="5760" w:hanging="360"/>
+      </w:pPr>
+    </w:lvl>
+    <w:lvl w:ilvl="7" w:tplc="04090019" w:tentative="1">
+      <w:start w:val="1"/>
+      <w:numFmt w:val="lowerLetter"/>
+      <w:lvlText w:val="%8."/>
+      <w:lvlJc w:val="left"/>
+      <w:pPr>
+        <w:ind w:left="6480" w:hanging="360"/>
+      </w:pPr>
+    </w:lvl>
+    <w:lvl w:ilvl="8" w:tplc="0409001B" w:tentative="1">
+      <w:start w:val="1"/>
+      <w:numFmt w:val="lowerRoman"/>
+      <w:lvlText w:val="%9."/>
+      <w:lvlJc w:val="right"/>
+      <w:pPr>
+        <w:ind w:left="7200" w:hanging="180"/>
+      </w:pPr>
+    </w:lvl>
+  </w:abstractNum>
+  <w:abstractNum w:abstractNumId="1">
+    <w:nsid w:val="0DE83C8C"/>
+    <w:multiLevelType w:val="hybridMultilevel"/>
+    <w:tmpl w:val="7DFA6C42"/>
+    <w:lvl w:ilvl="0" w:tplc="04090011">
+      <w:start w:val="1"/>
+      <w:numFmt w:val="decimal"/>
+      <w:lvlText w:val="%1)"/>
+      <w:lvlJc w:val="left"/>
+      <w:pPr>
+        <w:ind w:left="720" w:hanging="360"/>
+      </w:pPr>
+      <w:rPr>
+        <w:rFonts w:hint="default"/>
+      </w:rPr>
+    </w:lvl>
+    <w:lvl w:ilvl="1" w:tplc="04090019" w:tentative="1">
+      <w:start w:val="1"/>
+      <w:numFmt w:val="lowerLetter"/>
+      <w:lvlText w:val="%2."/>
+      <w:lvlJc w:val="left"/>
+      <w:pPr>
+        <w:ind w:left="1440" w:hanging="360"/>
+      </w:pPr>
+    </w:lvl>
+    <w:lvl w:ilvl="2" w:tplc="0409001B" w:tentative="1">
+      <w:start w:val="1"/>
+      <w:numFmt w:val="lowerRoman"/>
+      <w:lvlText w:val="%3."/>
+      <w:lvlJc w:val="right"/>
+      <w:pPr>
+        <w:ind w:left="2160" w:hanging="180"/>
+      </w:pPr>
+    </w:lvl>
+    <w:lvl w:ilvl="3" w:tplc="0409000F" w:tentative="1">
+      <w:start w:val="1"/>
+      <w:numFmt w:val="decimal"/>
+      <w:lvlText w:val="%4."/>
+      <w:lvlJc w:val="left"/>
+      <w:pPr>
+        <w:ind w:left="2880" w:hanging="360"/>
+      </w:pPr>
+    </w:lvl>
+    <w:lvl w:ilvl="4" w:tplc="04090019" w:tentative="1">
+      <w:start w:val="1"/>
+      <w:numFmt w:val="lowerLetter"/>
+      <w:lvlText w:val="%5."/>
+      <w:lvlJc w:val="left"/>
+      <w:pPr>
+        <w:ind w:left="3600" w:hanging="360"/>
+      </w:pPr>
+    </w:lvl>
+    <w:lvl w:ilvl="5" w:tplc="0409001B" w:tentative="1">
+      <w:start w:val="1"/>
+      <w:numFmt w:val="lowerRoman"/>
+      <w:lvlText w:val="%6."/>
+      <w:lvlJc w:val="right"/>
+      <w:pPr>
+        <w:ind w:left="4320" w:hanging="180"/>
+      </w:pPr>
+    </w:lvl>
+    <w:lvl w:ilvl="6" w:tplc="0409000F" w:tentative="1">
+      <w:start w:val="1"/>
+      <w:numFmt w:val="decimal"/>
+      <w:lvlText w:val="%7."/>
+      <w:lvlJc w:val="left"/>
+      <w:pPr>
+        <w:ind w:left="5040" w:hanging="360"/>
+      </w:pPr>
+    </w:lvl>
+    <w:lvl w:ilvl="7" w:tplc="04090019" w:tentative="1">
+      <w:start w:val="1"/>
+      <w:numFmt w:val="lowerLetter"/>
+      <w:lvlText w:val="%8."/>
+      <w:lvlJc w:val="left"/>
+      <w:pPr>
+        <w:ind w:left="5760" w:hanging="360"/>
+      </w:pPr>
+    </w:lvl>
+    <w:lvl w:ilvl="8" w:tplc="0409001B" w:tentative="1">
+      <w:start w:val="1"/>
+      <w:numFmt w:val="lowerRoman"/>
+      <w:lvlText w:val="%9."/>
+      <w:lvlJc w:val="right"/>
+      <w:pPr>
+        <w:ind w:left="6480" w:hanging="180"/>
+      </w:pPr>
+    </w:lvl>
+  </w:abstractNum>
+  <w:abstractNum w:abstractNumId="2">
+    <w:nsid w:val="1E32121E"/>
+    <w:multiLevelType w:val="hybridMultilevel"/>
+    <w:tmpl w:val="5ED0D1BC"/>
+    <w:lvl w:ilvl="0" w:tplc="04090011">
+      <w:start w:val="1"/>
+      <w:numFmt w:val="decimal"/>
+      <w:lvlText w:val="%1)"/>
+      <w:lvlJc w:val="left"/>
+      <w:pPr>
+        <w:ind w:left="720" w:hanging="360"/>
+      </w:pPr>
+      <w:rPr>
+        <w:rFonts w:hint="default"/>
+      </w:rPr>
+    </w:lvl>
+    <w:lvl w:ilvl="1" w:tplc="04090019" w:tentative="1">
+      <w:start w:val="1"/>
+      <w:numFmt w:val="lowerLetter"/>
+      <w:lvlText w:val="%2."/>
+      <w:lvlJc w:val="left"/>
+      <w:pPr>
+        <w:ind w:left="1440" w:hanging="360"/>
+      </w:pPr>
+    </w:lvl>
+    <w:lvl w:ilvl="2" w:tplc="0409001B" w:tentative="1">
+      <w:start w:val="1"/>
+      <w:numFmt w:val="lowerRoman"/>
+      <w:lvlText w:val="%3."/>
+      <w:lvlJc w:val="right"/>
+      <w:pPr>
+        <w:ind w:left="2160" w:hanging="180"/>
+      </w:pPr>
+    </w:lvl>
+    <w:lvl w:ilvl="3" w:tplc="0409000F" w:tentative="1">
+      <w:start w:val="1"/>
+      <w:numFmt w:val="decimal"/>
+      <w:lvlText w:val="%4."/>
+      <w:lvlJc w:val="left"/>
+      <w:pPr>
+        <w:ind w:left="2880" w:hanging="360"/>
+      </w:pPr>
+    </w:lvl>
+    <w:lvl w:ilvl="4" w:tplc="04090019" w:tentative="1">
+      <w:start w:val="1"/>
+      <w:numFmt w:val="lowerLetter"/>
+      <w:lvlText w:val="%5."/>
+      <w:lvlJc w:val="left"/>
+      <w:pPr>
+        <w:ind w:left="3600" w:hanging="360"/>
+      </w:pPr>
+    </w:lvl>
+    <w:lvl w:ilvl="5" w:tplc="0409001B" w:tentative="1">
+      <w:start w:val="1"/>
+      <w:numFmt w:val="lowerRoman"/>
+      <w:lvlText w:val="%6."/>
+      <w:lvlJc w:val="right"/>
+      <w:pPr>
+        <w:ind w:left="4320" w:hanging="180"/>
+      </w:pPr>
+    </w:lvl>
+    <w:lvl w:ilvl="6" w:tplc="0409000F" w:tentative="1">
+      <w:start w:val="1"/>
+      <w:numFmt w:val="decimal"/>
+      <w:lvlText w:val="%7."/>
+      <w:lvlJc w:val="left"/>
+      <w:pPr>
+        <w:ind w:left="5040" w:hanging="360"/>
+      </w:pPr>
+    </w:lvl>
+    <w:lvl w:ilvl="7" w:tplc="04090019" w:tentative="1">
+      <w:start w:val="1"/>
+      <w:numFmt w:val="lowerLetter"/>
+      <w:lvlText w:val="%8."/>
+      <w:lvlJc w:val="left"/>
+      <w:pPr>
+        <w:ind w:left="5760" w:hanging="360"/>
+      </w:pPr>
+    </w:lvl>
+    <w:lvl w:ilvl="8" w:tplc="0409001B" w:tentative="1">
+      <w:start w:val="1"/>
+      <w:numFmt w:val="lowerRoman"/>
+      <w:lvlText w:val="%9."/>
+      <w:lvlJc w:val="right"/>
+      <w:pPr>
+        <w:ind w:left="6480" w:hanging="180"/>
+      </w:pPr>
+    </w:lvl>
+  </w:abstractNum>
+  <w:abstractNum w:abstractNumId="3">
     <w:nsid w:val="262C2C7E"/>
     <w:multiLevelType w:val="hybridMultilevel"/>
     <w:tmpl w:val="B68EFF78"/>
@@ -2738,7 +3197,7 @@
       </w:pPr>
     </w:lvl>
   </w:abstractNum>
-  <w:abstractNum w:abstractNumId="1">
+  <w:abstractNum w:abstractNumId="4">
     <w:nsid w:val="28237157"/>
     <w:multiLevelType w:val="hybridMultilevel"/>
     <w:tmpl w:val="58D2DDB2"/>
@@ -2827,7 +3286,7 @@
       </w:pPr>
     </w:lvl>
   </w:abstractNum>
-  <w:abstractNum w:abstractNumId="2">
+  <w:abstractNum w:abstractNumId="5">
     <w:nsid w:val="3D604586"/>
     <w:multiLevelType w:val="hybridMultilevel"/>
     <w:tmpl w:val="C546AD52"/>
@@ -2913,7 +3372,7 @@
       </w:pPr>
     </w:lvl>
   </w:abstractNum>
-  <w:abstractNum w:abstractNumId="3">
+  <w:abstractNum w:abstractNumId="6">
     <w:nsid w:val="7C22026E"/>
     <w:multiLevelType w:val="hybridMultilevel"/>
     <w:tmpl w:val="FB208D46"/>
@@ -3003,16 +3462,25 @@
     </w:lvl>
   </w:abstractNum>
   <w:num w:numId="1">
+    <w:abstractNumId w:val="6"/>
+  </w:num>
+  <w:num w:numId="2">
+    <w:abstractNumId w:val="4"/>
+  </w:num>
+  <w:num w:numId="3">
     <w:abstractNumId w:val="3"/>
   </w:num>
-  <w:num w:numId="2">
+  <w:num w:numId="4">
+    <w:abstractNumId w:val="5"/>
+  </w:num>
+  <w:num w:numId="5">
+    <w:abstractNumId w:val="2"/>
+  </w:num>
+  <w:num w:numId="6">
     <w:abstractNumId w:val="1"/>
   </w:num>
-  <w:num w:numId="3">
+  <w:num w:numId="7">
     <w:abstractNumId w:val="0"/>
-  </w:num>
-  <w:num w:numId="4">
-    <w:abstractNumId w:val="2"/>
   </w:num>
 </w:numbering>
 </file>
@@ -3508,7 +3976,7 @@
   <a:extraClrSchemeLst/>
   <a:extLst>
     <a:ext uri="{05A4C25C-085E-4340-85A3-A5531E510DB2}">
-      <thm15:themeFamily xmlns:thm15="http://schemas.microsoft.com/office/thememl/2012/main" xmlns="" name="Office Theme" id="{62F939B6-93AF-4DB8-9C6B-D6C7DFDC589F}" vid="{4A3C46E8-61CC-4603-A589-7422A47A8E4A}"/>
+      <thm15:themeFamily xmlns="" xmlns:thm15="http://schemas.microsoft.com/office/thememl/2012/main" name="Office Theme" id="{62F939B6-93AF-4DB8-9C6B-D6C7DFDC589F}" vid="{4A3C46E8-61CC-4603-A589-7422A47A8E4A}"/>
     </a:ext>
   </a:extLst>
 </a:theme>

</xml_diff>

<commit_message>
Document ex3 and source updated
</commit_message>
<xml_diff>
--- a/Assignment3.docx
+++ b/Assignment3.docx
@@ -99,21 +99,7 @@
         <w:rPr>
           <w:bCs/>
         </w:rPr>
-        <w:t xml:space="preserve">, we can observe that different levels of skill certainly affect the time. The higher the skill </w:t>
-      </w:r>
-      <w:proofErr w:type="gramStart"/>
-      <w:r>
-        <w:rPr>
-          <w:bCs/>
-        </w:rPr>
-        <w:t>is,</w:t>
-      </w:r>
-      <w:proofErr w:type="gramEnd"/>
-      <w:r>
-        <w:rPr>
-          <w:bCs/>
-        </w:rPr>
-        <w:t xml:space="preserve"> the more time is spent. Glancing at t</w:t>
+        <w:t>, we can observe that different levels of skill certainly affect the time. The higher the skill is, the more time is spent. Glancing at t</w:t>
       </w:r>
       <w:r>
         <w:rPr>
@@ -173,21 +159,7 @@
         <w:rPr>
           <w:bCs/>
         </w:rPr>
-        <w:t xml:space="preserve">By applying </w:t>
-      </w:r>
-      <w:proofErr w:type="spellStart"/>
-      <w:r>
-        <w:rPr>
-          <w:bCs/>
-        </w:rPr>
-        <w:t>anova</w:t>
-      </w:r>
-      <w:proofErr w:type="spellEnd"/>
-      <w:r>
-        <w:rPr>
-          <w:bCs/>
-        </w:rPr>
-        <w:t xml:space="preserve"> test to our data, we get the p-value for interface factor equals </w:t>
+        <w:t xml:space="preserve">By applying anova test to our data, we get the p-value for interface factor equals </w:t>
       </w:r>
       <w:r>
         <w:rPr>
@@ -458,23 +430,7 @@
           <w:rFonts w:ascii="AppleSystemUIFont" w:hAnsi="AppleSystemUIFont" w:cs="AppleSystemUIFont"/>
           <w:color w:val="353535"/>
         </w:rPr>
-        <w:t xml:space="preserve">The p-value of one-way </w:t>
-      </w:r>
-      <w:proofErr w:type="spellStart"/>
-      <w:r>
-        <w:rPr>
-          <w:rFonts w:ascii="AppleSystemUIFont" w:hAnsi="AppleSystemUIFont" w:cs="AppleSystemUIFont"/>
-          <w:color w:val="353535"/>
-        </w:rPr>
-        <w:t>anova</w:t>
-      </w:r>
-      <w:proofErr w:type="spellEnd"/>
-      <w:r>
-        <w:rPr>
-          <w:rFonts w:ascii="AppleSystemUIFont" w:hAnsi="AppleSystemUIFont" w:cs="AppleSystemUIFont"/>
-          <w:color w:val="353535"/>
-        </w:rPr>
-        <w:t xml:space="preserve"> is 0.09642, which means we can not reject the null hypothesis that there is no interface effect</w:t>
+        <w:t>The p-value of one-way anova is 0.09642, which means we can not reject the null hypothesis that there is no interface effect</w:t>
       </w:r>
       <w:r>
         <w:rPr>
@@ -528,8 +484,6 @@
           <w:bCs/>
         </w:rPr>
       </w:pPr>
-      <w:bookmarkStart w:id="0" w:name="_GoBack"/>
-      <w:bookmarkEnd w:id="0"/>
       <w:r>
         <w:rPr>
           <w:rFonts w:ascii="AppleSystemUIFont" w:hAnsi="AppleSystemUIFont" w:cs="AppleSystemUIFont"/>
@@ -565,15 +519,7 @@
         <w:t>The p-value</w:t>
       </w:r>
       <w:r>
-        <w:t xml:space="preserve">s produced with </w:t>
-      </w:r>
-      <w:proofErr w:type="spellStart"/>
-      <w:r>
-        <w:t>anova</w:t>
-      </w:r>
-      <w:proofErr w:type="spellEnd"/>
-      <w:r>
-        <w:t xml:space="preserve"> and summary commands are not simultaneous. The p-values in the lines starter2 to starter5 are for the hypothesis </w:t>
+        <w:t xml:space="preserve">s produced with anova and summary commands are not simultaneous. The p-values in the lines starter2 to starter5 are for the hypothesis </w:t>
       </w:r>
       <m:oMath>
         <m:sSub>
@@ -1055,21 +1001,7 @@
         <w:rPr>
           <w:rFonts w:eastAsiaTheme="minorEastAsia"/>
         </w:rPr>
-        <w:t>e</w:t>
-      </w:r>
-      <w:proofErr w:type="spellStart"/>
-      <w:r>
-        <w:rPr>
-          <w:rFonts w:eastAsiaTheme="minorEastAsia"/>
-        </w:rPr>
-        <w:t>quals</w:t>
-      </w:r>
-      <w:proofErr w:type="spellEnd"/>
-      <w:r>
-        <w:rPr>
-          <w:rFonts w:eastAsiaTheme="minorEastAsia"/>
-        </w:rPr>
-        <w:t xml:space="preserve"> to </w:t>
+        <w:t xml:space="preserve">equals to </w:t>
       </w:r>
       <m:oMath>
         <m:sSub>
@@ -2099,11 +2031,246 @@
     </w:p>
     <w:p>
       <w:pPr>
-        <w:rPr>
-          <w:b/>
-          <w:bCs/>
-        </w:rPr>
-      </w:pPr>
+        <w:pStyle w:val="ListParagraph"/>
+        <w:numPr>
+          <w:ilvl w:val="0"/>
+          <w:numId w:val="6"/>
+        </w:numPr>
+        <w:rPr>
+          <w:bCs/>
+        </w:rPr>
+      </w:pPr>
+      <w:r>
+        <w:rPr>
+          <w:bCs/>
+        </w:rPr>
+        <w:t>The effect of type of feedingstuffs is</w:t>
+      </w:r>
+      <w:r>
+        <w:rPr>
+          <w:bCs/>
+        </w:rPr>
+        <w:t xml:space="preserve"> not</w:t>
+      </w:r>
+      <w:r>
+        <w:rPr>
+          <w:bCs/>
+        </w:rPr>
+        <w:t xml:space="preserve"> significant</w:t>
+      </w:r>
+      <w:r>
+        <w:rPr>
+          <w:bCs/>
+        </w:rPr>
+        <w:t xml:space="preserve"> with the p-value = 0.516 &gt; 0.05.</w:t>
+      </w:r>
+      <w:r>
+        <w:rPr>
+          <w:bCs/>
+        </w:rPr>
+        <w:t xml:space="preserve"> In other words, we can not reject the null hypothesis of “no effect of type of feeding stuffs”</w:t>
+      </w:r>
+    </w:p>
+    <w:p>
+      <w:pPr>
+        <w:ind w:firstLine="360"/>
+        <w:rPr>
+          <w:bCs/>
+        </w:rPr>
+      </w:pPr>
+      <w:r>
+        <w:rPr>
+          <w:bCs/>
+        </w:rPr>
+        <w:t>2)</w:t>
+      </w:r>
+      <w:r>
+        <w:rPr>
+          <w:bCs/>
+        </w:rPr>
+        <w:t xml:space="preserve">   </w:t>
+      </w:r>
+      <w:r>
+        <w:rPr>
+          <w:bCs/>
+        </w:rPr>
+        <w:t xml:space="preserve">TreamentA is estimated to produce </w:t>
+      </w:r>
+      <w:r>
+        <w:rPr>
+          <w:bCs/>
+        </w:rPr>
+        <w:t>0.51</w:t>
+      </w:r>
+      <w:r>
+        <w:rPr>
+          <w:bCs/>
+        </w:rPr>
+        <w:t xml:space="preserve"> more milk</w:t>
+      </w:r>
+      <w:r>
+        <w:rPr>
+          <w:bCs/>
+        </w:rPr>
+        <w:t xml:space="preserve"> than TreatmentB</w:t>
+      </w:r>
+    </w:p>
+    <w:p>
+      <w:pPr>
+        <w:ind w:firstLine="360"/>
+        <w:rPr>
+          <w:bCs/>
+        </w:rPr>
+      </w:pPr>
+      <w:r>
+        <w:rPr>
+          <w:bCs/>
+        </w:rPr>
+        <w:t xml:space="preserve">3)  </w:t>
+      </w:r>
+      <w:r>
+        <w:rPr>
+          <w:bCs/>
+        </w:rPr>
+        <w:t xml:space="preserve">With p-value = </w:t>
+      </w:r>
+      <w:r>
+        <w:rPr>
+          <w:bCs/>
+        </w:rPr>
+        <w:t>0.446</w:t>
+      </w:r>
+      <w:r>
+        <w:rPr>
+          <w:bCs/>
+        </w:rPr>
+        <w:t xml:space="preserve"> &gt; 0.05 from anova test, we can draw the same conclusion as the first section that we can not reject the null hypothesis that there is no effect of type of feeding stuffs on milk production.</w:t>
+      </w:r>
+    </w:p>
+    <w:p>
+      <w:pPr>
+        <w:ind w:firstLine="360"/>
+        <w:rPr>
+          <w:rFonts w:ascii="AppleSystemUIFont" w:hAnsi="AppleSystemUIFont" w:cs="AppleSystemUIFont"/>
+          <w:color w:val="353535"/>
+        </w:rPr>
+      </w:pPr>
+      <w:r>
+        <w:rPr>
+          <w:bCs/>
+        </w:rPr>
+        <w:t>4</w:t>
+      </w:r>
+      <w:r>
+        <w:rPr>
+          <w:bCs/>
+        </w:rPr>
+        <w:t>) T</w:t>
+      </w:r>
+      <w:r>
+        <w:rPr>
+          <w:bCs/>
+        </w:rPr>
+        <w:t xml:space="preserve">he pair t-test is invalid since it </w:t>
+      </w:r>
+      <w:r>
+        <w:rPr>
+          <w:bCs/>
+        </w:rPr>
+        <w:t>only tests</w:t>
+      </w:r>
+      <w:r>
+        <w:rPr>
+          <w:bCs/>
+        </w:rPr>
+        <w:t xml:space="preserve"> whether there is</w:t>
+      </w:r>
+      <w:r>
+        <w:rPr>
+          <w:bCs/>
+        </w:rPr>
+        <w:t xml:space="preserve"> </w:t>
+      </w:r>
+      <w:r>
+        <w:rPr>
+          <w:bCs/>
+        </w:rPr>
+        <w:t>difference</w:t>
+      </w:r>
+      <w:r>
+        <w:rPr>
+          <w:bCs/>
+        </w:rPr>
+        <w:t xml:space="preserve"> between</w:t>
+      </w:r>
+      <w:r>
+        <w:rPr>
+          <w:bCs/>
+        </w:rPr>
+        <w:t xml:space="preserve"> </w:t>
+      </w:r>
+      <w:r>
+        <w:rPr>
+          <w:bCs/>
+        </w:rPr>
+        <w:t xml:space="preserve">the true mean </w:t>
+      </w:r>
+      <w:r>
+        <w:rPr>
+          <w:bCs/>
+        </w:rPr>
+        <w:t>of</w:t>
+      </w:r>
+      <w:r>
+        <w:rPr>
+          <w:bCs/>
+        </w:rPr>
+        <w:t xml:space="preserve"> the paired samples</w:t>
+      </w:r>
+      <w:r>
+        <w:rPr>
+          <w:bCs/>
+        </w:rPr>
+        <w:t xml:space="preserve"> due to 2 different treatments. Nonetheless, we can not ignore </w:t>
+      </w:r>
+      <w:r>
+        <w:rPr>
+          <w:rFonts w:ascii="AppleSystemUIFont" w:hAnsi="AppleSystemUIFont" w:cs="AppleSystemUIFont"/>
+          <w:color w:val="353535"/>
+        </w:rPr>
+        <w:t>fixed period effect</w:t>
+      </w:r>
+      <w:r>
+        <w:rPr>
+          <w:rFonts w:ascii="AppleSystemUIFont" w:hAnsi="AppleSystemUIFont" w:cs="AppleSystemUIFont"/>
+          <w:color w:val="353535"/>
+        </w:rPr>
+        <w:t xml:space="preserve"> and </w:t>
+      </w:r>
+      <w:r>
+        <w:rPr>
+          <w:rFonts w:ascii="AppleSystemUIFont" w:hAnsi="AppleSystemUIFont" w:cs="AppleSystemUIFont"/>
+          <w:color w:val="353535"/>
+        </w:rPr>
+        <w:t>fixed sequence effect</w:t>
+      </w:r>
+      <w:r>
+        <w:rPr>
+          <w:rFonts w:ascii="AppleSystemUIFont" w:hAnsi="AppleSystemUIFont" w:cs="AppleSystemUIFont"/>
+          <w:color w:val="353535"/>
+        </w:rPr>
+        <w:t xml:space="preserve"> in our current experiment, which in turn leads to the less accuracy of paired-test</w:t>
+      </w:r>
+    </w:p>
+    <w:p>
+      <w:pPr>
+        <w:ind w:firstLine="360"/>
+        <w:rPr>
+          <w:bCs/>
+        </w:rPr>
+      </w:pPr>
+      <w:bookmarkStart w:id="0" w:name="_GoBack"/>
+      <w:bookmarkEnd w:id="0"/>
     </w:p>
     <w:p>
       <w:pPr>
@@ -2523,6 +2690,184 @@
     </w:lvl>
   </w:abstractNum>
   <w:abstractNum w:abstractNumId="3">
+    <w:nsid w:val="555A2FBE"/>
+    <w:multiLevelType w:val="hybridMultilevel"/>
+    <w:tmpl w:val="53D80E50"/>
+    <w:lvl w:ilvl="0" w:tplc="04090011">
+      <w:start w:val="1"/>
+      <w:numFmt w:val="decimal"/>
+      <w:lvlText w:val="%1)"/>
+      <w:lvlJc w:val="left"/>
+      <w:pPr>
+        <w:ind w:left="720" w:hanging="360"/>
+      </w:pPr>
+      <w:rPr>
+        <w:rFonts w:hint="default"/>
+      </w:rPr>
+    </w:lvl>
+    <w:lvl w:ilvl="1" w:tplc="04090019" w:tentative="1">
+      <w:start w:val="1"/>
+      <w:numFmt w:val="lowerLetter"/>
+      <w:lvlText w:val="%2."/>
+      <w:lvlJc w:val="left"/>
+      <w:pPr>
+        <w:ind w:left="1440" w:hanging="360"/>
+      </w:pPr>
+    </w:lvl>
+    <w:lvl w:ilvl="2" w:tplc="0409001B" w:tentative="1">
+      <w:start w:val="1"/>
+      <w:numFmt w:val="lowerRoman"/>
+      <w:lvlText w:val="%3."/>
+      <w:lvlJc w:val="right"/>
+      <w:pPr>
+        <w:ind w:left="2160" w:hanging="180"/>
+      </w:pPr>
+    </w:lvl>
+    <w:lvl w:ilvl="3" w:tplc="0409000F" w:tentative="1">
+      <w:start w:val="1"/>
+      <w:numFmt w:val="decimal"/>
+      <w:lvlText w:val="%4."/>
+      <w:lvlJc w:val="left"/>
+      <w:pPr>
+        <w:ind w:left="2880" w:hanging="360"/>
+      </w:pPr>
+    </w:lvl>
+    <w:lvl w:ilvl="4" w:tplc="04090019" w:tentative="1">
+      <w:start w:val="1"/>
+      <w:numFmt w:val="lowerLetter"/>
+      <w:lvlText w:val="%5."/>
+      <w:lvlJc w:val="left"/>
+      <w:pPr>
+        <w:ind w:left="3600" w:hanging="360"/>
+      </w:pPr>
+    </w:lvl>
+    <w:lvl w:ilvl="5" w:tplc="0409001B" w:tentative="1">
+      <w:start w:val="1"/>
+      <w:numFmt w:val="lowerRoman"/>
+      <w:lvlText w:val="%6."/>
+      <w:lvlJc w:val="right"/>
+      <w:pPr>
+        <w:ind w:left="4320" w:hanging="180"/>
+      </w:pPr>
+    </w:lvl>
+    <w:lvl w:ilvl="6" w:tplc="0409000F" w:tentative="1">
+      <w:start w:val="1"/>
+      <w:numFmt w:val="decimal"/>
+      <w:lvlText w:val="%7."/>
+      <w:lvlJc w:val="left"/>
+      <w:pPr>
+        <w:ind w:left="5040" w:hanging="360"/>
+      </w:pPr>
+    </w:lvl>
+    <w:lvl w:ilvl="7" w:tplc="04090019" w:tentative="1">
+      <w:start w:val="1"/>
+      <w:numFmt w:val="lowerLetter"/>
+      <w:lvlText w:val="%8."/>
+      <w:lvlJc w:val="left"/>
+      <w:pPr>
+        <w:ind w:left="5760" w:hanging="360"/>
+      </w:pPr>
+    </w:lvl>
+    <w:lvl w:ilvl="8" w:tplc="0409001B" w:tentative="1">
+      <w:start w:val="1"/>
+      <w:numFmt w:val="lowerRoman"/>
+      <w:lvlText w:val="%9."/>
+      <w:lvlJc w:val="right"/>
+      <w:pPr>
+        <w:ind w:left="6480" w:hanging="180"/>
+      </w:pPr>
+    </w:lvl>
+  </w:abstractNum>
+  <w:abstractNum w:abstractNumId="4">
+    <w:nsid w:val="67126691"/>
+    <w:multiLevelType w:val="hybridMultilevel"/>
+    <w:tmpl w:val="40C2BAE0"/>
+    <w:lvl w:ilvl="0" w:tplc="C032B598">
+      <w:start w:val="1"/>
+      <w:numFmt w:val="decimal"/>
+      <w:lvlText w:val="%1)"/>
+      <w:lvlJc w:val="left"/>
+      <w:pPr>
+        <w:ind w:left="1080" w:hanging="360"/>
+      </w:pPr>
+      <w:rPr>
+        <w:rFonts w:hint="default"/>
+      </w:rPr>
+    </w:lvl>
+    <w:lvl w:ilvl="1" w:tplc="04090019" w:tentative="1">
+      <w:start w:val="1"/>
+      <w:numFmt w:val="lowerLetter"/>
+      <w:lvlText w:val="%2."/>
+      <w:lvlJc w:val="left"/>
+      <w:pPr>
+        <w:ind w:left="1800" w:hanging="360"/>
+      </w:pPr>
+    </w:lvl>
+    <w:lvl w:ilvl="2" w:tplc="0409001B" w:tentative="1">
+      <w:start w:val="1"/>
+      <w:numFmt w:val="lowerRoman"/>
+      <w:lvlText w:val="%3."/>
+      <w:lvlJc w:val="right"/>
+      <w:pPr>
+        <w:ind w:left="2520" w:hanging="180"/>
+      </w:pPr>
+    </w:lvl>
+    <w:lvl w:ilvl="3" w:tplc="0409000F" w:tentative="1">
+      <w:start w:val="1"/>
+      <w:numFmt w:val="decimal"/>
+      <w:lvlText w:val="%4."/>
+      <w:lvlJc w:val="left"/>
+      <w:pPr>
+        <w:ind w:left="3240" w:hanging="360"/>
+      </w:pPr>
+    </w:lvl>
+    <w:lvl w:ilvl="4" w:tplc="04090019" w:tentative="1">
+      <w:start w:val="1"/>
+      <w:numFmt w:val="lowerLetter"/>
+      <w:lvlText w:val="%5."/>
+      <w:lvlJc w:val="left"/>
+      <w:pPr>
+        <w:ind w:left="3960" w:hanging="360"/>
+      </w:pPr>
+    </w:lvl>
+    <w:lvl w:ilvl="5" w:tplc="0409001B" w:tentative="1">
+      <w:start w:val="1"/>
+      <w:numFmt w:val="lowerRoman"/>
+      <w:lvlText w:val="%6."/>
+      <w:lvlJc w:val="right"/>
+      <w:pPr>
+        <w:ind w:left="4680" w:hanging="180"/>
+      </w:pPr>
+    </w:lvl>
+    <w:lvl w:ilvl="6" w:tplc="0409000F" w:tentative="1">
+      <w:start w:val="1"/>
+      <w:numFmt w:val="decimal"/>
+      <w:lvlText w:val="%7."/>
+      <w:lvlJc w:val="left"/>
+      <w:pPr>
+        <w:ind w:left="5400" w:hanging="360"/>
+      </w:pPr>
+    </w:lvl>
+    <w:lvl w:ilvl="7" w:tplc="04090019" w:tentative="1">
+      <w:start w:val="1"/>
+      <w:numFmt w:val="lowerLetter"/>
+      <w:lvlText w:val="%8."/>
+      <w:lvlJc w:val="left"/>
+      <w:pPr>
+        <w:ind w:left="6120" w:hanging="360"/>
+      </w:pPr>
+    </w:lvl>
+    <w:lvl w:ilvl="8" w:tplc="0409001B" w:tentative="1">
+      <w:start w:val="1"/>
+      <w:numFmt w:val="lowerRoman"/>
+      <w:lvlText w:val="%9."/>
+      <w:lvlJc w:val="right"/>
+      <w:pPr>
+        <w:ind w:left="6840" w:hanging="180"/>
+      </w:pPr>
+    </w:lvl>
+  </w:abstractNum>
+  <w:abstractNum w:abstractNumId="5">
     <w:nsid w:val="7C22026E"/>
     <w:multiLevelType w:val="hybridMultilevel"/>
     <w:tmpl w:val="FB208D46"/>
@@ -2612,7 +2957,7 @@
     </w:lvl>
   </w:abstractNum>
   <w:num w:numId="1">
-    <w:abstractNumId w:val="3"/>
+    <w:abstractNumId w:val="5"/>
   </w:num>
   <w:num w:numId="2">
     <w:abstractNumId w:val="1"/>
@@ -2622,6 +2967,12 @@
   </w:num>
   <w:num w:numId="4">
     <w:abstractNumId w:val="0"/>
+  </w:num>
+  <w:num w:numId="5">
+    <w:abstractNumId w:val="4"/>
+  </w:num>
+  <w:num w:numId="6">
+    <w:abstractNumId w:val="3"/>
   </w:num>
 </w:numbering>
 </file>

</xml_diff>

<commit_message>
After review - Ex. 1,5 and 7.
</commit_message>
<xml_diff>
--- a/Assignment3.docx
+++ b/Assignment3.docx
@@ -1,6 +1,6 @@
 
 <file path=word/document.xml><?xml version="1.0" encoding="utf-8"?>
-<w:document xmlns:wpc="http://schemas.microsoft.com/office/word/2010/wordprocessingCanvas" xmlns:cx="http://schemas.microsoft.com/office/drawing/2014/chartex" xmlns:cx1="http://schemas.microsoft.com/office/drawing/2015/9/8/chartex" xmlns:cx2="http://schemas.microsoft.com/office/drawing/2015/10/21/chartex" xmlns:cx3="http://schemas.microsoft.com/office/drawing/2016/5/9/chartex" xmlns:cx4="http://schemas.microsoft.com/office/drawing/2016/5/10/chartex" xmlns:cx5="http://schemas.microsoft.com/office/drawing/2016/5/11/chartex" xmlns:cx6="http://schemas.microsoft.com/office/drawing/2016/5/12/chartex" xmlns:cx7="http://schemas.microsoft.com/office/drawing/2016/5/13/chartex" xmlns:cx8="http://schemas.microsoft.com/office/drawing/2016/5/14/chartex" xmlns:mc="http://schemas.openxmlformats.org/markup-compatibility/2006" xmlns:aink="http://schemas.microsoft.com/office/drawing/2016/ink" xmlns:am3d="http://schemas.microsoft.com/office/drawing/2017/model3d" xmlns:o="urn:schemas-microsoft-com:office:office" xmlns:r="http://schemas.openxmlformats.org/officeDocument/2006/relationships" xmlns:m="http://schemas.openxmlformats.org/officeDocument/2006/math" xmlns:v="urn:schemas-microsoft-com:vml" xmlns:wp14="http://schemas.microsoft.com/office/word/2010/wordprocessingDrawing" xmlns:wp="http://schemas.openxmlformats.org/drawingml/2006/wordprocessingDrawing" xmlns:w10="urn:schemas-microsoft-com:office:word" xmlns:w="http://schemas.openxmlformats.org/wordprocessingml/2006/main" xmlns:w14="http://schemas.microsoft.com/office/word/2010/wordml" xmlns:w15="http://schemas.microsoft.com/office/word/2012/wordml" xmlns:w16cid="http://schemas.microsoft.com/office/word/2016/wordml/cid" xmlns:w16se="http://schemas.microsoft.com/office/word/2015/wordml/symex" xmlns:wpg="http://schemas.microsoft.com/office/word/2010/wordprocessingGroup" xmlns:wpi="http://schemas.microsoft.com/office/word/2010/wordprocessingInk" xmlns:wne="http://schemas.microsoft.com/office/word/2006/wordml" xmlns:wps="http://schemas.microsoft.com/office/word/2010/wordprocessingShape" mc:Ignorable="w14 w15 w16se w16cid wp14">
+<w:document xmlns:wpc="http://schemas.microsoft.com/office/word/2010/wordprocessingCanvas" xmlns:mc="http://schemas.openxmlformats.org/markup-compatibility/2006" xmlns:o="urn:schemas-microsoft-com:office:office" xmlns:r="http://schemas.openxmlformats.org/officeDocument/2006/relationships" xmlns:m="http://schemas.openxmlformats.org/officeDocument/2006/math" xmlns:v="urn:schemas-microsoft-com:vml" xmlns:wp14="http://schemas.microsoft.com/office/word/2010/wordprocessingDrawing" xmlns:wp="http://schemas.openxmlformats.org/drawingml/2006/wordprocessingDrawing" xmlns:w10="urn:schemas-microsoft-com:office:word" xmlns:w="http://schemas.openxmlformats.org/wordprocessingml/2006/main" xmlns:w14="http://schemas.microsoft.com/office/word/2010/wordml" xmlns:w15="http://schemas.microsoft.com/office/word/2012/wordml" xmlns:wpg="http://schemas.microsoft.com/office/word/2010/wordprocessingGroup" xmlns:wpi="http://schemas.microsoft.com/office/word/2010/wordprocessingInk" xmlns:wne="http://schemas.microsoft.com/office/word/2006/wordml" xmlns:wps="http://schemas.microsoft.com/office/word/2010/wordprocessingShape" mc:Ignorable="w14 w15 wp14">
   <w:body>
     <w:p>
       <w:pPr>
@@ -66,21 +66,7 @@
         <w:rPr>
           <w:bCs/>
         </w:rPr>
-        <w:t>elements of the matrix: (1,</w:t>
-      </w:r>
-      <w:proofErr w:type="gramStart"/>
-      <w:r>
-        <w:rPr>
-          <w:bCs/>
-        </w:rPr>
-        <w:t>2)=</w:t>
-      </w:r>
-      <w:proofErr w:type="gramEnd"/>
-      <w:r>
-        <w:rPr>
-          <w:bCs/>
-        </w:rPr>
-        <w:t xml:space="preserve">1,(2,2)=2,(3,2)=7 ==&gt; </w:t>
+        <w:t xml:space="preserve">elements of the matrix: (1,2)=1,(2,2)=2,(3,2)=7 ==&gt; </w:t>
       </w:r>
       <w:r>
         <w:rPr>
@@ -130,21 +116,63 @@
         <w:rPr>
           <w:bCs/>
         </w:rPr>
-        <w:t>Graphs – TODO: Add some lines about the graphs (</w:t>
-      </w:r>
-      <w:proofErr w:type="spellStart"/>
-      <w:r>
-        <w:rPr>
-          <w:bCs/>
-        </w:rPr>
-        <w:t>eg</w:t>
-      </w:r>
-      <w:proofErr w:type="spellEnd"/>
-      <w:r>
-        <w:rPr>
-          <w:bCs/>
-        </w:rPr>
-        <w:t>. Interaction – non-parallel lines)</w:t>
+        <w:t xml:space="preserve">It is interesting to see </w:t>
+      </w:r>
+      <w:r>
+        <w:rPr>
+          <w:bCs/>
+        </w:rPr>
+        <w:t xml:space="preserve">through </w:t>
+      </w:r>
+      <w:r>
+        <w:rPr>
+          <w:bCs/>
+        </w:rPr>
+        <w:t xml:space="preserve">the boxplots </w:t>
+      </w:r>
+      <w:r>
+        <w:rPr>
+          <w:bCs/>
+        </w:rPr>
+        <w:t xml:space="preserve">that </w:t>
+      </w:r>
+      <w:r>
+        <w:rPr>
+          <w:bCs/>
+        </w:rPr>
+        <w:t xml:space="preserve">under certain </w:t>
+      </w:r>
+      <w:r>
+        <w:rPr>
+          <w:bCs/>
+        </w:rPr>
+        <w:t xml:space="preserve">levels for the </w:t>
+      </w:r>
+      <w:r>
+        <w:rPr>
+          <w:bCs/>
+        </w:rPr>
+        <w:t xml:space="preserve">factors </w:t>
+      </w:r>
+      <w:r>
+        <w:rPr>
+          <w:bCs/>
+        </w:rPr>
+        <w:t>(environment and temperature) there is bigger dispersion on the sampled values for the hours variable, for example when the environment is warm or when the humidity is wet.</w:t>
+      </w:r>
+    </w:p>
+    <w:p>
+      <w:pPr>
+        <w:pStyle w:val="ListParagraph"/>
+        <w:rPr>
+          <w:bCs/>
+        </w:rPr>
+      </w:pPr>
+      <w:r>
+        <w:rPr>
+          <w:bCs/>
+        </w:rPr>
+        <w:t>Now looking at the interaction plots it’s possible to see that the lines are non-parallel both when humidity or environment are fixed. This can indicate interaction between these factors.</w:t>
       </w:r>
     </w:p>
     <w:p>
@@ -206,41 +234,7 @@
           <w:bCs/>
           <w:lang w:val="pt-BR"/>
         </w:rPr>
-        <w:t>u(</w:t>
-      </w:r>
-      <w:proofErr w:type="spellStart"/>
-      <w:proofErr w:type="gramStart"/>
-      <w:r>
-        <w:rPr>
-          <w:bCs/>
-          <w:lang w:val="pt-BR"/>
-        </w:rPr>
-        <w:t>i,j</w:t>
-      </w:r>
-      <w:proofErr w:type="spellEnd"/>
-      <w:proofErr w:type="gramEnd"/>
-      <w:r>
-        <w:rPr>
-          <w:bCs/>
-          <w:lang w:val="pt-BR"/>
-        </w:rPr>
-        <w:t>) = u + a(i) + b(i) + y(</w:t>
-      </w:r>
-      <w:proofErr w:type="spellStart"/>
-      <w:r>
-        <w:rPr>
-          <w:bCs/>
-          <w:lang w:val="pt-BR"/>
-        </w:rPr>
-        <w:t>i,j</w:t>
-      </w:r>
-      <w:proofErr w:type="spellEnd"/>
-      <w:r>
-        <w:rPr>
-          <w:bCs/>
-          <w:lang w:val="pt-BR"/>
-        </w:rPr>
-        <w:t>)</w:t>
+        <w:t>u(i,j) = u + a(i) + b(i) + y(i,j)</w:t>
       </w:r>
     </w:p>
     <w:p>
@@ -291,35 +285,7 @@
         <w:rPr>
           <w:bCs/>
         </w:rPr>
-        <w:t>lue testing H0: a(</w:t>
-      </w:r>
-      <w:proofErr w:type="spellStart"/>
-      <w:r>
-        <w:rPr>
-          <w:bCs/>
-        </w:rPr>
-        <w:t>i</w:t>
-      </w:r>
-      <w:proofErr w:type="spellEnd"/>
-      <w:r>
-        <w:rPr>
-          <w:bCs/>
-        </w:rPr>
-        <w:t xml:space="preserve">) for all </w:t>
-      </w:r>
-      <w:proofErr w:type="spellStart"/>
-      <w:r>
-        <w:rPr>
-          <w:bCs/>
-        </w:rPr>
-        <w:t>i</w:t>
-      </w:r>
-      <w:proofErr w:type="spellEnd"/>
-      <w:r>
-        <w:rPr>
-          <w:bCs/>
-        </w:rPr>
-        <w:t xml:space="preserve"> is equal to</w:t>
+        <w:t>lue testing H0: a(i) for all i is equal to</w:t>
       </w:r>
       <w:r>
         <w:rPr>
@@ -340,41 +306,13 @@
           <w:bCs/>
         </w:rPr>
         <w:tab/>
-        <w:t>The p-value testing H0: b(</w:t>
-      </w:r>
-      <w:proofErr w:type="spellStart"/>
-      <w:r>
-        <w:rPr>
-          <w:bCs/>
-        </w:rPr>
-        <w:t>i</w:t>
-      </w:r>
-      <w:proofErr w:type="spellEnd"/>
-      <w:r>
-        <w:rPr>
-          <w:bCs/>
-        </w:rPr>
-        <w:t>) f</w:t>
-      </w:r>
-      <w:r>
-        <w:rPr>
-          <w:bCs/>
-        </w:rPr>
-        <w:t xml:space="preserve">or all </w:t>
-      </w:r>
-      <w:proofErr w:type="spellStart"/>
-      <w:r>
-        <w:rPr>
-          <w:bCs/>
-        </w:rPr>
-        <w:t>i</w:t>
-      </w:r>
-      <w:proofErr w:type="spellEnd"/>
-      <w:r>
-        <w:rPr>
-          <w:bCs/>
-        </w:rPr>
-        <w:t xml:space="preserve"> is equal to</w:t>
+        <w:t>The p-value testing H0: b(i) f</w:t>
+      </w:r>
+      <w:r>
+        <w:rPr>
+          <w:bCs/>
+        </w:rPr>
+        <w:t>or all i is equal to</w:t>
       </w:r>
       <w:r>
         <w:rPr>
@@ -401,37 +339,7 @@
         <w:rPr>
           <w:bCs/>
         </w:rPr>
-        <w:t>sting H0: y(</w:t>
-      </w:r>
-      <w:proofErr w:type="spellStart"/>
-      <w:proofErr w:type="gramStart"/>
-      <w:r>
-        <w:rPr>
-          <w:bCs/>
-        </w:rPr>
-        <w:t>i,j</w:t>
-      </w:r>
-      <w:proofErr w:type="spellEnd"/>
-      <w:proofErr w:type="gramEnd"/>
-      <w:r>
-        <w:rPr>
-          <w:bCs/>
-        </w:rPr>
-        <w:t>) for all (</w:t>
-      </w:r>
-      <w:proofErr w:type="spellStart"/>
-      <w:r>
-        <w:rPr>
-          <w:bCs/>
-        </w:rPr>
-        <w:t>i,j</w:t>
-      </w:r>
-      <w:proofErr w:type="spellEnd"/>
-      <w:r>
-        <w:rPr>
-          <w:bCs/>
-        </w:rPr>
-        <w:t>) is equal to</w:t>
+        <w:t>sting H0: y(i,j) for all (i,j) is equal to</w:t>
       </w:r>
       <w:r>
         <w:rPr>
@@ -473,23 +381,7 @@
         <w:rPr>
           <w:bCs/>
         </w:rPr>
-        <w:t>The fact that H0 is also rejected for y(</w:t>
-      </w:r>
-      <w:proofErr w:type="spellStart"/>
-      <w:proofErr w:type="gramStart"/>
-      <w:r>
-        <w:rPr>
-          <w:bCs/>
-        </w:rPr>
-        <w:t>i,j</w:t>
-      </w:r>
-      <w:proofErr w:type="spellEnd"/>
-      <w:proofErr w:type="gramEnd"/>
-      <w:r>
-        <w:rPr>
-          <w:bCs/>
-        </w:rPr>
-        <w:t>) means that there might be interaction between both factors.</w:t>
+        <w:t>The fact that H0 is also rejected for y(i,j) means that there might be interaction between both factors.</w:t>
       </w:r>
     </w:p>
     <w:p>
@@ -641,21 +533,7 @@
         <w:rPr>
           <w:bCs/>
         </w:rPr>
-        <w:t xml:space="preserve">. </w:t>
-      </w:r>
-      <w:proofErr w:type="gramStart"/>
-      <w:r>
-        <w:rPr>
-          <w:bCs/>
-        </w:rPr>
-        <w:t>So</w:t>
-      </w:r>
-      <w:proofErr w:type="gramEnd"/>
-      <w:r>
-        <w:rPr>
-          <w:bCs/>
-        </w:rPr>
-        <w:t xml:space="preserve"> it may happen that the combination of them could lead to more significant changes in the result.</w:t>
+        <w:t>. So it may happen that the combination of them could lead to more significant changes in the result.</w:t>
       </w:r>
     </w:p>
     <w:p>
@@ -699,21 +577,7 @@
         <w:rPr>
           <w:bCs/>
         </w:rPr>
-        <w:t xml:space="preserve">The residuals </w:t>
-      </w:r>
-      <w:proofErr w:type="gramStart"/>
-      <w:r>
-        <w:rPr>
-          <w:bCs/>
-        </w:rPr>
-        <w:t>seems</w:t>
-      </w:r>
-      <w:proofErr w:type="gramEnd"/>
-      <w:r>
-        <w:rPr>
-          <w:bCs/>
-        </w:rPr>
-        <w:t xml:space="preserve"> to follow a normal distribution, there are some extreme values </w:t>
+        <w:t xml:space="preserve">The residuals seems to follow a normal distribution, there are some extreme values </w:t>
       </w:r>
       <w:r>
         <w:rPr>
@@ -813,6 +677,7 @@
           <w:i/>
           <w:u w:val="single"/>
         </w:rPr>
+        <w:lastRenderedPageBreak/>
         <w:t>Checking the assumption of equal population variances.</w:t>
       </w:r>
     </w:p>
@@ -841,21 +706,7 @@
         <w:rPr>
           <w:bCs/>
         </w:rPr>
-        <w:t xml:space="preserve">However, in general the residuals </w:t>
-      </w:r>
-      <w:proofErr w:type="gramStart"/>
-      <w:r>
-        <w:rPr>
-          <w:bCs/>
-        </w:rPr>
-        <w:t>remains</w:t>
-      </w:r>
-      <w:proofErr w:type="gramEnd"/>
-      <w:r>
-        <w:rPr>
-          <w:bCs/>
-        </w:rPr>
-        <w:t xml:space="preserve"> constant for different fitted values which</w:t>
+        <w:t>However, in general the residuals remains constant for different fitted values which</w:t>
       </w:r>
       <w:r>
         <w:rPr>
@@ -1054,15 +905,7 @@
         </w:numPr>
       </w:pPr>
       <w:r>
-        <w:t xml:space="preserve">The p-value of one-way anova is 0.09642, which means we </w:t>
-      </w:r>
-      <w:proofErr w:type="spellStart"/>
-      <w:r>
-        <w:t>can not</w:t>
-      </w:r>
-      <w:proofErr w:type="spellEnd"/>
-      <w:r>
-        <w:t xml:space="preserve"> reject the null hypothesis that there is no interface effect. This test is only valid if we ignore the skill variable as we assumed before. However, it is too wise to apply this test because the data collected is always influenced by the skill factor. To be valid, the test should be taken by the way that skill factor is isolated, which means we should choose experiment units that have the same skill.</w:t>
+        <w:t>The p-value of one-way anova is 0.09642, which means we can not reject the null hypothesis that there is no interface effect. This test is only valid if we ignore the skill variable as we assumed before. However, it is too wise to apply this test because the data collected is always influenced by the skill factor. To be valid, the test should be taken by the way that skill factor is isolated, which means we should choose experiment units that have the same skill.</w:t>
       </w:r>
     </w:p>
     <w:p>
@@ -1314,7 +1157,14 @@
         <w:rPr>
           <w:rFonts w:eastAsiaTheme="minorEastAsia"/>
         </w:rPr>
-        <w:t xml:space="preserve">. Therefore, we can conclude that the null hypothesis is strongly rejected and starter4 plays a significant role in the main model of the acidity. Similarly, bath2 and batch4 null hypothesis can be rejected as well with p-values equal to </w:t>
+        <w:t xml:space="preserve">. Therefore, we can conclude that the null hypothesis is strongly rejected and </w:t>
+      </w:r>
+      <w:r>
+        <w:rPr>
+          <w:rFonts w:eastAsiaTheme="minorEastAsia"/>
+        </w:rPr>
+        <w:lastRenderedPageBreak/>
+        <w:t xml:space="preserve">starter4 plays a significant role in the main model of the acidity. Similarly, bath2 and batch4 null hypothesis can be rejected as well with p-values equal to </w:t>
       </w:r>
       <w:r>
         <w:rPr>
@@ -1534,21 +1384,7 @@
         <w:rPr>
           <w:rFonts w:eastAsiaTheme="minorEastAsia"/>
         </w:rPr>
-        <w:t>e</w:t>
-      </w:r>
-      <w:proofErr w:type="spellStart"/>
-      <w:r>
-        <w:rPr>
-          <w:rFonts w:eastAsiaTheme="minorEastAsia"/>
-        </w:rPr>
-        <w:t>quals</w:t>
-      </w:r>
-      <w:proofErr w:type="spellEnd"/>
-      <w:r>
-        <w:rPr>
-          <w:rFonts w:eastAsiaTheme="minorEastAsia"/>
-        </w:rPr>
-        <w:t xml:space="preserve"> to </w:t>
+        <w:t xml:space="preserve">equals to </w:t>
       </w:r>
       <m:oMath>
         <m:sSub>
@@ -1836,7 +1672,6 @@
         </w:numPr>
       </w:pPr>
       <w:r>
-        <w:lastRenderedPageBreak/>
         <w:t xml:space="preserve">Here the table is based on simultaneous p-values for the null hypothesis. As it is clear from the table, starter4 has the most difference with others and significantly affects the acidity. P-values for cases, </w:t>
       </w:r>
       <m:oMath>
@@ -2529,21 +2364,7 @@
         <w:rPr>
           <w:rFonts w:eastAsiaTheme="minorEastAsia"/>
         </w:rPr>
-        <w:t xml:space="preserve"> don’t con</w:t>
-      </w:r>
-      <w:proofErr w:type="spellStart"/>
-      <w:r>
-        <w:rPr>
-          <w:rFonts w:eastAsiaTheme="minorEastAsia"/>
-        </w:rPr>
-        <w:t>tain</w:t>
-      </w:r>
-      <w:proofErr w:type="spellEnd"/>
-      <w:r>
-        <w:rPr>
-          <w:rFonts w:eastAsiaTheme="minorEastAsia"/>
-        </w:rPr>
-        <w:t xml:space="preserve"> 0. As we concluded in part 2, the starter4 lead to significantly different acidity. So, the confidence intervals shouldn’t include 0. </w:t>
+        <w:t xml:space="preserve"> don’t contain 0. As we concluded in part 2, the starter4 lead to significantly different acidity. So, the confidence intervals shouldn’t include 0. </w:t>
       </w:r>
     </w:p>
     <w:p>
@@ -2583,27 +2404,14 @@
         </w:numPr>
       </w:pPr>
       <w:r>
-        <w:t xml:space="preserve">The effect of type of </w:t>
-      </w:r>
-      <w:proofErr w:type="spellStart"/>
-      <w:r>
-        <w:t>feedingstuffs</w:t>
-      </w:r>
-      <w:proofErr w:type="spellEnd"/>
-      <w:r>
-        <w:t xml:space="preserve"> is not significant with the p-value = 0.516</w:t>
+        <w:t>The effect of type of feedingstuffs is not significant with the p-value = 0.516</w:t>
       </w:r>
       <w:r>
         <w:t xml:space="preserve"> &gt; 0.05. In other words, we can</w:t>
       </w:r>
       <w:r>
-        <w:t xml:space="preserve">not reject </w:t>
-      </w:r>
-      <w:proofErr w:type="spellStart"/>
-      <w:r>
-        <w:t>th</w:t>
-      </w:r>
-      <w:proofErr w:type="spellEnd"/>
+        <w:t>not reject th</w:t>
+      </w:r>
       <w:r>
         <w:t xml:space="preserve"> </w:t>
       </w:r>
@@ -2619,19 +2427,9 @@
           <w:numId w:val="6"/>
         </w:numPr>
       </w:pPr>
-      <w:proofErr w:type="spellStart"/>
-      <w:r>
-        <w:t>TreamentA</w:t>
-      </w:r>
-      <w:proofErr w:type="spellEnd"/>
-      <w:r>
-        <w:t xml:space="preserve"> is estimated to produce 0.51 more milk than </w:t>
-      </w:r>
-      <w:proofErr w:type="spellStart"/>
-      <w:r>
-        <w:t>TreatmentB</w:t>
-      </w:r>
-      <w:proofErr w:type="spellEnd"/>
+      <w:r>
+        <w:t>TreamentA is estimated to produce 0.51 more milk than TreatmentB</w:t>
+      </w:r>
     </w:p>
     <w:p>
       <w:pPr>
@@ -2677,12 +2475,7 @@
         <w:ind w:left="720"/>
       </w:pPr>
       <w:r>
-        <w:t xml:space="preserve">The conclusion in t-test, which does not reject the null hypothesis of no effect of </w:t>
-      </w:r>
-      <w:bookmarkStart w:id="0" w:name="_GoBack"/>
-      <w:bookmarkEnd w:id="0"/>
-      <w:r>
-        <w:t xml:space="preserve">Treatment), is fairly compatible with the test in the question 1 (p-value equals </w:t>
+        <w:t xml:space="preserve">The conclusion in t-test, which does not reject the null hypothesis of no effect of Treatment), is fairly compatible with the test in the question 1 (p-value equals </w:t>
       </w:r>
       <w:r>
         <w:t>0.516536</w:t>
@@ -2694,13 +2487,7 @@
         <w:t>0.8281</w:t>
       </w:r>
       <w:r>
-        <w:t xml:space="preserve"> respectively). However, as mentioned before the pair t-test lacks of estimating other eff</w:t>
-      </w:r>
-      <w:r>
-        <w:t>ects except “Treatment), we can</w:t>
-      </w:r>
-      <w:r>
-        <w:t>not trust the result from this test.</w:t>
+        <w:t xml:space="preserve"> respectively). However, as mentioned before the pair t-test lacks of estimating other effects except “Treatment), we cannot trust the result from this test.</w:t>
       </w:r>
     </w:p>
     <w:p>
@@ -2775,77 +2562,21 @@
         <w:rPr>
           <w:bCs/>
         </w:rPr>
-        <w:t xml:space="preserve">The outcome of </w:t>
-      </w:r>
-      <w:proofErr w:type="spellStart"/>
-      <w:r>
-        <w:rPr>
-          <w:bCs/>
-        </w:rPr>
-        <w:t>xtabs</w:t>
-      </w:r>
-      <w:proofErr w:type="spellEnd"/>
-      <w:r>
-        <w:rPr>
-          <w:bCs/>
-        </w:rPr>
-        <w:t>(~</w:t>
-      </w:r>
-      <w:proofErr w:type="spellStart"/>
-      <w:r>
-        <w:rPr>
-          <w:bCs/>
-        </w:rPr>
-        <w:t>medicin+nausea</w:t>
-      </w:r>
-      <w:proofErr w:type="spellEnd"/>
-      <w:r>
-        <w:rPr>
-          <w:bCs/>
-        </w:rPr>
-        <w:t xml:space="preserve">) presents the data contained in the data frame in </w:t>
-      </w:r>
-      <w:proofErr w:type="gramStart"/>
-      <w:r>
-        <w:rPr>
-          <w:bCs/>
-        </w:rPr>
-        <w:t>a</w:t>
-      </w:r>
-      <w:proofErr w:type="gramEnd"/>
-      <w:r>
-        <w:rPr>
-          <w:bCs/>
-        </w:rPr>
-        <w:t xml:space="preserve"> aggregated view in which the different factors (in this case medicines) are presented in different rows and their respective outcomes (aggregated) are presented in the columns, in this case one column with the number of patients with or without nausea.</w:t>
-      </w:r>
-    </w:p>
-    <w:p>
-      <w:pPr>
-        <w:pStyle w:val="ListParagraph"/>
-        <w:rPr>
-          <w:bCs/>
-        </w:rPr>
-      </w:pPr>
-      <w:r>
-        <w:rPr>
-          <w:bCs/>
-        </w:rPr>
-        <w:t xml:space="preserve">It’s possible to see from </w:t>
-      </w:r>
-      <w:proofErr w:type="spellStart"/>
-      <w:r>
-        <w:rPr>
-          <w:bCs/>
-        </w:rPr>
-        <w:t>xtabs</w:t>
-      </w:r>
-      <w:proofErr w:type="spellEnd"/>
-      <w:r>
-        <w:rPr>
-          <w:bCs/>
-        </w:rPr>
-        <w:t xml:space="preserve"> that </w:t>
+        <w:t>The outcome of xtabs(~medicin+nausea) presents the data contained in the data frame in a aggregated view in which the different factors (in this case medicines) are presented in different rows and their respective outcomes (aggregated) are presented in the columns, in this case one column with the number of patients with or without nausea.</w:t>
+      </w:r>
+    </w:p>
+    <w:p>
+      <w:pPr>
+        <w:pStyle w:val="ListParagraph"/>
+        <w:rPr>
+          <w:bCs/>
+        </w:rPr>
+      </w:pPr>
+      <w:r>
+        <w:rPr>
+          <w:bCs/>
+        </w:rPr>
+        <w:t xml:space="preserve">It’s possible to see from xtabs that </w:t>
       </w:r>
       <w:r>
         <w:rPr>
@@ -2857,7 +2588,14 @@
         <w:rPr>
           <w:bCs/>
         </w:rPr>
-        <w:t xml:space="preserve"> had the biggest number of samples (patients) compared to the other medicines.  It also had the best performance (when considering the number of patients without nausea after the treatment).</w:t>
+        <w:t xml:space="preserve"> had the biggest number of samples (patients) compared to the other medicines.  It also had the best </w:t>
+      </w:r>
+      <w:r>
+        <w:rPr>
+          <w:bCs/>
+        </w:rPr>
+        <w:lastRenderedPageBreak/>
+        <w:t>performance (when considering the number of patients without nausea after the treatment).</w:t>
       </w:r>
     </w:p>
     <w:p>
@@ -2893,22 +2631,7 @@
         <w:rPr>
           <w:bCs/>
         </w:rPr>
-        <w:lastRenderedPageBreak/>
-        <w:t xml:space="preserve">The p-value calculated from </w:t>
-      </w:r>
-      <w:proofErr w:type="spellStart"/>
-      <w:r>
-        <w:rPr>
-          <w:bCs/>
-        </w:rPr>
-        <w:t>chisquare</w:t>
-      </w:r>
-      <w:proofErr w:type="spellEnd"/>
-      <w:r>
-        <w:rPr>
-          <w:bCs/>
-        </w:rPr>
-        <w:t xml:space="preserve"> test is </w:t>
+        <w:t xml:space="preserve">The p-value calculated from chisquare test is </w:t>
       </w:r>
       <w:r>
         <w:rPr>
@@ -2921,7 +2644,63 @@
         <w:rPr>
           <w:bCs/>
         </w:rPr>
-        <w:t>from the value calculated by the permutation test. The p-value would not be the same as the it is obtained from a random distribution on the permutation test.</w:t>
+        <w:t>from the value calculated by the perm</w:t>
+      </w:r>
+      <w:r>
+        <w:rPr>
+          <w:bCs/>
+        </w:rPr>
+        <w:t xml:space="preserve">utation test. The p-value from chisquare would very unlikely be </w:t>
+      </w:r>
+      <w:r>
+        <w:rPr>
+          <w:bCs/>
+        </w:rPr>
+        <w:t>the same as the</w:t>
+      </w:r>
+      <w:r>
+        <w:rPr>
+          <w:bCs/>
+        </w:rPr>
+        <w:t xml:space="preserve"> p-value from the permutation test, since the last i</w:t>
+      </w:r>
+      <w:r>
+        <w:rPr>
+          <w:bCs/>
+        </w:rPr>
+        <w:t xml:space="preserve">s obtained from a random </w:t>
+      </w:r>
+      <w:r>
+        <w:rPr>
+          <w:bCs/>
+        </w:rPr>
+        <w:t>permutation</w:t>
+      </w:r>
+      <w:r>
+        <w:rPr>
+          <w:bCs/>
+        </w:rPr>
+        <w:t xml:space="preserve"> (without replacement)</w:t>
+      </w:r>
+      <w:bookmarkStart w:id="0" w:name="_GoBack"/>
+      <w:bookmarkEnd w:id="0"/>
+      <w:r>
+        <w:rPr>
+          <w:bCs/>
+        </w:rPr>
+        <w:t xml:space="preserve"> of the labels which in turn leads to slightly different p-values at every computation</w:t>
+      </w:r>
+      <w:r>
+        <w:rPr>
+          <w:bCs/>
+        </w:rPr>
+        <w:t>, but the p-values could be the same if indeed the populations were exactly the same (which is the null hypothesis of this test that was rejected in the item 5.3 – above)</w:t>
+      </w:r>
+      <w:r>
+        <w:rPr>
+          <w:bCs/>
+        </w:rPr>
+        <w:t>.</w:t>
       </w:r>
     </w:p>
     <w:p>
@@ -3064,52 +2843,88 @@
     </w:p>
     <w:p>
       <w:r>
-        <w:t xml:space="preserve">Using the function </w:t>
-      </w:r>
-      <w:proofErr w:type="gramStart"/>
-      <w:r>
-        <w:t>pairs</w:t>
-      </w:r>
-      <w:proofErr w:type="gramEnd"/>
-      <w:r>
-        <w:t xml:space="preserve"> it’s</w:t>
+        <w:t>Using the function pairs it’s</w:t>
       </w:r>
       <w:r>
         <w:t xml:space="preserve"> possible to see a potential correlation between expend and bad, lawyers, employ and pop.</w:t>
       </w:r>
     </w:p>
     <w:p>
-      <w:proofErr w:type="gramStart"/>
-      <w:r>
-        <w:t>Thus</w:t>
-      </w:r>
-      <w:proofErr w:type="gramEnd"/>
-      <w:r>
-        <w:t xml:space="preserve"> a first attempt to calculate the linear model will be made considering these factors.</w:t>
-      </w:r>
-    </w:p>
-    <w:p>
-      <w:r>
-        <w:t xml:space="preserve">After assessing the first model (with the </w:t>
-      </w:r>
-      <w:proofErr w:type="spellStart"/>
-      <w:r>
-        <w:t>qqnorm</w:t>
-      </w:r>
-      <w:proofErr w:type="spellEnd"/>
-      <w:r>
-        <w:t xml:space="preserve"> and the graph between fitted and </w:t>
-      </w:r>
-      <w:proofErr w:type="spellStart"/>
-      <w:r>
-        <w:t>residuas</w:t>
-      </w:r>
-      <w:proofErr w:type="spellEnd"/>
-      <w:r>
-        <w:t>) it is possible to see that the</w:t>
-      </w:r>
-      <w:r>
-        <w:t xml:space="preserve"> variances for the different fitted values is concentrated </w:t>
+      <w:r>
+        <w:t>Thus a first attempt to calculate the linear model will be made considering these factors.</w:t>
+      </w:r>
+    </w:p>
+    <w:p/>
+    <w:p>
+      <w:pPr>
+        <w:rPr>
+          <w:b/>
+          <w:u w:val="single"/>
+        </w:rPr>
+      </w:pPr>
+      <w:r>
+        <w:rPr>
+          <w:b/>
+          <w:u w:val="single"/>
+        </w:rPr>
+        <w:t>1</w:t>
+      </w:r>
+      <w:r>
+        <w:rPr>
+          <w:b/>
+          <w:u w:val="single"/>
+          <w:vertAlign w:val="superscript"/>
+        </w:rPr>
+        <w:t>st</w:t>
+      </w:r>
+      <w:r>
+        <w:rPr>
+          <w:b/>
+          <w:u w:val="single"/>
+        </w:rPr>
+        <w:t xml:space="preserve"> Iteration</w:t>
+      </w:r>
+    </w:p>
+    <w:p>
+      <w:r>
+        <w:t>The model was assessed after the first iteration using: qqnorm</w:t>
+      </w:r>
+      <w:r>
+        <w:t>, the fitted-</w:t>
+      </w:r>
+      <w:r>
+        <w:t>residuals plot and the saphiro test.</w:t>
+      </w:r>
+    </w:p>
+    <w:p>
+      <w:r>
+        <w:t>To start, it is already possible to see via the qqnorm graph that the distribution is far from normal. The Shapiro test with a calculated p-value of 0.001 also go on that direction (rejecting the null hypothesis – that is a normal distribution).</w:t>
+      </w:r>
+    </w:p>
+    <w:p>
+      <w:r>
+        <w:t>I</w:t>
+      </w:r>
+      <w:r>
+        <w:t xml:space="preserve">t is </w:t>
+      </w:r>
+      <w:r>
+        <w:t xml:space="preserve">also </w:t>
+      </w:r>
+      <w:r>
+        <w:t>possible to see</w:t>
+      </w:r>
+      <w:r>
+        <w:t xml:space="preserve"> a concentration on the fitted-residuals plot in the region between 0 and 1000 (fitted values) </w:t>
+      </w:r>
+      <w:r>
+        <w:t xml:space="preserve">for the different fitted </w:t>
+      </w:r>
+      <w:r>
+        <w:t>re</w:t>
+      </w:r>
+      <w:r>
+        <w:t xml:space="preserve"> is concentrated </w:t>
       </w:r>
       <w:r>
         <w:t>in a region around</w:t>
@@ -3120,134 +2935,174 @@
     </w:p>
     <w:p/>
     <w:p>
-      <w:r>
-        <w:rPr>
-          <w:highlight w:val="yellow"/>
-        </w:rPr>
-        <w:t>INCLUDE INFORMATION</w:t>
-      </w:r>
-      <w:r>
-        <w:rPr>
-          <w:highlight w:val="yellow"/>
-        </w:rPr>
-        <w:t xml:space="preserve"> ABOUT SHAPIRO AFTER EACH ITERA</w:t>
-      </w:r>
-      <w:r>
-        <w:rPr>
-          <w:highlight w:val="yellow"/>
-        </w:rPr>
-        <w:t>TION</w:t>
+      <w:pPr>
+        <w:rPr>
+          <w:b/>
+          <w:u w:val="single"/>
+        </w:rPr>
+      </w:pPr>
+      <w:r>
+        <w:rPr>
+          <w:b/>
+          <w:u w:val="single"/>
+        </w:rPr>
+        <w:t>2</w:t>
+      </w:r>
+      <w:r>
+        <w:rPr>
+          <w:b/>
+          <w:u w:val="single"/>
+          <w:vertAlign w:val="superscript"/>
+        </w:rPr>
+        <w:t>nd</w:t>
+      </w:r>
+      <w:r>
+        <w:rPr>
+          <w:b/>
+          <w:u w:val="single"/>
+        </w:rPr>
+        <w:t xml:space="preserve"> Iteration</w:t>
+      </w:r>
+    </w:p>
+    <w:p>
+      <w:r>
+        <w:t>Considering that in the previous iteration</w:t>
+      </w:r>
+      <w:r>
+        <w:t>, looking at the calculated p-values,</w:t>
+      </w:r>
+      <w:r>
+        <w:t xml:space="preserve"> lawyers and employ reject the null hypothesis the 2nd iteration will  consider these factors (bad will also be considered since it has the biggest estimated coeficient).</w:t>
+      </w:r>
+    </w:p>
+    <w:p>
+      <w:r>
+        <w:t>Additionally, now we will calculate the regression considering interaction between the variables.</w:t>
+      </w:r>
+    </w:p>
+    <w:p>
+      <w:r>
+        <w:t>After the calculations is possible to see that t</w:t>
+      </w:r>
+      <w:r>
+        <w:t xml:space="preserve">he qqnorm presents a curved shape with some points far from the line, the </w:t>
+      </w:r>
+      <w:r>
+        <w:t>fitted-residuals plot</w:t>
+      </w:r>
+      <w:r>
+        <w:t xml:space="preserve"> </w:t>
+      </w:r>
+      <w:r>
+        <w:t xml:space="preserve">again </w:t>
+      </w:r>
+      <w:r>
+        <w:t>shows a concentration aroun</w:t>
+      </w:r>
+      <w:r>
+        <w:t>d certain fitted values (&lt;1000) and the shapiro test still rejects the null hypothesis (indicating a non-normal distribution for the residuals)</w:t>
+      </w:r>
+      <w:r>
+        <w:t xml:space="preserve"> p-value = 0.0018</w:t>
+      </w:r>
+      <w:r>
+        <w:t>.</w:t>
       </w:r>
     </w:p>
     <w:p/>
     <w:p>
-      <w:r>
-        <w:t>2nd Iteration:</w:t>
-      </w:r>
-    </w:p>
-    <w:p>
-      <w:r>
-        <w:t xml:space="preserve"> Considering that in the previous iteration lawyers and employ reject the null hypothesis the 2nd iteration </w:t>
-      </w:r>
-      <w:proofErr w:type="gramStart"/>
-      <w:r>
-        <w:t>will  consider</w:t>
-      </w:r>
-      <w:proofErr w:type="gramEnd"/>
-      <w:r>
-        <w:t xml:space="preserve"> only these factors (bad will also be considered since it has the biggest estimated </w:t>
-      </w:r>
-      <w:proofErr w:type="spellStart"/>
-      <w:r>
-        <w:t>coeficient</w:t>
-      </w:r>
-      <w:proofErr w:type="spellEnd"/>
-      <w:r>
-        <w:t>).</w:t>
-      </w:r>
-    </w:p>
-    <w:p>
-      <w:r>
-        <w:t xml:space="preserve"> Additionally, now we will calculate the regression considering interaction between the variables.</w:t>
-      </w:r>
-    </w:p>
-    <w:p>
-      <w:r>
-        <w:t>Assessing the new regression parameters:</w:t>
+      <w:pPr>
+        <w:rPr>
+          <w:b/>
+          <w:u w:val="single"/>
+        </w:rPr>
+      </w:pPr>
+      <w:r>
+        <w:rPr>
+          <w:b/>
+          <w:u w:val="single"/>
+        </w:rPr>
+        <w:t>3</w:t>
+      </w:r>
+      <w:r>
+        <w:rPr>
+          <w:b/>
+          <w:u w:val="single"/>
+          <w:vertAlign w:val="superscript"/>
+        </w:rPr>
+        <w:t>rd</w:t>
+      </w:r>
+      <w:r>
+        <w:rPr>
+          <w:b/>
+          <w:u w:val="single"/>
+        </w:rPr>
+        <w:t xml:space="preserve"> Iteration</w:t>
+      </w:r>
+    </w:p>
+    <w:p>
+      <w:r>
+        <w:t>Given that bad is the variable with highest coeficient we will try to have better results by elevating bad to the power of 2</w:t>
+      </w:r>
+      <w:r>
+        <w:t xml:space="preserve"> (still taking interaction in consideration)</w:t>
+      </w:r>
+      <w:r>
+        <w:t>.</w:t>
       </w:r>
     </w:p>
     <w:p/>
     <w:p>
       <w:r>
-        <w:t xml:space="preserve">The </w:t>
-      </w:r>
-      <w:proofErr w:type="spellStart"/>
-      <w:r>
-        <w:t>qqnorm</w:t>
-      </w:r>
-      <w:proofErr w:type="spellEnd"/>
-      <w:r>
-        <w:t xml:space="preserve"> presents a curved shape with some points far from the line, the </w:t>
-      </w:r>
-      <w:proofErr w:type="spellStart"/>
-      <w:r>
-        <w:t>qqnorm</w:t>
-      </w:r>
-      <w:proofErr w:type="spellEnd"/>
-      <w:r>
-        <w:t xml:space="preserve"> shows a concentration around certain fitted values (&lt;1000).</w:t>
-      </w:r>
-    </w:p>
-    <w:p>
-      <w:r>
-        <w:t xml:space="preserve">Given that bad is the variable with highest </w:t>
-      </w:r>
-      <w:proofErr w:type="spellStart"/>
-      <w:r>
-        <w:t>coeficient</w:t>
-      </w:r>
-      <w:proofErr w:type="spellEnd"/>
-      <w:r>
-        <w:t xml:space="preserve"> we will try to have better results by elevating bad to the power of 2.</w:t>
+        <w:t xml:space="preserve">After </w:t>
+      </w:r>
+      <w:r>
+        <w:t>the</w:t>
+      </w:r>
+      <w:r>
+        <w:t xml:space="preserve"> third iteration the qqnorm graph presents a better slope and distance between the points.</w:t>
+      </w:r>
+      <w:r>
+        <w:t xml:space="preserve"> </w:t>
+      </w:r>
+      <w:r>
+        <w:t>T</w:t>
+      </w:r>
+      <w:r>
+        <w:t xml:space="preserve">he </w:t>
+      </w:r>
+      <w:r>
+        <w:t xml:space="preserve">fitted-residuals plot </w:t>
+      </w:r>
+      <w:r>
+        <w:t xml:space="preserve">shows </w:t>
+      </w:r>
+      <w:r>
+        <w:t>more sparse points</w:t>
+      </w:r>
+      <w:r>
+        <w:t>.</w:t>
+      </w:r>
+      <w:r>
+        <w:t xml:space="preserve"> Finally the Shapiro test presents a p-value = 0.08324 in which we fail to reject the null hypothesis.</w:t>
       </w:r>
     </w:p>
     <w:p/>
     <w:p>
       <w:r>
-        <w:lastRenderedPageBreak/>
-        <w:t xml:space="preserve">After a third iteration the </w:t>
-      </w:r>
-      <w:proofErr w:type="spellStart"/>
-      <w:r>
-        <w:t>qqnorm</w:t>
-      </w:r>
-      <w:proofErr w:type="spellEnd"/>
-      <w:r>
-        <w:t xml:space="preserve"> graph presents a better slope and distance between the points.</w:t>
-      </w:r>
-    </w:p>
-    <w:p>
-      <w:proofErr w:type="gramStart"/>
-      <w:r>
-        <w:t>Also</w:t>
-      </w:r>
-      <w:proofErr w:type="gramEnd"/>
-      <w:r>
-        <w:t xml:space="preserve"> the residuals x </w:t>
-      </w:r>
-      <w:proofErr w:type="spellStart"/>
-      <w:r>
-        <w:t>ffited</w:t>
-      </w:r>
-      <w:proofErr w:type="spellEnd"/>
-      <w:r>
-        <w:t xml:space="preserve"> graph shows that the residuals are more spread.</w:t>
-      </w:r>
-    </w:p>
-    <w:p/>
-    <w:p>
-      <w:r>
-        <w:t xml:space="preserve">The model is: </w:t>
+        <w:t>After the 3</w:t>
+      </w:r>
+      <w:r>
+        <w:rPr>
+          <w:vertAlign w:val="superscript"/>
+        </w:rPr>
+        <w:t>rd</w:t>
+      </w:r>
+      <w:r>
+        <w:t xml:space="preserve"> iteration is possible to present a reasonable model:</w:t>
+      </w:r>
+      <w:r>
+        <w:t xml:space="preserve"> </w:t>
       </w:r>
     </w:p>
     <w:p>
@@ -3267,7 +3122,7 @@
 </file>
 
 <file path=word/numbering.xml><?xml version="1.0" encoding="utf-8"?>
-<w:numbering xmlns:wpc="http://schemas.microsoft.com/office/word/2010/wordprocessingCanvas" xmlns:cx="http://schemas.microsoft.com/office/drawing/2014/chartex" xmlns:cx1="http://schemas.microsoft.com/office/drawing/2015/9/8/chartex" xmlns:cx2="http://schemas.microsoft.com/office/drawing/2015/10/21/chartex" xmlns:cx3="http://schemas.microsoft.com/office/drawing/2016/5/9/chartex" xmlns:cx4="http://schemas.microsoft.com/office/drawing/2016/5/10/chartex" xmlns:cx5="http://schemas.microsoft.com/office/drawing/2016/5/11/chartex" xmlns:cx6="http://schemas.microsoft.com/office/drawing/2016/5/12/chartex" xmlns:cx7="http://schemas.microsoft.com/office/drawing/2016/5/13/chartex" xmlns:cx8="http://schemas.microsoft.com/office/drawing/2016/5/14/chartex" xmlns:mc="http://schemas.openxmlformats.org/markup-compatibility/2006" xmlns:aink="http://schemas.microsoft.com/office/drawing/2016/ink" xmlns:am3d="http://schemas.microsoft.com/office/drawing/2017/model3d" xmlns:o="urn:schemas-microsoft-com:office:office" xmlns:r="http://schemas.openxmlformats.org/officeDocument/2006/relationships" xmlns:m="http://schemas.openxmlformats.org/officeDocument/2006/math" xmlns:v="urn:schemas-microsoft-com:vml" xmlns:wp14="http://schemas.microsoft.com/office/word/2010/wordprocessingDrawing" xmlns:wp="http://schemas.openxmlformats.org/drawingml/2006/wordprocessingDrawing" xmlns:w10="urn:schemas-microsoft-com:office:word" xmlns:w="http://schemas.openxmlformats.org/wordprocessingml/2006/main" xmlns:w14="http://schemas.microsoft.com/office/word/2010/wordml" xmlns:w15="http://schemas.microsoft.com/office/word/2012/wordml" xmlns:w16cid="http://schemas.microsoft.com/office/word/2016/wordml/cid" xmlns:w16se="http://schemas.microsoft.com/office/word/2015/wordml/symex" xmlns:wpg="http://schemas.microsoft.com/office/word/2010/wordprocessingGroup" xmlns:wpi="http://schemas.microsoft.com/office/word/2010/wordprocessingInk" xmlns:wne="http://schemas.microsoft.com/office/word/2006/wordml" xmlns:wps="http://schemas.microsoft.com/office/word/2010/wordprocessingShape" mc:Ignorable="w14 w15 w16se w16cid wp14">
+<w:numbering xmlns:wpc="http://schemas.microsoft.com/office/word/2010/wordprocessingCanvas" xmlns:mc="http://schemas.openxmlformats.org/markup-compatibility/2006" xmlns:o="urn:schemas-microsoft-com:office:office" xmlns:r="http://schemas.openxmlformats.org/officeDocument/2006/relationships" xmlns:m="http://schemas.openxmlformats.org/officeDocument/2006/math" xmlns:v="urn:schemas-microsoft-com:vml" xmlns:wp14="http://schemas.microsoft.com/office/word/2010/wordprocessingDrawing" xmlns:wp="http://schemas.openxmlformats.org/drawingml/2006/wordprocessingDrawing" xmlns:w10="urn:schemas-microsoft-com:office:word" xmlns:w="http://schemas.openxmlformats.org/wordprocessingml/2006/main" xmlns:w14="http://schemas.microsoft.com/office/word/2010/wordml" xmlns:w15="http://schemas.microsoft.com/office/word/2012/wordml" xmlns:wpg="http://schemas.microsoft.com/office/word/2010/wordprocessingGroup" xmlns:wpi="http://schemas.microsoft.com/office/word/2010/wordprocessingInk" xmlns:wne="http://schemas.microsoft.com/office/word/2006/wordml" xmlns:wps="http://schemas.microsoft.com/office/word/2010/wordprocessingShape" mc:Ignorable="w14 w15 wp14">
   <w:abstractNum w:abstractNumId="0" w15:restartNumberingAfterBreak="0">
     <w:nsid w:val="1E32121E"/>
     <w:multiLevelType w:val="hybridMultilevel"/>
@@ -3824,7 +3679,7 @@
 </file>
 
 <file path=word/styles.xml><?xml version="1.0" encoding="utf-8"?>
-<w:styles xmlns:mc="http://schemas.openxmlformats.org/markup-compatibility/2006" xmlns:r="http://schemas.openxmlformats.org/officeDocument/2006/relationships" xmlns:w="http://schemas.openxmlformats.org/wordprocessingml/2006/main" xmlns:w14="http://schemas.microsoft.com/office/word/2010/wordml" xmlns:w15="http://schemas.microsoft.com/office/word/2012/wordml" xmlns:w16cid="http://schemas.microsoft.com/office/word/2016/wordml/cid" xmlns:w16se="http://schemas.microsoft.com/office/word/2015/wordml/symex" mc:Ignorable="w14 w15 w16se w16cid">
+<w:styles xmlns:mc="http://schemas.openxmlformats.org/markup-compatibility/2006" xmlns:r="http://schemas.openxmlformats.org/officeDocument/2006/relationships" xmlns:w="http://schemas.openxmlformats.org/wordprocessingml/2006/main" xmlns:w14="http://schemas.microsoft.com/office/word/2010/wordml" xmlns:w15="http://schemas.microsoft.com/office/word/2012/wordml" mc:Ignorable="w14 w15">
   <w:docDefaults>
     <w:rPrDefault>
       <w:rPr>
@@ -3836,7 +3691,7 @@
     </w:rPrDefault>
     <w:pPrDefault/>
   </w:docDefaults>
-  <w:latentStyles w:defLockedState="0" w:defUIPriority="99" w:defSemiHidden="0" w:defUnhideWhenUsed="0" w:defQFormat="0" w:count="375">
+  <w:latentStyles w:defLockedState="0" w:defUIPriority="99" w:defSemiHidden="0" w:defUnhideWhenUsed="0" w:defQFormat="0" w:count="371">
     <w:lsdException w:name="Normal" w:uiPriority="0" w:qFormat="1"/>
     <w:lsdException w:name="heading 1" w:uiPriority="9" w:qFormat="1"/>
     <w:lsdException w:name="heading 2" w:semiHidden="1" w:uiPriority="9" w:unhideWhenUsed="1" w:qFormat="1"/>
@@ -4208,8 +4063,6 @@
     <w:lsdException w:name="List Table 5 Dark Accent 6" w:uiPriority="50"/>
     <w:lsdException w:name="List Table 6 Colorful Accent 6" w:uiPriority="51"/>
     <w:lsdException w:name="List Table 7 Colorful Accent 6" w:uiPriority="52"/>
-    <w:lsdException w:name="Mention" w:semiHidden="1" w:unhideWhenUsed="1"/>
-    <w:lsdException w:name="Smart Hyperlink" w:semiHidden="1" w:unhideWhenUsed="1"/>
   </w:latentStyles>
   <w:style w:type="paragraph" w:default="1" w:styleId="Normal">
     <w:name w:val="Normal"/>

</xml_diff>